<commit_message>
Checking how to commit
</commit_message>
<xml_diff>
--- a/TestingExercisetemperance.docx
+++ b/TestingExercisetemperance.docx
@@ -1,8 +1,14 @@
 
 <file path=word/document.xml><?xml version="1.0" encoding="utf-8"?>
-<w:document xmlns:wpc="http://schemas.microsoft.com/office/word/2010/wordprocessingCanvas" xmlns:cx="http://schemas.microsoft.com/office/drawing/2014/chartex" xmlns:cx1="http://schemas.microsoft.com/office/drawing/2015/9/8/chartex" xmlns:cx2="http://schemas.microsoft.com/office/drawing/2015/10/21/chartex" xmlns:cx3="http://schemas.microsoft.com/office/drawing/2016/5/9/chartex" xmlns:cx4="http://schemas.microsoft.com/office/drawing/2016/5/10/chartex" xmlns:cx5="http://schemas.microsoft.com/office/drawing/2016/5/11/chartex" xmlns:cx6="http://schemas.microsoft.com/office/drawing/2016/5/12/chartex" xmlns:cx7="http://schemas.microsoft.com/office/drawing/2016/5/13/chartex" xmlns:cx8="http://schemas.microsoft.com/office/drawing/2016/5/14/chartex" xmlns:mc="http://schemas.openxmlformats.org/markup-compatibility/2006" xmlns:aink="http://schemas.microsoft.com/office/drawing/2016/ink" xmlns:am3d="http://schemas.microsoft.com/office/drawing/2017/model3d" xmlns:o="urn:schemas-microsoft-com:office:office" xmlns:r="http://schemas.openxmlformats.org/officeDocument/2006/relationships" xmlns:m="http://schemas.openxmlformats.org/officeDocument/2006/math" xmlns:v="urn:schemas-microsoft-com:vml" xmlns:wp14="http://schemas.microsoft.com/office/word/2010/wordprocessingDrawing" xmlns:wp="http://schemas.openxmlformats.org/drawingml/2006/wordprocessingDrawing" xmlns:w10="urn:schemas-microsoft-com:office:word" xmlns:w="http://schemas.openxmlformats.org/wordprocessingml/2006/main" xmlns:w14="http://schemas.microsoft.com/office/word/2010/wordml" xmlns:w15="http://schemas.microsoft.com/office/word/2012/wordml" xmlns:w16cid="http://schemas.microsoft.com/office/word/2016/wordml/cid" xmlns:w16se="http://schemas.microsoft.com/office/word/2015/wordml/symex" xmlns:wpg="http://schemas.microsoft.com/office/word/2010/wordprocessingGroup" xmlns:wpi="http://schemas.microsoft.com/office/word/2010/wordprocessingInk" xmlns:wne="http://schemas.microsoft.com/office/word/2006/wordml" xmlns:wps="http://schemas.microsoft.com/office/word/2010/wordprocessingShape" mc:Ignorable="w14 w15 w16se w16cid wp14">
+<w:document xmlns:wpc="http://schemas.microsoft.com/office/word/2010/wordprocessingCanvas" xmlns:mc="http://schemas.openxmlformats.org/markup-compatibility/2006" xmlns:o="urn:schemas-microsoft-com:office:office" xmlns:r="http://schemas.openxmlformats.org/officeDocument/2006/relationships" xmlns:m="http://schemas.openxmlformats.org/officeDocument/2006/math" xmlns:v="urn:schemas-microsoft-com:vml" xmlns:wp14="http://schemas.microsoft.com/office/word/2010/wordprocessingDrawing" xmlns:wp="http://schemas.openxmlformats.org/drawingml/2006/wordprocessingDrawing" xmlns:w10="urn:schemas-microsoft-com:office:word" xmlns:w="http://schemas.openxmlformats.org/wordprocessingml/2006/main" xmlns:w14="http://schemas.microsoft.com/office/word/2010/wordml" xmlns:w15="http://schemas.microsoft.com/office/word/2012/wordml" xmlns:wpg="http://schemas.microsoft.com/office/word/2010/wordprocessingGroup" xmlns:wpi="http://schemas.microsoft.com/office/word/2010/wordprocessingInk" xmlns:wne="http://schemas.microsoft.com/office/word/2006/wordml" xmlns:wps="http://schemas.microsoft.com/office/word/2010/wordprocessingShape" mc:Ignorable="w14 w15 wp14">
   <w:body>
-    <w:p/>
+    <w:p>
+      <w:r>
+        <w:t>Commit</w:t>
+      </w:r>
+      <w:bookmarkStart w:id="0" w:name="_GoBack"/>
+      <w:bookmarkEnd w:id="0"/>
+    </w:p>
     <w:tbl>
       <w:tblPr>
         <w:tblStyle w:val="TableGrid"/>
@@ -36,7 +42,6 @@
                 <w:lang w:eastAsia="es-MX"/>
               </w:rPr>
             </w:pPr>
-            <w:proofErr w:type="spellStart"/>
             <w:r>
               <w:rPr>
                 <w:rFonts w:ascii="Calibri" w:eastAsia="Times New Roman" w:hAnsi="Calibri" w:cs="Times New Roman"/>
@@ -45,9 +50,9 @@
                 <w:color w:val="000000"/>
                 <w:lang w:eastAsia="es-MX"/>
               </w:rPr>
-              <w:t>User</w:t>
+              <w:lastRenderedPageBreak/>
+              <w:t>User Story</w:t>
             </w:r>
-            <w:proofErr w:type="spellEnd"/>
             <w:r>
               <w:rPr>
                 <w:rFonts w:ascii="Calibri" w:eastAsia="Times New Roman" w:hAnsi="Calibri" w:cs="Times New Roman"/>
@@ -56,51 +61,7 @@
                 <w:color w:val="000000"/>
                 <w:lang w:eastAsia="es-MX"/>
               </w:rPr>
-              <w:t xml:space="preserve"> </w:t>
-            </w:r>
-            <w:proofErr w:type="spellStart"/>
-            <w:r>
-              <w:rPr>
-                <w:rFonts w:ascii="Calibri" w:eastAsia="Times New Roman" w:hAnsi="Calibri" w:cs="Times New Roman"/>
-                <w:b/>
-                <w:bCs/>
-                <w:color w:val="000000"/>
-                <w:lang w:eastAsia="es-MX"/>
-              </w:rPr>
-              <w:t>Story</w:t>
-            </w:r>
-            <w:proofErr w:type="spellEnd"/>
-            <w:r>
-              <w:rPr>
-                <w:rFonts w:ascii="Calibri" w:eastAsia="Times New Roman" w:hAnsi="Calibri" w:cs="Times New Roman"/>
-                <w:b/>
-                <w:bCs/>
-                <w:color w:val="000000"/>
-                <w:lang w:eastAsia="es-MX"/>
-              </w:rPr>
-              <w:t xml:space="preserve"> / </w:t>
-            </w:r>
-            <w:proofErr w:type="spellStart"/>
-            <w:r>
-              <w:rPr>
-                <w:rFonts w:ascii="Calibri" w:eastAsia="Times New Roman" w:hAnsi="Calibri" w:cs="Times New Roman"/>
-                <w:b/>
-                <w:bCs/>
-                <w:color w:val="000000"/>
-                <w:lang w:eastAsia="es-MX"/>
-              </w:rPr>
-              <w:t>Requirement</w:t>
-            </w:r>
-            <w:proofErr w:type="spellEnd"/>
-            <w:r>
-              <w:rPr>
-                <w:rFonts w:ascii="Calibri" w:eastAsia="Times New Roman" w:hAnsi="Calibri" w:cs="Times New Roman"/>
-                <w:b/>
-                <w:bCs/>
-                <w:color w:val="000000"/>
-                <w:lang w:eastAsia="es-MX"/>
-              </w:rPr>
-              <w:t xml:space="preserve"> ID</w:t>
+              <w:t xml:space="preserve"> / Requirement ID</w:t>
             </w:r>
           </w:p>
         </w:tc>
@@ -204,7 +165,6 @@
                 <w:lang w:eastAsia="es-MX"/>
               </w:rPr>
             </w:pPr>
-            <w:proofErr w:type="spellStart"/>
             <w:r>
               <w:rPr>
                 <w:rFonts w:ascii="Calibri" w:eastAsia="Times New Roman" w:hAnsi="Calibri" w:cs="Times New Roman"/>
@@ -215,9 +175,8 @@
                 <w:color w:val="000000"/>
                 <w:lang w:eastAsia="es-MX"/>
               </w:rPr>
-              <w:t>Is</w:t>
+              <w:t>Is it v</w:t>
             </w:r>
-            <w:proofErr w:type="spellEnd"/>
             <w:r>
               <w:rPr>
                 <w:rFonts w:ascii="Calibri" w:eastAsia="Times New Roman" w:hAnsi="Calibri" w:cs="Times New Roman"/>
@@ -228,71 +187,7 @@
                 <w:color w:val="000000"/>
                 <w:lang w:eastAsia="es-MX"/>
               </w:rPr>
-              <w:t xml:space="preserve"> </w:t>
-            </w:r>
-            <w:proofErr w:type="spellStart"/>
-            <w:r>
-              <w:rPr>
-                <w:rFonts w:ascii="Calibri" w:eastAsia="Times New Roman" w:hAnsi="Calibri" w:cs="Times New Roman"/>
-                <w:b/>
-                <w:bCs/>
-                <w:i/>
-                <w:iCs/>
-                <w:color w:val="000000"/>
-                <w:lang w:eastAsia="es-MX"/>
-              </w:rPr>
-              <w:t>it</w:t>
-            </w:r>
-            <w:proofErr w:type="spellEnd"/>
-            <w:r>
-              <w:rPr>
-                <w:rFonts w:ascii="Calibri" w:eastAsia="Times New Roman" w:hAnsi="Calibri" w:cs="Times New Roman"/>
-                <w:b/>
-                <w:bCs/>
-                <w:i/>
-                <w:iCs/>
-                <w:color w:val="000000"/>
-                <w:lang w:eastAsia="es-MX"/>
-              </w:rPr>
-              <w:t xml:space="preserve"> </w:t>
-            </w:r>
-            <w:proofErr w:type="spellStart"/>
-            <w:r>
-              <w:rPr>
-                <w:rFonts w:ascii="Calibri" w:eastAsia="Times New Roman" w:hAnsi="Calibri" w:cs="Times New Roman"/>
-                <w:b/>
-                <w:bCs/>
-                <w:i/>
-                <w:iCs/>
-                <w:color w:val="000000"/>
-                <w:lang w:eastAsia="es-MX"/>
-              </w:rPr>
-              <w:t>v</w:t>
-            </w:r>
-            <w:r>
-              <w:rPr>
-                <w:rFonts w:ascii="Calibri" w:eastAsia="Times New Roman" w:hAnsi="Calibri" w:cs="Times New Roman"/>
-                <w:b/>
-                <w:bCs/>
-                <w:i/>
-                <w:iCs/>
-                <w:color w:val="000000"/>
-                <w:lang w:eastAsia="es-MX"/>
-              </w:rPr>
-              <w:t>alid</w:t>
-            </w:r>
-            <w:proofErr w:type="spellEnd"/>
-            <w:r>
-              <w:rPr>
-                <w:rFonts w:ascii="Calibri" w:eastAsia="Times New Roman" w:hAnsi="Calibri" w:cs="Times New Roman"/>
-                <w:b/>
-                <w:bCs/>
-                <w:i/>
-                <w:iCs/>
-                <w:color w:val="000000"/>
-                <w:lang w:eastAsia="es-MX"/>
-              </w:rPr>
-              <w:t>?</w:t>
+              <w:t>alid?</w:t>
             </w:r>
           </w:p>
         </w:tc>
@@ -507,9 +402,8 @@
                 <w:color w:val="000000"/>
                 <w:lang w:eastAsia="es-MX"/>
               </w:rPr>
-              <w:t xml:space="preserve">Test Case </w:t>
+              <w:t>Test Case Name</w:t>
             </w:r>
-            <w:proofErr w:type="spellStart"/>
             <w:r>
               <w:rPr>
                 <w:rFonts w:ascii="Calibri" w:eastAsia="Times New Roman" w:hAnsi="Calibri" w:cs="Times New Roman"/>
@@ -518,31 +412,8 @@
                 <w:color w:val="000000"/>
                 <w:lang w:eastAsia="es-MX"/>
               </w:rPr>
-              <w:t>Name</w:t>
+              <w:t xml:space="preserve"> Temperance</w:t>
             </w:r>
-            <w:proofErr w:type="spellEnd"/>
-            <w:r>
-              <w:rPr>
-                <w:rFonts w:ascii="Calibri" w:eastAsia="Times New Roman" w:hAnsi="Calibri" w:cs="Times New Roman"/>
-                <w:b/>
-                <w:bCs/>
-                <w:color w:val="000000"/>
-                <w:lang w:eastAsia="es-MX"/>
-              </w:rPr>
-              <w:t xml:space="preserve"> </w:t>
-            </w:r>
-            <w:proofErr w:type="spellStart"/>
-            <w:r>
-              <w:rPr>
-                <w:rFonts w:ascii="Calibri" w:eastAsia="Times New Roman" w:hAnsi="Calibri" w:cs="Times New Roman"/>
-                <w:b/>
-                <w:bCs/>
-                <w:color w:val="000000"/>
-                <w:lang w:eastAsia="es-MX"/>
-              </w:rPr>
-              <w:t>Temperance</w:t>
-            </w:r>
-            <w:proofErr w:type="spellEnd"/>
           </w:p>
           <w:p>
             <w:pPr>
@@ -634,22 +505,8 @@
                 <w:szCs w:val="24"/>
                 <w:lang w:eastAsia="es-MX"/>
               </w:rPr>
-              <w:t xml:space="preserve">Test Case </w:t>
+              <w:t>Test Case Steps</w:t>
             </w:r>
-            <w:proofErr w:type="spellStart"/>
-            <w:r>
-              <w:rPr>
-                <w:rFonts w:ascii="Calibri" w:eastAsia="Times New Roman" w:hAnsi="Calibri" w:cs="Times New Roman"/>
-                <w:b/>
-                <w:bCs/>
-                <w:color w:val="000000"/>
-                <w:sz w:val="24"/>
-                <w:szCs w:val="24"/>
-                <w:lang w:eastAsia="es-MX"/>
-              </w:rPr>
-              <w:t>Steps</w:t>
-            </w:r>
-            <w:proofErr w:type="spellEnd"/>
           </w:p>
         </w:tc>
       </w:tr>
@@ -682,9 +539,27 @@
                 <w:color w:val="000000"/>
                 <w:lang w:eastAsia="es-MX"/>
               </w:rPr>
-              <w:t xml:space="preserve">Step </w:t>
+              <w:t>Step Number</w:t>
             </w:r>
-            <w:proofErr w:type="spellStart"/>
+          </w:p>
+        </w:tc>
+        <w:tc>
+          <w:tcPr>
+            <w:tcW w:w="2240" w:type="pct"/>
+            <w:noWrap/>
+            <w:hideMark/>
+          </w:tcPr>
+          <w:p>
+            <w:pPr>
+              <w:jc w:val="center"/>
+              <w:rPr>
+                <w:rFonts w:ascii="Calibri" w:eastAsia="Times New Roman" w:hAnsi="Calibri" w:cs="Times New Roman"/>
+                <w:b/>
+                <w:bCs/>
+                <w:color w:val="000000"/>
+                <w:lang w:eastAsia="es-MX"/>
+              </w:rPr>
+            </w:pPr>
             <w:r>
               <w:rPr>
                 <w:rFonts w:ascii="Calibri" w:eastAsia="Times New Roman" w:hAnsi="Calibri" w:cs="Times New Roman"/>
@@ -693,14 +568,13 @@
                 <w:color w:val="000000"/>
                 <w:lang w:eastAsia="es-MX"/>
               </w:rPr>
-              <w:t>Number</w:t>
+              <w:t>Step description</w:t>
             </w:r>
-            <w:proofErr w:type="spellEnd"/>
-          </w:p>
-        </w:tc>
-        <w:tc>
-          <w:tcPr>
-            <w:tcW w:w="2240" w:type="pct"/>
+          </w:p>
+        </w:tc>
+        <w:tc>
+          <w:tcPr>
+            <w:tcW w:w="1354" w:type="pct"/>
             <w:noWrap/>
             <w:hideMark/>
           </w:tcPr>
@@ -723,73 +597,8 @@
                 <w:color w:val="000000"/>
                 <w:lang w:eastAsia="es-MX"/>
               </w:rPr>
-              <w:t xml:space="preserve">Step </w:t>
+              <w:t>Expected Result</w:t>
             </w:r>
-            <w:proofErr w:type="spellStart"/>
-            <w:r>
-              <w:rPr>
-                <w:rFonts w:ascii="Calibri" w:eastAsia="Times New Roman" w:hAnsi="Calibri" w:cs="Times New Roman"/>
-                <w:b/>
-                <w:bCs/>
-                <w:color w:val="000000"/>
-                <w:lang w:eastAsia="es-MX"/>
-              </w:rPr>
-              <w:t>description</w:t>
-            </w:r>
-            <w:proofErr w:type="spellEnd"/>
-          </w:p>
-        </w:tc>
-        <w:tc>
-          <w:tcPr>
-            <w:tcW w:w="1354" w:type="pct"/>
-            <w:noWrap/>
-            <w:hideMark/>
-          </w:tcPr>
-          <w:p>
-            <w:pPr>
-              <w:jc w:val="center"/>
-              <w:rPr>
-                <w:rFonts w:ascii="Calibri" w:eastAsia="Times New Roman" w:hAnsi="Calibri" w:cs="Times New Roman"/>
-                <w:b/>
-                <w:bCs/>
-                <w:color w:val="000000"/>
-                <w:lang w:eastAsia="es-MX"/>
-              </w:rPr>
-            </w:pPr>
-            <w:proofErr w:type="spellStart"/>
-            <w:r>
-              <w:rPr>
-                <w:rFonts w:ascii="Calibri" w:eastAsia="Times New Roman" w:hAnsi="Calibri" w:cs="Times New Roman"/>
-                <w:b/>
-                <w:bCs/>
-                <w:color w:val="000000"/>
-                <w:lang w:eastAsia="es-MX"/>
-              </w:rPr>
-              <w:t>Expected</w:t>
-            </w:r>
-            <w:proofErr w:type="spellEnd"/>
-            <w:r>
-              <w:rPr>
-                <w:rFonts w:ascii="Calibri" w:eastAsia="Times New Roman" w:hAnsi="Calibri" w:cs="Times New Roman"/>
-                <w:b/>
-                <w:bCs/>
-                <w:color w:val="000000"/>
-                <w:lang w:eastAsia="es-MX"/>
-              </w:rPr>
-              <w:t xml:space="preserve"> </w:t>
-            </w:r>
-            <w:proofErr w:type="spellStart"/>
-            <w:r>
-              <w:rPr>
-                <w:rFonts w:ascii="Calibri" w:eastAsia="Times New Roman" w:hAnsi="Calibri" w:cs="Times New Roman"/>
-                <w:b/>
-                <w:bCs/>
-                <w:color w:val="000000"/>
-                <w:lang w:eastAsia="es-MX"/>
-              </w:rPr>
-              <w:t>Result</w:t>
-            </w:r>
-            <w:proofErr w:type="spellEnd"/>
           </w:p>
         </w:tc>
       </w:tr>
@@ -913,8 +722,6 @@
                 <w:lang w:eastAsia="es-MX"/>
               </w:rPr>
             </w:pPr>
-            <w:bookmarkStart w:id="0" w:name="_GoBack"/>
-            <w:bookmarkEnd w:id="0"/>
           </w:p>
           <w:p>
             <w:pPr>
@@ -1594,6 +1401,7 @@
     </w:p>
     <w:p>
       <w:r>
+        <w:lastRenderedPageBreak/>
         <w:br w:type="page"/>
       </w:r>
     </w:p>
@@ -2075,31 +1883,7 @@
           <w:szCs w:val="36"/>
           <w:lang w:val="en-US"/>
         </w:rPr>
-        <w:t xml:space="preserve">2.- As </w:t>
-      </w:r>
-      <w:proofErr w:type="spellStart"/>
-      <w:r>
-        <w:rPr>
-          <w:rFonts w:ascii="Arial" w:eastAsiaTheme="minorEastAsia" w:hAnsi="Arial" w:cs="Arial"/>
-          <w:color w:val="000000" w:themeColor="text1"/>
-          <w:kern w:val="24"/>
-          <w:sz w:val="36"/>
-          <w:szCs w:val="36"/>
-          <w:lang w:val="en-US"/>
-        </w:rPr>
-        <w:t>Sith</w:t>
-      </w:r>
-      <w:proofErr w:type="spellEnd"/>
-      <w:r>
-        <w:rPr>
-          <w:rFonts w:ascii="Arial" w:eastAsiaTheme="minorEastAsia" w:hAnsi="Arial" w:cs="Arial"/>
-          <w:color w:val="000000" w:themeColor="text1"/>
-          <w:kern w:val="24"/>
-          <w:sz w:val="36"/>
-          <w:szCs w:val="36"/>
-          <w:lang w:val="en-US"/>
-        </w:rPr>
-        <w:t xml:space="preserve"> Knight, I want that my light saber firmware </w:t>
+        <w:t xml:space="preserve">2.- As Sith Knight, I want that my light saber firmware </w:t>
       </w:r>
       <w:r>
         <w:rPr>
@@ -2123,29 +1907,16 @@
         </w:rPr>
         <w:t xml:space="preserve"> off my saber when </w:t>
       </w:r>
-      <w:proofErr w:type="spellStart"/>
-      <w:r>
-        <w:rPr>
-          <w:rFonts w:ascii="Arial" w:eastAsiaTheme="minorEastAsia" w:hAnsi="Arial" w:cs="Arial"/>
-          <w:color w:val="000000" w:themeColor="text1"/>
-          <w:kern w:val="24"/>
-          <w:sz w:val="36"/>
-          <w:szCs w:val="36"/>
-          <w:lang w:val="en-US"/>
-        </w:rPr>
-        <w:t>kyber</w:t>
-      </w:r>
-      <w:proofErr w:type="spellEnd"/>
-      <w:r>
-        <w:rPr>
-          <w:rFonts w:ascii="Arial" w:eastAsiaTheme="minorEastAsia" w:hAnsi="Arial" w:cs="Arial"/>
-          <w:color w:val="000000" w:themeColor="text1"/>
-          <w:kern w:val="24"/>
-          <w:sz w:val="36"/>
-          <w:szCs w:val="36"/>
-          <w:lang w:val="en-US"/>
-        </w:rPr>
-        <w:t xml:space="preserve"> crystal gets overheated</w:t>
+      <w:r>
+        <w:rPr>
+          <w:rFonts w:ascii="Arial" w:eastAsiaTheme="minorEastAsia" w:hAnsi="Arial" w:cs="Arial"/>
+          <w:color w:val="000000" w:themeColor="text1"/>
+          <w:kern w:val="24"/>
+          <w:sz w:val="36"/>
+          <w:szCs w:val="36"/>
+          <w:lang w:val="en-US"/>
+        </w:rPr>
+        <w:t>kyber crystal gets overheated</w:t>
       </w:r>
       <w:r>
         <w:rPr>
@@ -2475,39 +2246,7 @@
           <w:szCs w:val="36"/>
           <w:lang w:val="en-US"/>
         </w:rPr>
-        <w:t xml:space="preserve">NOT forget </w:t>
-      </w:r>
-      <w:proofErr w:type="gramStart"/>
-      <w:r>
-        <w:rPr>
-          <w:rFonts w:ascii="Arial" w:eastAsiaTheme="minorEastAsia" w:hAnsi="Arial" w:cs="Arial"/>
-          <w:b/>
-          <w:bCs/>
-          <w:i/>
-          <w:iCs/>
-          <w:color w:val="000000" w:themeColor="text1"/>
-          <w:kern w:val="24"/>
-          <w:sz w:val="36"/>
-          <w:szCs w:val="36"/>
-          <w:lang w:val="en-US"/>
-        </w:rPr>
-        <w:t>add</w:t>
-      </w:r>
-      <w:proofErr w:type="gramEnd"/>
-      <w:r>
-        <w:rPr>
-          <w:rFonts w:ascii="Arial" w:eastAsiaTheme="minorEastAsia" w:hAnsi="Arial" w:cs="Arial"/>
-          <w:b/>
-          <w:bCs/>
-          <w:i/>
-          <w:iCs/>
-          <w:color w:val="000000" w:themeColor="text1"/>
-          <w:kern w:val="24"/>
-          <w:sz w:val="36"/>
-          <w:szCs w:val="36"/>
-          <w:lang w:val="en-US"/>
-        </w:rPr>
-        <w:t xml:space="preserve"> this instructions file!</w:t>
+        <w:t>NOT forget add this instructions file!</w:t>
       </w:r>
     </w:p>
     <w:p>
@@ -2877,35 +2616,7 @@
           <w:szCs w:val="36"/>
           <w:lang w:val="en-US"/>
         </w:rPr>
-        <w:t xml:space="preserve">Activity: </w:t>
-      </w:r>
-      <w:proofErr w:type="spellStart"/>
-      <w:r>
-        <w:rPr>
-          <w:rFonts w:ascii="Arial" w:eastAsiaTheme="minorEastAsia" w:hAnsi="Arial" w:cs="Arial"/>
-          <w:b/>
-          <w:bCs/>
-          <w:color w:val="000000" w:themeColor="text1"/>
-          <w:kern w:val="24"/>
-          <w:sz w:val="36"/>
-          <w:szCs w:val="36"/>
-          <w:lang w:val="en-US"/>
-        </w:rPr>
-        <w:t>TestCases</w:t>
-      </w:r>
-      <w:proofErr w:type="spellEnd"/>
-      <w:r>
-        <w:rPr>
-          <w:rFonts w:ascii="Arial" w:eastAsiaTheme="minorEastAsia" w:hAnsi="Arial" w:cs="Arial"/>
-          <w:b/>
-          <w:bCs/>
-          <w:color w:val="000000" w:themeColor="text1"/>
-          <w:kern w:val="24"/>
-          <w:sz w:val="36"/>
-          <w:szCs w:val="36"/>
-          <w:lang w:val="en-US"/>
-        </w:rPr>
-        <w:t xml:space="preserve">; Team: </w:t>
+        <w:t xml:space="preserve">Activity: TestCases; Team: </w:t>
       </w:r>
       <w:r>
         <w:rPr>
@@ -3037,7 +2748,7 @@
 </file>
 
 <file path=word/styles.xml><?xml version="1.0" encoding="utf-8"?>
-<w:styles xmlns:mc="http://schemas.openxmlformats.org/markup-compatibility/2006" xmlns:r="http://schemas.openxmlformats.org/officeDocument/2006/relationships" xmlns:w="http://schemas.openxmlformats.org/wordprocessingml/2006/main" xmlns:w14="http://schemas.microsoft.com/office/word/2010/wordml" xmlns:w15="http://schemas.microsoft.com/office/word/2012/wordml" xmlns:w16cid="http://schemas.microsoft.com/office/word/2016/wordml/cid" xmlns:w16se="http://schemas.microsoft.com/office/word/2015/wordml/symex" mc:Ignorable="w14 w15 w16se w16cid">
+<w:styles xmlns:mc="http://schemas.openxmlformats.org/markup-compatibility/2006" xmlns:r="http://schemas.openxmlformats.org/officeDocument/2006/relationships" xmlns:w="http://schemas.openxmlformats.org/wordprocessingml/2006/main" xmlns:w14="http://schemas.microsoft.com/office/word/2010/wordml" xmlns:w15="http://schemas.microsoft.com/office/word/2012/wordml" mc:Ignorable="w14 w15">
   <w:docDefaults>
     <w:rPrDefault>
       <w:rPr>
@@ -3053,7 +2764,7 @@
       </w:pPr>
     </w:pPrDefault>
   </w:docDefaults>
-  <w:latentStyles w:defLockedState="0" w:defUIPriority="99" w:defSemiHidden="0" w:defUnhideWhenUsed="0" w:defQFormat="0" w:count="377">
+  <w:latentStyles w:defLockedState="0" w:defUIPriority="99" w:defSemiHidden="0" w:defUnhideWhenUsed="0" w:defQFormat="0" w:count="371">
     <w:lsdException w:name="Normal" w:uiPriority="0" w:qFormat="1"/>
     <w:lsdException w:name="heading 1" w:uiPriority="9" w:qFormat="1"/>
     <w:lsdException w:name="heading 2" w:semiHidden="1" w:uiPriority="9" w:unhideWhenUsed="1" w:qFormat="1"/>
@@ -3425,12 +3136,6 @@
     <w:lsdException w:name="List Table 5 Dark Accent 6" w:uiPriority="50"/>
     <w:lsdException w:name="List Table 6 Colorful Accent 6" w:uiPriority="51"/>
     <w:lsdException w:name="List Table 7 Colorful Accent 6" w:uiPriority="52"/>
-    <w:lsdException w:name="Mention" w:semiHidden="1" w:unhideWhenUsed="1"/>
-    <w:lsdException w:name="Smart Hyperlink" w:semiHidden="1" w:unhideWhenUsed="1"/>
-    <w:lsdException w:name="Hashtag" w:semiHidden="1" w:unhideWhenUsed="1"/>
-    <w:lsdException w:name="Unresolved Mention" w:semiHidden="1" w:unhideWhenUsed="1"/>
-    <w:lsdException w:name="Smart Link" w:semiHidden="1" w:unhideWhenUsed="1"/>
-    <w:lsdException w:name="Smart Link Error" w:semiHidden="1" w:unhideWhenUsed="1"/>
   </w:latentStyles>
   <w:style w:type="paragraph" w:default="1" w:styleId="Normal">
     <w:name w:val="Normal"/>
@@ -3510,7 +3215,7 @@
       <w:u w:val="single"/>
     </w:rPr>
   </w:style>
-  <w:style w:type="character" w:styleId="Mention">
+  <w:style w:type="character" w:customStyle="1" w:styleId="Mention">
     <w:name w:val="Mention"/>
     <w:basedOn w:val="DefaultParagraphFont"/>
     <w:uiPriority w:val="99"/>
@@ -3534,7 +3239,7 @@
       <w:u w:val="single"/>
     </w:rPr>
   </w:style>
-  <w:style w:type="character" w:styleId="UnresolvedMention">
+  <w:style w:type="character" w:customStyle="1" w:styleId="UnresolvedMention">
     <w:name w:val="Unresolved Mention"/>
     <w:basedOn w:val="DefaultParagraphFont"/>
     <w:uiPriority w:val="99"/>

</xml_diff>

<commit_message>
Chart placement corrected. IDs assigned. User stories set. Awaiting makers answers.
</commit_message>
<xml_diff>
--- a/TestingExercisetemperance.docx
+++ b/TestingExercisetemperance.docx
@@ -2,18 +2,12 @@
 <file path=word/document.xml><?xml version="1.0" encoding="utf-8"?>
 <w:document xmlns:wpc="http://schemas.microsoft.com/office/word/2010/wordprocessingCanvas" xmlns:mc="http://schemas.openxmlformats.org/markup-compatibility/2006" xmlns:o="urn:schemas-microsoft-com:office:office" xmlns:r="http://schemas.openxmlformats.org/officeDocument/2006/relationships" xmlns:m="http://schemas.openxmlformats.org/officeDocument/2006/math" xmlns:v="urn:schemas-microsoft-com:vml" xmlns:wp14="http://schemas.microsoft.com/office/word/2010/wordprocessingDrawing" xmlns:wp="http://schemas.openxmlformats.org/drawingml/2006/wordprocessingDrawing" xmlns:w10="urn:schemas-microsoft-com:office:word" xmlns:w="http://schemas.openxmlformats.org/wordprocessingml/2006/main" xmlns:w14="http://schemas.microsoft.com/office/word/2010/wordml" xmlns:w15="http://schemas.microsoft.com/office/word/2012/wordml" xmlns:wpg="http://schemas.microsoft.com/office/word/2010/wordprocessingGroup" xmlns:wpi="http://schemas.microsoft.com/office/word/2010/wordprocessingInk" xmlns:wne="http://schemas.microsoft.com/office/word/2006/wordml" xmlns:wps="http://schemas.microsoft.com/office/word/2010/wordprocessingShape" mc:Ignorable="w14 w15 wp14">
   <w:body>
-    <w:p>
-      <w:r>
-        <w:t>Commit</w:t>
-      </w:r>
-      <w:bookmarkStart w:id="0" w:name="_GoBack"/>
-      <w:bookmarkEnd w:id="0"/>
-    </w:p>
     <w:tbl>
       <w:tblPr>
         <w:tblStyle w:val="TableGrid"/>
         <w:tblpPr w:leftFromText="141" w:rightFromText="141" w:horzAnchor="margin" w:tblpY="-570"/>
-        <w:tblW w:w="5455" w:type="pct"/>
+        <w:tblW w:w="0" w:type="auto"/>
+        <w:tblLayout w:type="fixed"/>
         <w:tblLook w:val="04A0" w:firstRow="1" w:lastRow="0" w:firstColumn="1" w:lastColumn="0" w:noHBand="0" w:noVBand="1"/>
       </w:tblPr>
       <w:tblGrid>
@@ -27,7 +21,7 @@
         </w:trPr>
         <w:tc>
           <w:tcPr>
-            <w:tcW w:w="1406" w:type="pct"/>
+            <w:tcW w:w="2869" w:type="dxa"/>
             <w:noWrap/>
             <w:hideMark/>
           </w:tcPr>
@@ -42,32 +36,77 @@
                 <w:lang w:eastAsia="es-MX"/>
               </w:rPr>
             </w:pPr>
-            <w:r>
-              <w:rPr>
-                <w:rFonts w:ascii="Calibri" w:eastAsia="Times New Roman" w:hAnsi="Calibri" w:cs="Times New Roman"/>
-                <w:b/>
-                <w:bCs/>
-                <w:color w:val="000000"/>
-                <w:lang w:eastAsia="es-MX"/>
-              </w:rPr>
-              <w:lastRenderedPageBreak/>
-              <w:t>User Story</w:t>
-            </w:r>
-            <w:r>
-              <w:rPr>
-                <w:rFonts w:ascii="Calibri" w:eastAsia="Times New Roman" w:hAnsi="Calibri" w:cs="Times New Roman"/>
-                <w:b/>
-                <w:bCs/>
-                <w:color w:val="000000"/>
-                <w:lang w:eastAsia="es-MX"/>
-              </w:rPr>
-              <w:t xml:space="preserve"> / Requirement ID</w:t>
-            </w:r>
-          </w:p>
-        </w:tc>
-        <w:tc>
-          <w:tcPr>
-            <w:tcW w:w="3594" w:type="pct"/>
+            <w:proofErr w:type="spellStart"/>
+            <w:r>
+              <w:rPr>
+                <w:rFonts w:ascii="Calibri" w:eastAsia="Times New Roman" w:hAnsi="Calibri" w:cs="Times New Roman"/>
+                <w:b/>
+                <w:bCs/>
+                <w:color w:val="000000"/>
+                <w:lang w:eastAsia="es-MX"/>
+              </w:rPr>
+              <w:t>User</w:t>
+            </w:r>
+            <w:proofErr w:type="spellEnd"/>
+            <w:r>
+              <w:rPr>
+                <w:rFonts w:ascii="Calibri" w:eastAsia="Times New Roman" w:hAnsi="Calibri" w:cs="Times New Roman"/>
+                <w:b/>
+                <w:bCs/>
+                <w:color w:val="000000"/>
+                <w:lang w:eastAsia="es-MX"/>
+              </w:rPr>
+              <w:t xml:space="preserve"> </w:t>
+            </w:r>
+            <w:proofErr w:type="spellStart"/>
+            <w:r>
+              <w:rPr>
+                <w:rFonts w:ascii="Calibri" w:eastAsia="Times New Roman" w:hAnsi="Calibri" w:cs="Times New Roman"/>
+                <w:b/>
+                <w:bCs/>
+                <w:color w:val="000000"/>
+                <w:lang w:eastAsia="es-MX"/>
+              </w:rPr>
+              <w:t>Story</w:t>
+            </w:r>
+            <w:proofErr w:type="spellEnd"/>
+            <w:r>
+              <w:rPr>
+                <w:rFonts w:ascii="Calibri" w:eastAsia="Times New Roman" w:hAnsi="Calibri" w:cs="Times New Roman"/>
+                <w:b/>
+                <w:bCs/>
+                <w:color w:val="000000"/>
+                <w:lang w:eastAsia="es-MX"/>
+              </w:rPr>
+              <w:t xml:space="preserve"> / </w:t>
+            </w:r>
+            <w:proofErr w:type="spellStart"/>
+            <w:r>
+              <w:rPr>
+                <w:rFonts w:ascii="Calibri" w:eastAsia="Times New Roman" w:hAnsi="Calibri" w:cs="Times New Roman"/>
+                <w:b/>
+                <w:bCs/>
+                <w:color w:val="000000"/>
+                <w:lang w:eastAsia="es-MX"/>
+              </w:rPr>
+              <w:t>Requirement</w:t>
+            </w:r>
+            <w:proofErr w:type="spellEnd"/>
+            <w:r>
+              <w:rPr>
+                <w:rFonts w:ascii="Calibri" w:eastAsia="Times New Roman" w:hAnsi="Calibri" w:cs="Times New Roman"/>
+                <w:b/>
+                <w:bCs/>
+                <w:color w:val="000000"/>
+                <w:lang w:eastAsia="es-MX"/>
+              </w:rPr>
+              <w:t xml:space="preserve"> ID</w:t>
+            </w:r>
+          </w:p>
+        </w:tc>
+        <w:tc>
+          <w:tcPr>
+            <w:tcW w:w="7332" w:type="dxa"/>
             <w:gridSpan w:val="2"/>
             <w:noWrap/>
             <w:hideMark/>
@@ -106,7 +145,7 @@
         </w:trPr>
         <w:tc>
           <w:tcPr>
-            <w:tcW w:w="1406" w:type="pct"/>
+            <w:tcW w:w="2869" w:type="dxa"/>
             <w:noWrap/>
             <w:hideMark/>
           </w:tcPr>
@@ -119,11 +158,20 @@
                 <w:lang w:val="en-US" w:eastAsia="es-MX"/>
               </w:rPr>
             </w:pPr>
-          </w:p>
-        </w:tc>
-        <w:tc>
-          <w:tcPr>
-            <w:tcW w:w="3594" w:type="pct"/>
+            <w:r>
+              <w:rPr>
+                <w:rFonts w:ascii="Times New Roman" w:eastAsia="Times New Roman" w:hAnsi="Times New Roman" w:cs="Times New Roman"/>
+                <w:sz w:val="20"/>
+                <w:szCs w:val="20"/>
+                <w:lang w:val="en-US" w:eastAsia="es-MX"/>
+              </w:rPr>
+              <w:t>DINA679</w:t>
+            </w:r>
+          </w:p>
+        </w:tc>
+        <w:tc>
+          <w:tcPr>
+            <w:tcW w:w="7332" w:type="dxa"/>
             <w:gridSpan w:val="2"/>
             <w:vMerge w:val="restart"/>
             <w:noWrap/>
@@ -139,6 +187,15 @@
                 <w:lang w:val="en-US" w:eastAsia="es-MX"/>
               </w:rPr>
             </w:pPr>
+            <w:r>
+              <w:rPr>
+                <w:rFonts w:ascii="Times New Roman" w:eastAsia="Times New Roman" w:hAnsi="Times New Roman" w:cs="Times New Roman"/>
+                <w:sz w:val="20"/>
+                <w:szCs w:val="20"/>
+                <w:lang w:val="en-US" w:eastAsia="es-MX"/>
+              </w:rPr>
+              <w:t>As Iron Man Suit Pilot, I want that my air flaps have 0° to 85° degrees of opening for better flying control.</w:t>
+            </w:r>
           </w:p>
         </w:tc>
       </w:tr>
@@ -148,7 +205,7 @@
         </w:trPr>
         <w:tc>
           <w:tcPr>
-            <w:tcW w:w="1406" w:type="pct"/>
+            <w:tcW w:w="2869" w:type="dxa"/>
             <w:noWrap/>
             <w:hideMark/>
           </w:tcPr>
@@ -165,6 +222,7 @@
                 <w:lang w:eastAsia="es-MX"/>
               </w:rPr>
             </w:pPr>
+            <w:proofErr w:type="spellStart"/>
             <w:r>
               <w:rPr>
                 <w:rFonts w:ascii="Calibri" w:eastAsia="Times New Roman" w:hAnsi="Calibri" w:cs="Times New Roman"/>
@@ -175,8 +233,9 @@
                 <w:color w:val="000000"/>
                 <w:lang w:eastAsia="es-MX"/>
               </w:rPr>
-              <w:t>Is it v</w:t>
-            </w:r>
+              <w:t>Is</w:t>
+            </w:r>
+            <w:proofErr w:type="spellEnd"/>
             <w:r>
               <w:rPr>
                 <w:rFonts w:ascii="Calibri" w:eastAsia="Times New Roman" w:hAnsi="Calibri" w:cs="Times New Roman"/>
@@ -187,13 +246,77 @@
                 <w:color w:val="000000"/>
                 <w:lang w:eastAsia="es-MX"/>
               </w:rPr>
-              <w:t>alid?</w:t>
-            </w:r>
-          </w:p>
-        </w:tc>
-        <w:tc>
-          <w:tcPr>
-            <w:tcW w:w="3594" w:type="pct"/>
+              <w:t xml:space="preserve"> </w:t>
+            </w:r>
+            <w:proofErr w:type="spellStart"/>
+            <w:r>
+              <w:rPr>
+                <w:rFonts w:ascii="Calibri" w:eastAsia="Times New Roman" w:hAnsi="Calibri" w:cs="Times New Roman"/>
+                <w:b/>
+                <w:bCs/>
+                <w:i/>
+                <w:iCs/>
+                <w:color w:val="000000"/>
+                <w:lang w:eastAsia="es-MX"/>
+              </w:rPr>
+              <w:t>it</w:t>
+            </w:r>
+            <w:proofErr w:type="spellEnd"/>
+            <w:r>
+              <w:rPr>
+                <w:rFonts w:ascii="Calibri" w:eastAsia="Times New Roman" w:hAnsi="Calibri" w:cs="Times New Roman"/>
+                <w:b/>
+                <w:bCs/>
+                <w:i/>
+                <w:iCs/>
+                <w:color w:val="000000"/>
+                <w:lang w:eastAsia="es-MX"/>
+              </w:rPr>
+              <w:t xml:space="preserve"> </w:t>
+            </w:r>
+            <w:proofErr w:type="spellStart"/>
+            <w:r>
+              <w:rPr>
+                <w:rFonts w:ascii="Calibri" w:eastAsia="Times New Roman" w:hAnsi="Calibri" w:cs="Times New Roman"/>
+                <w:b/>
+                <w:bCs/>
+                <w:i/>
+                <w:iCs/>
+                <w:color w:val="000000"/>
+                <w:lang w:eastAsia="es-MX"/>
+              </w:rPr>
+              <w:t>v</w:t>
+            </w:r>
+            <w:r>
+              <w:rPr>
+                <w:rFonts w:ascii="Calibri" w:eastAsia="Times New Roman" w:hAnsi="Calibri" w:cs="Times New Roman"/>
+                <w:b/>
+                <w:bCs/>
+                <w:i/>
+                <w:iCs/>
+                <w:color w:val="000000"/>
+                <w:lang w:eastAsia="es-MX"/>
+              </w:rPr>
+              <w:t>alid</w:t>
+            </w:r>
+            <w:proofErr w:type="spellEnd"/>
+            <w:r>
+              <w:rPr>
+                <w:rFonts w:ascii="Calibri" w:eastAsia="Times New Roman" w:hAnsi="Calibri" w:cs="Times New Roman"/>
+                <w:b/>
+                <w:bCs/>
+                <w:i/>
+                <w:iCs/>
+                <w:color w:val="000000"/>
+                <w:lang w:eastAsia="es-MX"/>
+              </w:rPr>
+              <w:t>?</w:t>
+            </w:r>
+          </w:p>
+        </w:tc>
+        <w:tc>
+          <w:tcPr>
+            <w:tcW w:w="7332" w:type="dxa"/>
             <w:gridSpan w:val="2"/>
             <w:vMerge/>
             <w:hideMark/>
@@ -220,24 +343,33 @@
         </w:trPr>
         <w:tc>
           <w:tcPr>
-            <w:tcW w:w="1406" w:type="pct"/>
-            <w:noWrap/>
-            <w:hideMark/>
-          </w:tcPr>
-          <w:p>
-            <w:pPr>
-              <w:rPr>
-                <w:rFonts w:ascii="Times New Roman" w:eastAsia="Times New Roman" w:hAnsi="Times New Roman" w:cs="Times New Roman"/>
-                <w:sz w:val="20"/>
-                <w:szCs w:val="20"/>
-                <w:lang w:eastAsia="es-MX"/>
-              </w:rPr>
-            </w:pPr>
-          </w:p>
-        </w:tc>
-        <w:tc>
-          <w:tcPr>
-            <w:tcW w:w="3594" w:type="pct"/>
+            <w:tcW w:w="2869" w:type="dxa"/>
+            <w:noWrap/>
+            <w:hideMark/>
+          </w:tcPr>
+          <w:p>
+            <w:pPr>
+              <w:rPr>
+                <w:rFonts w:ascii="Times New Roman" w:eastAsia="Times New Roman" w:hAnsi="Times New Roman" w:cs="Times New Roman"/>
+                <w:sz w:val="20"/>
+                <w:szCs w:val="20"/>
+                <w:lang w:eastAsia="es-MX"/>
+              </w:rPr>
+            </w:pPr>
+            <w:r>
+              <w:rPr>
+                <w:rFonts w:ascii="Times New Roman" w:eastAsia="Times New Roman" w:hAnsi="Times New Roman" w:cs="Times New Roman"/>
+                <w:sz w:val="20"/>
+                <w:szCs w:val="20"/>
+                <w:lang w:eastAsia="es-MX"/>
+              </w:rPr>
+              <w:t>No.</w:t>
+            </w:r>
+          </w:p>
+        </w:tc>
+        <w:tc>
+          <w:tcPr>
+            <w:tcW w:w="7332" w:type="dxa"/>
             <w:gridSpan w:val="2"/>
             <w:vMerge/>
             <w:noWrap/>
@@ -262,7 +394,7 @@
         </w:trPr>
         <w:tc>
           <w:tcPr>
-            <w:tcW w:w="5000" w:type="pct"/>
+            <w:tcW w:w="10201" w:type="dxa"/>
             <w:gridSpan w:val="3"/>
             <w:noWrap/>
             <w:hideMark/>
@@ -325,7 +457,7 @@
         </w:trPr>
         <w:tc>
           <w:tcPr>
-            <w:tcW w:w="5000" w:type="pct"/>
+            <w:tcW w:w="10201" w:type="dxa"/>
             <w:gridSpan w:val="3"/>
             <w:noWrap/>
             <w:hideMark/>
@@ -340,6 +472,98 @@
                 <w:lang w:val="en-US" w:eastAsia="es-MX"/>
               </w:rPr>
             </w:pPr>
+            <w:r>
+              <w:rPr>
+                <w:rFonts w:ascii="Times New Roman" w:eastAsia="Times New Roman" w:hAnsi="Times New Roman" w:cs="Times New Roman"/>
+                <w:sz w:val="20"/>
+                <w:szCs w:val="20"/>
+                <w:lang w:val="en-US" w:eastAsia="es-MX"/>
+              </w:rPr>
+              <w:t xml:space="preserve">1. Is 0° the same as </w:t>
+            </w:r>
+            <w:r>
+              <w:rPr>
+                <w:rFonts w:ascii="Times New Roman" w:eastAsia="Times New Roman" w:hAnsi="Times New Roman" w:cs="Times New Roman"/>
+                <w:sz w:val="20"/>
+                <w:szCs w:val="20"/>
+                <w:lang w:val="en-US" w:eastAsia="es-MX"/>
+              </w:rPr>
+              <w:t xml:space="preserve">the flaps being </w:t>
+            </w:r>
+            <w:r>
+              <w:rPr>
+                <w:rFonts w:ascii="Times New Roman" w:eastAsia="Times New Roman" w:hAnsi="Times New Roman" w:cs="Times New Roman"/>
+                <w:sz w:val="20"/>
+                <w:szCs w:val="20"/>
+                <w:lang w:val="en-US" w:eastAsia="es-MX"/>
+              </w:rPr>
+              <w:t xml:space="preserve">completely shut? </w:t>
+            </w:r>
+            <w:r>
+              <w:rPr>
+                <w:rFonts w:ascii="Times New Roman" w:eastAsia="Times New Roman" w:hAnsi="Times New Roman" w:cs="Times New Roman"/>
+                <w:sz w:val="20"/>
+                <w:szCs w:val="20"/>
+                <w:lang w:val="en-US" w:eastAsia="es-MX"/>
+              </w:rPr>
+              <w:t xml:space="preserve"> Is 85</w:t>
+            </w:r>
+            <w:r>
+              <w:rPr>
+                <w:rFonts w:ascii="Times New Roman" w:eastAsia="Times New Roman" w:hAnsi="Times New Roman" w:cs="Times New Roman"/>
+                <w:sz w:val="20"/>
+                <w:szCs w:val="20"/>
+                <w:lang w:val="en-US" w:eastAsia="es-MX"/>
+              </w:rPr>
+              <w:t xml:space="preserve">° the same as the flaps being </w:t>
+            </w:r>
+            <w:r>
+              <w:rPr>
+                <w:rFonts w:ascii="Times New Roman" w:eastAsia="Times New Roman" w:hAnsi="Times New Roman" w:cs="Times New Roman"/>
+                <w:sz w:val="20"/>
+                <w:szCs w:val="20"/>
+                <w:lang w:val="en-US" w:eastAsia="es-MX"/>
+              </w:rPr>
+              <w:t>completely open</w:t>
+            </w:r>
+            <w:r>
+              <w:rPr>
+                <w:rFonts w:ascii="Times New Roman" w:eastAsia="Times New Roman" w:hAnsi="Times New Roman" w:cs="Times New Roman"/>
+                <w:sz w:val="20"/>
+                <w:szCs w:val="20"/>
+                <w:lang w:val="en-US" w:eastAsia="es-MX"/>
+              </w:rPr>
+              <w:t>?</w:t>
+            </w:r>
+            <w:r>
+              <w:rPr>
+                <w:rFonts w:ascii="Times New Roman" w:eastAsia="Times New Roman" w:hAnsi="Times New Roman" w:cs="Times New Roman"/>
+                <w:sz w:val="20"/>
+                <w:szCs w:val="20"/>
+                <w:lang w:val="en-US" w:eastAsia="es-MX"/>
+              </w:rPr>
+              <w:t xml:space="preserve"> What is the reference for angle measure?</w:t>
+            </w:r>
+          </w:p>
+          <w:p>
+            <w:pPr>
+              <w:jc w:val="center"/>
+              <w:rPr>
+                <w:rFonts w:ascii="Times New Roman" w:eastAsia="Times New Roman" w:hAnsi="Times New Roman" w:cs="Times New Roman"/>
+                <w:sz w:val="20"/>
+                <w:szCs w:val="20"/>
+                <w:lang w:val="en-US" w:eastAsia="es-MX"/>
+              </w:rPr>
+            </w:pPr>
+            <w:r>
+              <w:rPr>
+                <w:rFonts w:ascii="Times New Roman" w:eastAsia="Times New Roman" w:hAnsi="Times New Roman" w:cs="Times New Roman"/>
+                <w:sz w:val="20"/>
+                <w:szCs w:val="20"/>
+                <w:lang w:val="en-US" w:eastAsia="es-MX"/>
+              </w:rPr>
+              <w:t>2. What actuators are involved in the air flapping system?</w:t>
+            </w:r>
           </w:p>
         </w:tc>
       </w:tr>
@@ -349,7 +573,7 @@
         </w:trPr>
         <w:tc>
           <w:tcPr>
-            <w:tcW w:w="1406" w:type="pct"/>
+            <w:tcW w:w="2869" w:type="dxa"/>
             <w:noWrap/>
             <w:hideMark/>
           </w:tcPr>
@@ -378,7 +602,7 @@
         </w:tc>
         <w:tc>
           <w:tcPr>
-            <w:tcW w:w="3594" w:type="pct"/>
+            <w:tcW w:w="7332" w:type="dxa"/>
             <w:gridSpan w:val="2"/>
             <w:noWrap/>
             <w:hideMark/>
@@ -402,18 +626,42 @@
                 <w:color w:val="000000"/>
                 <w:lang w:eastAsia="es-MX"/>
               </w:rPr>
-              <w:t>Test Case Name</w:t>
-            </w:r>
-            <w:r>
-              <w:rPr>
-                <w:rFonts w:ascii="Calibri" w:eastAsia="Times New Roman" w:hAnsi="Calibri" w:cs="Times New Roman"/>
-                <w:b/>
-                <w:bCs/>
-                <w:color w:val="000000"/>
-                <w:lang w:eastAsia="es-MX"/>
-              </w:rPr>
-              <w:t xml:space="preserve"> Temperance</w:t>
-            </w:r>
+              <w:t xml:space="preserve">Test Case </w:t>
+            </w:r>
+            <w:proofErr w:type="spellStart"/>
+            <w:r>
+              <w:rPr>
+                <w:rFonts w:ascii="Calibri" w:eastAsia="Times New Roman" w:hAnsi="Calibri" w:cs="Times New Roman"/>
+                <w:b/>
+                <w:bCs/>
+                <w:color w:val="000000"/>
+                <w:lang w:eastAsia="es-MX"/>
+              </w:rPr>
+              <w:t>Name</w:t>
+            </w:r>
+            <w:proofErr w:type="spellEnd"/>
+            <w:r>
+              <w:rPr>
+                <w:rFonts w:ascii="Calibri" w:eastAsia="Times New Roman" w:hAnsi="Calibri" w:cs="Times New Roman"/>
+                <w:b/>
+                <w:bCs/>
+                <w:color w:val="000000"/>
+                <w:lang w:eastAsia="es-MX"/>
+              </w:rPr>
+              <w:t xml:space="preserve"> </w:t>
+            </w:r>
+            <w:proofErr w:type="spellStart"/>
+            <w:r>
+              <w:rPr>
+                <w:rFonts w:ascii="Calibri" w:eastAsia="Times New Roman" w:hAnsi="Calibri" w:cs="Times New Roman"/>
+                <w:b/>
+                <w:bCs/>
+                <w:color w:val="000000"/>
+                <w:lang w:eastAsia="es-MX"/>
+              </w:rPr>
+              <w:t>Temperance</w:t>
+            </w:r>
+            <w:proofErr w:type="spellEnd"/>
           </w:p>
           <w:p>
             <w:pPr>
@@ -435,24 +683,24 @@
         </w:trPr>
         <w:tc>
           <w:tcPr>
-            <w:tcW w:w="1406" w:type="pct"/>
-            <w:noWrap/>
-            <w:hideMark/>
-          </w:tcPr>
-          <w:p>
-            <w:pPr>
-              <w:rPr>
-                <w:rFonts w:ascii="Times New Roman" w:eastAsia="Times New Roman" w:hAnsi="Times New Roman" w:cs="Times New Roman"/>
-                <w:sz w:val="20"/>
-                <w:szCs w:val="20"/>
-                <w:lang w:eastAsia="es-MX"/>
-              </w:rPr>
-            </w:pPr>
-          </w:p>
-        </w:tc>
-        <w:tc>
-          <w:tcPr>
-            <w:tcW w:w="3594" w:type="pct"/>
+            <w:tcW w:w="2869" w:type="dxa"/>
+            <w:noWrap/>
+            <w:hideMark/>
+          </w:tcPr>
+          <w:p>
+            <w:pPr>
+              <w:rPr>
+                <w:rFonts w:ascii="Times New Roman" w:eastAsia="Times New Roman" w:hAnsi="Times New Roman" w:cs="Times New Roman"/>
+                <w:sz w:val="20"/>
+                <w:szCs w:val="20"/>
+                <w:lang w:eastAsia="es-MX"/>
+              </w:rPr>
+            </w:pPr>
+          </w:p>
+        </w:tc>
+        <w:tc>
+          <w:tcPr>
+            <w:tcW w:w="7332" w:type="dxa"/>
             <w:gridSpan w:val="2"/>
             <w:noWrap/>
             <w:hideMark/>
@@ -477,7 +725,7 @@
         </w:trPr>
         <w:tc>
           <w:tcPr>
-            <w:tcW w:w="5000" w:type="pct"/>
+            <w:tcW w:w="10201" w:type="dxa"/>
             <w:gridSpan w:val="3"/>
             <w:noWrap/>
             <w:hideMark/>
@@ -505,8 +753,22 @@
                 <w:szCs w:val="24"/>
                 <w:lang w:eastAsia="es-MX"/>
               </w:rPr>
-              <w:t>Test Case Steps</w:t>
-            </w:r>
+              <w:t xml:space="preserve">Test Case </w:t>
+            </w:r>
+            <w:proofErr w:type="spellStart"/>
+            <w:r>
+              <w:rPr>
+                <w:rFonts w:ascii="Calibri" w:eastAsia="Times New Roman" w:hAnsi="Calibri" w:cs="Times New Roman"/>
+                <w:b/>
+                <w:bCs/>
+                <w:color w:val="000000"/>
+                <w:sz w:val="24"/>
+                <w:szCs w:val="24"/>
+                <w:lang w:eastAsia="es-MX"/>
+              </w:rPr>
+              <w:t>Steps</w:t>
+            </w:r>
+            <w:proofErr w:type="spellEnd"/>
           </w:p>
         </w:tc>
       </w:tr>
@@ -516,7 +778,7 @@
         </w:trPr>
         <w:tc>
           <w:tcPr>
-            <w:tcW w:w="1406" w:type="pct"/>
+            <w:tcW w:w="2869" w:type="dxa"/>
             <w:noWrap/>
             <w:hideMark/>
           </w:tcPr>
@@ -531,21 +793,45 @@
                 <w:lang w:eastAsia="es-MX"/>
               </w:rPr>
             </w:pPr>
-            <w:r>
-              <w:rPr>
-                <w:rFonts w:ascii="Calibri" w:eastAsia="Times New Roman" w:hAnsi="Calibri" w:cs="Times New Roman"/>
-                <w:b/>
-                <w:bCs/>
-                <w:color w:val="000000"/>
-                <w:lang w:eastAsia="es-MX"/>
-              </w:rPr>
-              <w:t>Step Number</w:t>
-            </w:r>
-          </w:p>
-        </w:tc>
-        <w:tc>
-          <w:tcPr>
-            <w:tcW w:w="2240" w:type="pct"/>
+            <w:proofErr w:type="spellStart"/>
+            <w:r>
+              <w:rPr>
+                <w:rFonts w:ascii="Calibri" w:eastAsia="Times New Roman" w:hAnsi="Calibri" w:cs="Times New Roman"/>
+                <w:b/>
+                <w:bCs/>
+                <w:color w:val="000000"/>
+                <w:lang w:eastAsia="es-MX"/>
+              </w:rPr>
+              <w:t>Step</w:t>
+            </w:r>
+            <w:proofErr w:type="spellEnd"/>
+            <w:r>
+              <w:rPr>
+                <w:rFonts w:ascii="Calibri" w:eastAsia="Times New Roman" w:hAnsi="Calibri" w:cs="Times New Roman"/>
+                <w:b/>
+                <w:bCs/>
+                <w:color w:val="000000"/>
+                <w:lang w:eastAsia="es-MX"/>
+              </w:rPr>
+              <w:t xml:space="preserve"> </w:t>
+            </w:r>
+            <w:proofErr w:type="spellStart"/>
+            <w:r>
+              <w:rPr>
+                <w:rFonts w:ascii="Calibri" w:eastAsia="Times New Roman" w:hAnsi="Calibri" w:cs="Times New Roman"/>
+                <w:b/>
+                <w:bCs/>
+                <w:color w:val="000000"/>
+                <w:lang w:eastAsia="es-MX"/>
+              </w:rPr>
+              <w:t>Number</w:t>
+            </w:r>
+            <w:proofErr w:type="spellEnd"/>
+          </w:p>
+        </w:tc>
+        <w:tc>
+          <w:tcPr>
+            <w:tcW w:w="4570" w:type="dxa"/>
             <w:noWrap/>
             <w:hideMark/>
           </w:tcPr>
@@ -560,21 +846,45 @@
                 <w:lang w:eastAsia="es-MX"/>
               </w:rPr>
             </w:pPr>
-            <w:r>
-              <w:rPr>
-                <w:rFonts w:ascii="Calibri" w:eastAsia="Times New Roman" w:hAnsi="Calibri" w:cs="Times New Roman"/>
-                <w:b/>
-                <w:bCs/>
-                <w:color w:val="000000"/>
-                <w:lang w:eastAsia="es-MX"/>
-              </w:rPr>
-              <w:t>Step description</w:t>
-            </w:r>
-          </w:p>
-        </w:tc>
-        <w:tc>
-          <w:tcPr>
-            <w:tcW w:w="1354" w:type="pct"/>
+            <w:proofErr w:type="spellStart"/>
+            <w:r>
+              <w:rPr>
+                <w:rFonts w:ascii="Calibri" w:eastAsia="Times New Roman" w:hAnsi="Calibri" w:cs="Times New Roman"/>
+                <w:b/>
+                <w:bCs/>
+                <w:color w:val="000000"/>
+                <w:lang w:eastAsia="es-MX"/>
+              </w:rPr>
+              <w:t>Step</w:t>
+            </w:r>
+            <w:proofErr w:type="spellEnd"/>
+            <w:r>
+              <w:rPr>
+                <w:rFonts w:ascii="Calibri" w:eastAsia="Times New Roman" w:hAnsi="Calibri" w:cs="Times New Roman"/>
+                <w:b/>
+                <w:bCs/>
+                <w:color w:val="000000"/>
+                <w:lang w:eastAsia="es-MX"/>
+              </w:rPr>
+              <w:t xml:space="preserve"> </w:t>
+            </w:r>
+            <w:proofErr w:type="spellStart"/>
+            <w:r>
+              <w:rPr>
+                <w:rFonts w:ascii="Calibri" w:eastAsia="Times New Roman" w:hAnsi="Calibri" w:cs="Times New Roman"/>
+                <w:b/>
+                <w:bCs/>
+                <w:color w:val="000000"/>
+                <w:lang w:eastAsia="es-MX"/>
+              </w:rPr>
+              <w:t>description</w:t>
+            </w:r>
+            <w:proofErr w:type="spellEnd"/>
+          </w:p>
+        </w:tc>
+        <w:tc>
+          <w:tcPr>
+            <w:tcW w:w="2762" w:type="dxa"/>
             <w:noWrap/>
             <w:hideMark/>
           </w:tcPr>
@@ -589,16 +899,40 @@
                 <w:lang w:eastAsia="es-MX"/>
               </w:rPr>
             </w:pPr>
-            <w:r>
-              <w:rPr>
-                <w:rFonts w:ascii="Calibri" w:eastAsia="Times New Roman" w:hAnsi="Calibri" w:cs="Times New Roman"/>
-                <w:b/>
-                <w:bCs/>
-                <w:color w:val="000000"/>
-                <w:lang w:eastAsia="es-MX"/>
-              </w:rPr>
-              <w:t>Expected Result</w:t>
-            </w:r>
+            <w:proofErr w:type="spellStart"/>
+            <w:r>
+              <w:rPr>
+                <w:rFonts w:ascii="Calibri" w:eastAsia="Times New Roman" w:hAnsi="Calibri" w:cs="Times New Roman"/>
+                <w:b/>
+                <w:bCs/>
+                <w:color w:val="000000"/>
+                <w:lang w:eastAsia="es-MX"/>
+              </w:rPr>
+              <w:t>Expected</w:t>
+            </w:r>
+            <w:proofErr w:type="spellEnd"/>
+            <w:r>
+              <w:rPr>
+                <w:rFonts w:ascii="Calibri" w:eastAsia="Times New Roman" w:hAnsi="Calibri" w:cs="Times New Roman"/>
+                <w:b/>
+                <w:bCs/>
+                <w:color w:val="000000"/>
+                <w:lang w:eastAsia="es-MX"/>
+              </w:rPr>
+              <w:t xml:space="preserve"> </w:t>
+            </w:r>
+            <w:proofErr w:type="spellStart"/>
+            <w:r>
+              <w:rPr>
+                <w:rFonts w:ascii="Calibri" w:eastAsia="Times New Roman" w:hAnsi="Calibri" w:cs="Times New Roman"/>
+                <w:b/>
+                <w:bCs/>
+                <w:color w:val="000000"/>
+                <w:lang w:eastAsia="es-MX"/>
+              </w:rPr>
+              <w:t>Result</w:t>
+            </w:r>
+            <w:proofErr w:type="spellEnd"/>
           </w:p>
         </w:tc>
       </w:tr>
@@ -608,74 +942,64 @@
         </w:trPr>
         <w:tc>
           <w:tcPr>
-            <w:tcW w:w="1406" w:type="pct"/>
-            <w:noWrap/>
-            <w:hideMark/>
-          </w:tcPr>
-          <w:p>
-            <w:pPr>
-              <w:rPr>
-                <w:rFonts w:ascii="Calibri" w:eastAsia="Times New Roman" w:hAnsi="Calibri" w:cs="Times New Roman"/>
-                <w:b/>
-                <w:bCs/>
-                <w:color w:val="000000"/>
-                <w:lang w:eastAsia="es-MX"/>
-              </w:rPr>
-            </w:pPr>
-            <w:r>
-              <w:rPr>
-                <w:rFonts w:ascii="Calibri" w:eastAsia="Times New Roman" w:hAnsi="Calibri" w:cs="Times New Roman"/>
-                <w:b/>
-                <w:bCs/>
-                <w:color w:val="000000"/>
-                <w:lang w:eastAsia="es-MX"/>
-              </w:rPr>
-              <w:t>1</w:t>
-            </w:r>
-          </w:p>
-          <w:p>
-            <w:pPr>
-              <w:rPr>
-                <w:rFonts w:ascii="Calibri" w:eastAsia="Times New Roman" w:hAnsi="Calibri" w:cs="Times New Roman"/>
-                <w:b/>
-                <w:bCs/>
-                <w:color w:val="000000"/>
-                <w:lang w:eastAsia="es-MX"/>
-              </w:rPr>
-            </w:pPr>
-          </w:p>
-          <w:p>
-            <w:pPr>
-              <w:rPr>
-                <w:rFonts w:ascii="Calibri" w:eastAsia="Times New Roman" w:hAnsi="Calibri" w:cs="Times New Roman"/>
-                <w:b/>
-                <w:bCs/>
-                <w:color w:val="000000"/>
-                <w:lang w:eastAsia="es-MX"/>
-              </w:rPr>
-            </w:pPr>
-          </w:p>
-        </w:tc>
-        <w:tc>
-          <w:tcPr>
-            <w:tcW w:w="2240" w:type="pct"/>
-            <w:noWrap/>
-            <w:hideMark/>
-          </w:tcPr>
-          <w:p>
-            <w:pPr>
-              <w:rPr>
-                <w:rFonts w:ascii="Times New Roman" w:eastAsia="Times New Roman" w:hAnsi="Times New Roman" w:cs="Times New Roman"/>
-                <w:sz w:val="20"/>
-                <w:szCs w:val="20"/>
-                <w:lang w:eastAsia="es-MX"/>
-              </w:rPr>
-            </w:pPr>
-          </w:p>
-        </w:tc>
-        <w:tc>
-          <w:tcPr>
-            <w:tcW w:w="1354" w:type="pct"/>
+            <w:tcW w:w="2869" w:type="dxa"/>
+            <w:noWrap/>
+            <w:hideMark/>
+          </w:tcPr>
+          <w:p>
+            <w:pPr>
+              <w:rPr>
+                <w:rFonts w:ascii="Calibri" w:eastAsia="Times New Roman" w:hAnsi="Calibri" w:cs="Times New Roman"/>
+                <w:b/>
+                <w:bCs/>
+                <w:color w:val="000000"/>
+                <w:lang w:eastAsia="es-MX"/>
+              </w:rPr>
+            </w:pPr>
+          </w:p>
+          <w:p>
+            <w:pPr>
+              <w:rPr>
+                <w:rFonts w:ascii="Calibri" w:eastAsia="Times New Roman" w:hAnsi="Calibri" w:cs="Times New Roman"/>
+                <w:b/>
+                <w:bCs/>
+                <w:color w:val="000000"/>
+                <w:lang w:eastAsia="es-MX"/>
+              </w:rPr>
+            </w:pPr>
+          </w:p>
+          <w:p>
+            <w:pPr>
+              <w:rPr>
+                <w:rFonts w:ascii="Calibri" w:eastAsia="Times New Roman" w:hAnsi="Calibri" w:cs="Times New Roman"/>
+                <w:b/>
+                <w:bCs/>
+                <w:color w:val="000000"/>
+                <w:lang w:eastAsia="es-MX"/>
+              </w:rPr>
+            </w:pPr>
+          </w:p>
+        </w:tc>
+        <w:tc>
+          <w:tcPr>
+            <w:tcW w:w="4570" w:type="dxa"/>
+            <w:noWrap/>
+            <w:hideMark/>
+          </w:tcPr>
+          <w:p>
+            <w:pPr>
+              <w:rPr>
+                <w:rFonts w:ascii="Times New Roman" w:eastAsia="Times New Roman" w:hAnsi="Times New Roman" w:cs="Times New Roman"/>
+                <w:sz w:val="20"/>
+                <w:szCs w:val="20"/>
+                <w:lang w:eastAsia="es-MX"/>
+              </w:rPr>
+            </w:pPr>
+          </w:p>
+        </w:tc>
+        <w:tc>
+          <w:tcPr>
+            <w:tcW w:w="2762" w:type="dxa"/>
             <w:noWrap/>
             <w:hideMark/>
           </w:tcPr>
@@ -697,63 +1021,63 @@
         </w:trPr>
         <w:tc>
           <w:tcPr>
-            <w:tcW w:w="1406" w:type="pct"/>
-            <w:noWrap/>
-            <w:hideMark/>
-          </w:tcPr>
-          <w:p>
-            <w:pPr>
-              <w:rPr>
-                <w:rFonts w:ascii="Calibri" w:eastAsia="Times New Roman" w:hAnsi="Calibri" w:cs="Times New Roman"/>
-                <w:b/>
-                <w:bCs/>
-                <w:color w:val="000000"/>
-                <w:lang w:eastAsia="es-MX"/>
-              </w:rPr>
-            </w:pPr>
-          </w:p>
-          <w:p>
-            <w:pPr>
-              <w:rPr>
-                <w:rFonts w:ascii="Calibri" w:eastAsia="Times New Roman" w:hAnsi="Calibri" w:cs="Times New Roman"/>
-                <w:b/>
-                <w:bCs/>
-                <w:color w:val="000000"/>
-                <w:lang w:eastAsia="es-MX"/>
-              </w:rPr>
-            </w:pPr>
-          </w:p>
-          <w:p>
-            <w:pPr>
-              <w:rPr>
-                <w:rFonts w:ascii="Times New Roman" w:eastAsia="Times New Roman" w:hAnsi="Times New Roman" w:cs="Times New Roman"/>
-                <w:sz w:val="20"/>
-                <w:szCs w:val="20"/>
-                <w:lang w:eastAsia="es-MX"/>
-              </w:rPr>
-            </w:pPr>
-          </w:p>
-        </w:tc>
-        <w:tc>
-          <w:tcPr>
-            <w:tcW w:w="2240" w:type="pct"/>
-            <w:noWrap/>
-            <w:hideMark/>
-          </w:tcPr>
-          <w:p>
-            <w:pPr>
-              <w:rPr>
-                <w:rFonts w:ascii="Times New Roman" w:eastAsia="Times New Roman" w:hAnsi="Times New Roman" w:cs="Times New Roman"/>
-                <w:sz w:val="20"/>
-                <w:szCs w:val="20"/>
-                <w:lang w:eastAsia="es-MX"/>
-              </w:rPr>
-            </w:pPr>
-          </w:p>
-        </w:tc>
-        <w:tc>
-          <w:tcPr>
-            <w:tcW w:w="1354" w:type="pct"/>
+            <w:tcW w:w="2869" w:type="dxa"/>
+            <w:noWrap/>
+            <w:hideMark/>
+          </w:tcPr>
+          <w:p>
+            <w:pPr>
+              <w:rPr>
+                <w:rFonts w:ascii="Calibri" w:eastAsia="Times New Roman" w:hAnsi="Calibri" w:cs="Times New Roman"/>
+                <w:b/>
+                <w:bCs/>
+                <w:color w:val="000000"/>
+                <w:lang w:eastAsia="es-MX"/>
+              </w:rPr>
+            </w:pPr>
+          </w:p>
+          <w:p>
+            <w:pPr>
+              <w:rPr>
+                <w:rFonts w:ascii="Calibri" w:eastAsia="Times New Roman" w:hAnsi="Calibri" w:cs="Times New Roman"/>
+                <w:b/>
+                <w:bCs/>
+                <w:color w:val="000000"/>
+                <w:lang w:eastAsia="es-MX"/>
+              </w:rPr>
+            </w:pPr>
+          </w:p>
+          <w:p>
+            <w:pPr>
+              <w:rPr>
+                <w:rFonts w:ascii="Times New Roman" w:eastAsia="Times New Roman" w:hAnsi="Times New Roman" w:cs="Times New Roman"/>
+                <w:sz w:val="20"/>
+                <w:szCs w:val="20"/>
+                <w:lang w:eastAsia="es-MX"/>
+              </w:rPr>
+            </w:pPr>
+          </w:p>
+        </w:tc>
+        <w:tc>
+          <w:tcPr>
+            <w:tcW w:w="4570" w:type="dxa"/>
+            <w:noWrap/>
+            <w:hideMark/>
+          </w:tcPr>
+          <w:p>
+            <w:pPr>
+              <w:rPr>
+                <w:rFonts w:ascii="Times New Roman" w:eastAsia="Times New Roman" w:hAnsi="Times New Roman" w:cs="Times New Roman"/>
+                <w:sz w:val="20"/>
+                <w:szCs w:val="20"/>
+                <w:lang w:eastAsia="es-MX"/>
+              </w:rPr>
+            </w:pPr>
+          </w:p>
+        </w:tc>
+        <w:tc>
+          <w:tcPr>
+            <w:tcW w:w="2762" w:type="dxa"/>
             <w:noWrap/>
             <w:hideMark/>
           </w:tcPr>
@@ -775,63 +1099,63 @@
         </w:trPr>
         <w:tc>
           <w:tcPr>
-            <w:tcW w:w="1406" w:type="pct"/>
-            <w:noWrap/>
-            <w:hideMark/>
-          </w:tcPr>
-          <w:p>
-            <w:pPr>
-              <w:rPr>
-                <w:rFonts w:ascii="Calibri" w:eastAsia="Times New Roman" w:hAnsi="Calibri" w:cs="Times New Roman"/>
-                <w:b/>
-                <w:bCs/>
-                <w:color w:val="000000"/>
-                <w:lang w:eastAsia="es-MX"/>
-              </w:rPr>
-            </w:pPr>
-          </w:p>
-          <w:p>
-            <w:pPr>
-              <w:rPr>
-                <w:rFonts w:ascii="Calibri" w:eastAsia="Times New Roman" w:hAnsi="Calibri" w:cs="Times New Roman"/>
-                <w:b/>
-                <w:bCs/>
-                <w:color w:val="000000"/>
-                <w:lang w:eastAsia="es-MX"/>
-              </w:rPr>
-            </w:pPr>
-          </w:p>
-          <w:p>
-            <w:pPr>
-              <w:rPr>
-                <w:rFonts w:ascii="Times New Roman" w:eastAsia="Times New Roman" w:hAnsi="Times New Roman" w:cs="Times New Roman"/>
-                <w:sz w:val="20"/>
-                <w:szCs w:val="20"/>
-                <w:lang w:eastAsia="es-MX"/>
-              </w:rPr>
-            </w:pPr>
-          </w:p>
-        </w:tc>
-        <w:tc>
-          <w:tcPr>
-            <w:tcW w:w="2240" w:type="pct"/>
-            <w:noWrap/>
-            <w:hideMark/>
-          </w:tcPr>
-          <w:p>
-            <w:pPr>
-              <w:rPr>
-                <w:rFonts w:ascii="Times New Roman" w:eastAsia="Times New Roman" w:hAnsi="Times New Roman" w:cs="Times New Roman"/>
-                <w:sz w:val="20"/>
-                <w:szCs w:val="20"/>
-                <w:lang w:eastAsia="es-MX"/>
-              </w:rPr>
-            </w:pPr>
-          </w:p>
-        </w:tc>
-        <w:tc>
-          <w:tcPr>
-            <w:tcW w:w="1354" w:type="pct"/>
+            <w:tcW w:w="2869" w:type="dxa"/>
+            <w:noWrap/>
+            <w:hideMark/>
+          </w:tcPr>
+          <w:p>
+            <w:pPr>
+              <w:rPr>
+                <w:rFonts w:ascii="Calibri" w:eastAsia="Times New Roman" w:hAnsi="Calibri" w:cs="Times New Roman"/>
+                <w:b/>
+                <w:bCs/>
+                <w:color w:val="000000"/>
+                <w:lang w:eastAsia="es-MX"/>
+              </w:rPr>
+            </w:pPr>
+          </w:p>
+          <w:p>
+            <w:pPr>
+              <w:rPr>
+                <w:rFonts w:ascii="Calibri" w:eastAsia="Times New Roman" w:hAnsi="Calibri" w:cs="Times New Roman"/>
+                <w:b/>
+                <w:bCs/>
+                <w:color w:val="000000"/>
+                <w:lang w:eastAsia="es-MX"/>
+              </w:rPr>
+            </w:pPr>
+          </w:p>
+          <w:p>
+            <w:pPr>
+              <w:rPr>
+                <w:rFonts w:ascii="Times New Roman" w:eastAsia="Times New Roman" w:hAnsi="Times New Roman" w:cs="Times New Roman"/>
+                <w:sz w:val="20"/>
+                <w:szCs w:val="20"/>
+                <w:lang w:eastAsia="es-MX"/>
+              </w:rPr>
+            </w:pPr>
+          </w:p>
+        </w:tc>
+        <w:tc>
+          <w:tcPr>
+            <w:tcW w:w="4570" w:type="dxa"/>
+            <w:noWrap/>
+            <w:hideMark/>
+          </w:tcPr>
+          <w:p>
+            <w:pPr>
+              <w:rPr>
+                <w:rFonts w:ascii="Times New Roman" w:eastAsia="Times New Roman" w:hAnsi="Times New Roman" w:cs="Times New Roman"/>
+                <w:sz w:val="20"/>
+                <w:szCs w:val="20"/>
+                <w:lang w:eastAsia="es-MX"/>
+              </w:rPr>
+            </w:pPr>
+          </w:p>
+        </w:tc>
+        <w:tc>
+          <w:tcPr>
+            <w:tcW w:w="2762" w:type="dxa"/>
             <w:noWrap/>
             <w:hideMark/>
           </w:tcPr>
@@ -853,63 +1177,63 @@
         </w:trPr>
         <w:tc>
           <w:tcPr>
-            <w:tcW w:w="1406" w:type="pct"/>
-            <w:noWrap/>
-            <w:hideMark/>
-          </w:tcPr>
-          <w:p>
-            <w:pPr>
-              <w:rPr>
-                <w:rFonts w:ascii="Calibri" w:eastAsia="Times New Roman" w:hAnsi="Calibri" w:cs="Times New Roman"/>
-                <w:b/>
-                <w:bCs/>
-                <w:color w:val="000000"/>
-                <w:lang w:eastAsia="es-MX"/>
-              </w:rPr>
-            </w:pPr>
-          </w:p>
-          <w:p>
-            <w:pPr>
-              <w:rPr>
-                <w:rFonts w:ascii="Calibri" w:eastAsia="Times New Roman" w:hAnsi="Calibri" w:cs="Times New Roman"/>
-                <w:b/>
-                <w:bCs/>
-                <w:color w:val="000000"/>
-                <w:lang w:eastAsia="es-MX"/>
-              </w:rPr>
-            </w:pPr>
-          </w:p>
-          <w:p>
-            <w:pPr>
-              <w:rPr>
-                <w:rFonts w:ascii="Times New Roman" w:eastAsia="Times New Roman" w:hAnsi="Times New Roman" w:cs="Times New Roman"/>
-                <w:sz w:val="20"/>
-                <w:szCs w:val="20"/>
-                <w:lang w:eastAsia="es-MX"/>
-              </w:rPr>
-            </w:pPr>
-          </w:p>
-        </w:tc>
-        <w:tc>
-          <w:tcPr>
-            <w:tcW w:w="2240" w:type="pct"/>
-            <w:noWrap/>
-            <w:hideMark/>
-          </w:tcPr>
-          <w:p>
-            <w:pPr>
-              <w:rPr>
-                <w:rFonts w:ascii="Times New Roman" w:eastAsia="Times New Roman" w:hAnsi="Times New Roman" w:cs="Times New Roman"/>
-                <w:sz w:val="20"/>
-                <w:szCs w:val="20"/>
-                <w:lang w:eastAsia="es-MX"/>
-              </w:rPr>
-            </w:pPr>
-          </w:p>
-        </w:tc>
-        <w:tc>
-          <w:tcPr>
-            <w:tcW w:w="1354" w:type="pct"/>
+            <w:tcW w:w="2869" w:type="dxa"/>
+            <w:noWrap/>
+            <w:hideMark/>
+          </w:tcPr>
+          <w:p>
+            <w:pPr>
+              <w:rPr>
+                <w:rFonts w:ascii="Calibri" w:eastAsia="Times New Roman" w:hAnsi="Calibri" w:cs="Times New Roman"/>
+                <w:b/>
+                <w:bCs/>
+                <w:color w:val="000000"/>
+                <w:lang w:eastAsia="es-MX"/>
+              </w:rPr>
+            </w:pPr>
+          </w:p>
+          <w:p>
+            <w:pPr>
+              <w:rPr>
+                <w:rFonts w:ascii="Calibri" w:eastAsia="Times New Roman" w:hAnsi="Calibri" w:cs="Times New Roman"/>
+                <w:b/>
+                <w:bCs/>
+                <w:color w:val="000000"/>
+                <w:lang w:eastAsia="es-MX"/>
+              </w:rPr>
+            </w:pPr>
+          </w:p>
+          <w:p>
+            <w:pPr>
+              <w:rPr>
+                <w:rFonts w:ascii="Times New Roman" w:eastAsia="Times New Roman" w:hAnsi="Times New Roman" w:cs="Times New Roman"/>
+                <w:sz w:val="20"/>
+                <w:szCs w:val="20"/>
+                <w:lang w:eastAsia="es-MX"/>
+              </w:rPr>
+            </w:pPr>
+          </w:p>
+        </w:tc>
+        <w:tc>
+          <w:tcPr>
+            <w:tcW w:w="4570" w:type="dxa"/>
+            <w:noWrap/>
+            <w:hideMark/>
+          </w:tcPr>
+          <w:p>
+            <w:pPr>
+              <w:rPr>
+                <w:rFonts w:ascii="Times New Roman" w:eastAsia="Times New Roman" w:hAnsi="Times New Roman" w:cs="Times New Roman"/>
+                <w:sz w:val="20"/>
+                <w:szCs w:val="20"/>
+                <w:lang w:eastAsia="es-MX"/>
+              </w:rPr>
+            </w:pPr>
+          </w:p>
+        </w:tc>
+        <w:tc>
+          <w:tcPr>
+            <w:tcW w:w="2762" w:type="dxa"/>
             <w:noWrap/>
             <w:hideMark/>
           </w:tcPr>
@@ -931,63 +1255,63 @@
         </w:trPr>
         <w:tc>
           <w:tcPr>
-            <w:tcW w:w="1406" w:type="pct"/>
-            <w:noWrap/>
-            <w:hideMark/>
-          </w:tcPr>
-          <w:p>
-            <w:pPr>
-              <w:rPr>
-                <w:rFonts w:ascii="Calibri" w:eastAsia="Times New Roman" w:hAnsi="Calibri" w:cs="Times New Roman"/>
-                <w:b/>
-                <w:bCs/>
-                <w:color w:val="000000"/>
-                <w:lang w:eastAsia="es-MX"/>
-              </w:rPr>
-            </w:pPr>
-          </w:p>
-          <w:p>
-            <w:pPr>
-              <w:rPr>
-                <w:rFonts w:ascii="Calibri" w:eastAsia="Times New Roman" w:hAnsi="Calibri" w:cs="Times New Roman"/>
-                <w:b/>
-                <w:bCs/>
-                <w:color w:val="000000"/>
-                <w:lang w:eastAsia="es-MX"/>
-              </w:rPr>
-            </w:pPr>
-          </w:p>
-          <w:p>
-            <w:pPr>
-              <w:rPr>
-                <w:rFonts w:ascii="Times New Roman" w:eastAsia="Times New Roman" w:hAnsi="Times New Roman" w:cs="Times New Roman"/>
-                <w:sz w:val="20"/>
-                <w:szCs w:val="20"/>
-                <w:lang w:eastAsia="es-MX"/>
-              </w:rPr>
-            </w:pPr>
-          </w:p>
-        </w:tc>
-        <w:tc>
-          <w:tcPr>
-            <w:tcW w:w="2240" w:type="pct"/>
-            <w:noWrap/>
-            <w:hideMark/>
-          </w:tcPr>
-          <w:p>
-            <w:pPr>
-              <w:rPr>
-                <w:rFonts w:ascii="Times New Roman" w:eastAsia="Times New Roman" w:hAnsi="Times New Roman" w:cs="Times New Roman"/>
-                <w:sz w:val="20"/>
-                <w:szCs w:val="20"/>
-                <w:lang w:eastAsia="es-MX"/>
-              </w:rPr>
-            </w:pPr>
-          </w:p>
-        </w:tc>
-        <w:tc>
-          <w:tcPr>
-            <w:tcW w:w="1354" w:type="pct"/>
+            <w:tcW w:w="2869" w:type="dxa"/>
+            <w:noWrap/>
+            <w:hideMark/>
+          </w:tcPr>
+          <w:p>
+            <w:pPr>
+              <w:rPr>
+                <w:rFonts w:ascii="Calibri" w:eastAsia="Times New Roman" w:hAnsi="Calibri" w:cs="Times New Roman"/>
+                <w:b/>
+                <w:bCs/>
+                <w:color w:val="000000"/>
+                <w:lang w:eastAsia="es-MX"/>
+              </w:rPr>
+            </w:pPr>
+          </w:p>
+          <w:p>
+            <w:pPr>
+              <w:rPr>
+                <w:rFonts w:ascii="Calibri" w:eastAsia="Times New Roman" w:hAnsi="Calibri" w:cs="Times New Roman"/>
+                <w:b/>
+                <w:bCs/>
+                <w:color w:val="000000"/>
+                <w:lang w:eastAsia="es-MX"/>
+              </w:rPr>
+            </w:pPr>
+          </w:p>
+          <w:p>
+            <w:pPr>
+              <w:rPr>
+                <w:rFonts w:ascii="Times New Roman" w:eastAsia="Times New Roman" w:hAnsi="Times New Roman" w:cs="Times New Roman"/>
+                <w:sz w:val="20"/>
+                <w:szCs w:val="20"/>
+                <w:lang w:eastAsia="es-MX"/>
+              </w:rPr>
+            </w:pPr>
+          </w:p>
+        </w:tc>
+        <w:tc>
+          <w:tcPr>
+            <w:tcW w:w="4570" w:type="dxa"/>
+            <w:noWrap/>
+            <w:hideMark/>
+          </w:tcPr>
+          <w:p>
+            <w:pPr>
+              <w:rPr>
+                <w:rFonts w:ascii="Times New Roman" w:eastAsia="Times New Roman" w:hAnsi="Times New Roman" w:cs="Times New Roman"/>
+                <w:sz w:val="20"/>
+                <w:szCs w:val="20"/>
+                <w:lang w:eastAsia="es-MX"/>
+              </w:rPr>
+            </w:pPr>
+          </w:p>
+        </w:tc>
+        <w:tc>
+          <w:tcPr>
+            <w:tcW w:w="2762" w:type="dxa"/>
             <w:noWrap/>
             <w:hideMark/>
           </w:tcPr>
@@ -1009,63 +1333,63 @@
         </w:trPr>
         <w:tc>
           <w:tcPr>
-            <w:tcW w:w="1406" w:type="pct"/>
-            <w:noWrap/>
-            <w:hideMark/>
-          </w:tcPr>
-          <w:p>
-            <w:pPr>
-              <w:rPr>
-                <w:rFonts w:ascii="Calibri" w:eastAsia="Times New Roman" w:hAnsi="Calibri" w:cs="Times New Roman"/>
-                <w:b/>
-                <w:bCs/>
-                <w:color w:val="000000"/>
-                <w:lang w:eastAsia="es-MX"/>
-              </w:rPr>
-            </w:pPr>
-          </w:p>
-          <w:p>
-            <w:pPr>
-              <w:rPr>
-                <w:rFonts w:ascii="Calibri" w:eastAsia="Times New Roman" w:hAnsi="Calibri" w:cs="Times New Roman"/>
-                <w:b/>
-                <w:bCs/>
-                <w:color w:val="000000"/>
-                <w:lang w:eastAsia="es-MX"/>
-              </w:rPr>
-            </w:pPr>
-          </w:p>
-          <w:p>
-            <w:pPr>
-              <w:rPr>
-                <w:rFonts w:ascii="Times New Roman" w:eastAsia="Times New Roman" w:hAnsi="Times New Roman" w:cs="Times New Roman"/>
-                <w:sz w:val="20"/>
-                <w:szCs w:val="20"/>
-                <w:lang w:eastAsia="es-MX"/>
-              </w:rPr>
-            </w:pPr>
-          </w:p>
-        </w:tc>
-        <w:tc>
-          <w:tcPr>
-            <w:tcW w:w="2240" w:type="pct"/>
-            <w:noWrap/>
-            <w:hideMark/>
-          </w:tcPr>
-          <w:p>
-            <w:pPr>
-              <w:rPr>
-                <w:rFonts w:ascii="Times New Roman" w:eastAsia="Times New Roman" w:hAnsi="Times New Roman" w:cs="Times New Roman"/>
-                <w:sz w:val="20"/>
-                <w:szCs w:val="20"/>
-                <w:lang w:eastAsia="es-MX"/>
-              </w:rPr>
-            </w:pPr>
-          </w:p>
-        </w:tc>
-        <w:tc>
-          <w:tcPr>
-            <w:tcW w:w="1354" w:type="pct"/>
+            <w:tcW w:w="2869" w:type="dxa"/>
+            <w:noWrap/>
+            <w:hideMark/>
+          </w:tcPr>
+          <w:p>
+            <w:pPr>
+              <w:rPr>
+                <w:rFonts w:ascii="Calibri" w:eastAsia="Times New Roman" w:hAnsi="Calibri" w:cs="Times New Roman"/>
+                <w:b/>
+                <w:bCs/>
+                <w:color w:val="000000"/>
+                <w:lang w:eastAsia="es-MX"/>
+              </w:rPr>
+            </w:pPr>
+          </w:p>
+          <w:p>
+            <w:pPr>
+              <w:rPr>
+                <w:rFonts w:ascii="Calibri" w:eastAsia="Times New Roman" w:hAnsi="Calibri" w:cs="Times New Roman"/>
+                <w:b/>
+                <w:bCs/>
+                <w:color w:val="000000"/>
+                <w:lang w:eastAsia="es-MX"/>
+              </w:rPr>
+            </w:pPr>
+          </w:p>
+          <w:p>
+            <w:pPr>
+              <w:rPr>
+                <w:rFonts w:ascii="Times New Roman" w:eastAsia="Times New Roman" w:hAnsi="Times New Roman" w:cs="Times New Roman"/>
+                <w:sz w:val="20"/>
+                <w:szCs w:val="20"/>
+                <w:lang w:eastAsia="es-MX"/>
+              </w:rPr>
+            </w:pPr>
+          </w:p>
+        </w:tc>
+        <w:tc>
+          <w:tcPr>
+            <w:tcW w:w="4570" w:type="dxa"/>
+            <w:noWrap/>
+            <w:hideMark/>
+          </w:tcPr>
+          <w:p>
+            <w:pPr>
+              <w:rPr>
+                <w:rFonts w:ascii="Times New Roman" w:eastAsia="Times New Roman" w:hAnsi="Times New Roman" w:cs="Times New Roman"/>
+                <w:sz w:val="20"/>
+                <w:szCs w:val="20"/>
+                <w:lang w:eastAsia="es-MX"/>
+              </w:rPr>
+            </w:pPr>
+          </w:p>
+        </w:tc>
+        <w:tc>
+          <w:tcPr>
+            <w:tcW w:w="2762" w:type="dxa"/>
             <w:noWrap/>
             <w:hideMark/>
           </w:tcPr>
@@ -1087,63 +1411,63 @@
         </w:trPr>
         <w:tc>
           <w:tcPr>
-            <w:tcW w:w="1406" w:type="pct"/>
-            <w:noWrap/>
-            <w:hideMark/>
-          </w:tcPr>
-          <w:p>
-            <w:pPr>
-              <w:rPr>
-                <w:rFonts w:ascii="Calibri" w:eastAsia="Times New Roman" w:hAnsi="Calibri" w:cs="Times New Roman"/>
-                <w:b/>
-                <w:bCs/>
-                <w:color w:val="000000"/>
-                <w:lang w:eastAsia="es-MX"/>
-              </w:rPr>
-            </w:pPr>
-          </w:p>
-          <w:p>
-            <w:pPr>
-              <w:rPr>
-                <w:rFonts w:ascii="Calibri" w:eastAsia="Times New Roman" w:hAnsi="Calibri" w:cs="Times New Roman"/>
-                <w:b/>
-                <w:bCs/>
-                <w:color w:val="000000"/>
-                <w:lang w:eastAsia="es-MX"/>
-              </w:rPr>
-            </w:pPr>
-          </w:p>
-          <w:p>
-            <w:pPr>
-              <w:rPr>
-                <w:rFonts w:ascii="Times New Roman" w:eastAsia="Times New Roman" w:hAnsi="Times New Roman" w:cs="Times New Roman"/>
-                <w:sz w:val="20"/>
-                <w:szCs w:val="20"/>
-                <w:lang w:eastAsia="es-MX"/>
-              </w:rPr>
-            </w:pPr>
-          </w:p>
-        </w:tc>
-        <w:tc>
-          <w:tcPr>
-            <w:tcW w:w="2240" w:type="pct"/>
-            <w:noWrap/>
-            <w:hideMark/>
-          </w:tcPr>
-          <w:p>
-            <w:pPr>
-              <w:rPr>
-                <w:rFonts w:ascii="Times New Roman" w:eastAsia="Times New Roman" w:hAnsi="Times New Roman" w:cs="Times New Roman"/>
-                <w:sz w:val="20"/>
-                <w:szCs w:val="20"/>
-                <w:lang w:eastAsia="es-MX"/>
-              </w:rPr>
-            </w:pPr>
-          </w:p>
-        </w:tc>
-        <w:tc>
-          <w:tcPr>
-            <w:tcW w:w="1354" w:type="pct"/>
+            <w:tcW w:w="2869" w:type="dxa"/>
+            <w:noWrap/>
+            <w:hideMark/>
+          </w:tcPr>
+          <w:p>
+            <w:pPr>
+              <w:rPr>
+                <w:rFonts w:ascii="Calibri" w:eastAsia="Times New Roman" w:hAnsi="Calibri" w:cs="Times New Roman"/>
+                <w:b/>
+                <w:bCs/>
+                <w:color w:val="000000"/>
+                <w:lang w:eastAsia="es-MX"/>
+              </w:rPr>
+            </w:pPr>
+          </w:p>
+          <w:p>
+            <w:pPr>
+              <w:rPr>
+                <w:rFonts w:ascii="Calibri" w:eastAsia="Times New Roman" w:hAnsi="Calibri" w:cs="Times New Roman"/>
+                <w:b/>
+                <w:bCs/>
+                <w:color w:val="000000"/>
+                <w:lang w:eastAsia="es-MX"/>
+              </w:rPr>
+            </w:pPr>
+          </w:p>
+          <w:p>
+            <w:pPr>
+              <w:rPr>
+                <w:rFonts w:ascii="Times New Roman" w:eastAsia="Times New Roman" w:hAnsi="Times New Roman" w:cs="Times New Roman"/>
+                <w:sz w:val="20"/>
+                <w:szCs w:val="20"/>
+                <w:lang w:eastAsia="es-MX"/>
+              </w:rPr>
+            </w:pPr>
+          </w:p>
+        </w:tc>
+        <w:tc>
+          <w:tcPr>
+            <w:tcW w:w="4570" w:type="dxa"/>
+            <w:noWrap/>
+            <w:hideMark/>
+          </w:tcPr>
+          <w:p>
+            <w:pPr>
+              <w:rPr>
+                <w:rFonts w:ascii="Times New Roman" w:eastAsia="Times New Roman" w:hAnsi="Times New Roman" w:cs="Times New Roman"/>
+                <w:sz w:val="20"/>
+                <w:szCs w:val="20"/>
+                <w:lang w:eastAsia="es-MX"/>
+              </w:rPr>
+            </w:pPr>
+          </w:p>
+        </w:tc>
+        <w:tc>
+          <w:tcPr>
+            <w:tcW w:w="2762" w:type="dxa"/>
             <w:noWrap/>
             <w:hideMark/>
           </w:tcPr>
@@ -1165,63 +1489,63 @@
         </w:trPr>
         <w:tc>
           <w:tcPr>
-            <w:tcW w:w="1406" w:type="pct"/>
-            <w:noWrap/>
-            <w:hideMark/>
-          </w:tcPr>
-          <w:p>
-            <w:pPr>
-              <w:rPr>
-                <w:rFonts w:ascii="Calibri" w:eastAsia="Times New Roman" w:hAnsi="Calibri" w:cs="Times New Roman"/>
-                <w:b/>
-                <w:bCs/>
-                <w:color w:val="000000"/>
-                <w:lang w:eastAsia="es-MX"/>
-              </w:rPr>
-            </w:pPr>
-          </w:p>
-          <w:p>
-            <w:pPr>
-              <w:rPr>
-                <w:rFonts w:ascii="Calibri" w:eastAsia="Times New Roman" w:hAnsi="Calibri" w:cs="Times New Roman"/>
-                <w:b/>
-                <w:bCs/>
-                <w:color w:val="000000"/>
-                <w:lang w:eastAsia="es-MX"/>
-              </w:rPr>
-            </w:pPr>
-          </w:p>
-          <w:p>
-            <w:pPr>
-              <w:rPr>
-                <w:rFonts w:ascii="Times New Roman" w:eastAsia="Times New Roman" w:hAnsi="Times New Roman" w:cs="Times New Roman"/>
-                <w:sz w:val="20"/>
-                <w:szCs w:val="20"/>
-                <w:lang w:eastAsia="es-MX"/>
-              </w:rPr>
-            </w:pPr>
-          </w:p>
-        </w:tc>
-        <w:tc>
-          <w:tcPr>
-            <w:tcW w:w="2240" w:type="pct"/>
-            <w:noWrap/>
-            <w:hideMark/>
-          </w:tcPr>
-          <w:p>
-            <w:pPr>
-              <w:rPr>
-                <w:rFonts w:ascii="Times New Roman" w:eastAsia="Times New Roman" w:hAnsi="Times New Roman" w:cs="Times New Roman"/>
-                <w:sz w:val="20"/>
-                <w:szCs w:val="20"/>
-                <w:lang w:eastAsia="es-MX"/>
-              </w:rPr>
-            </w:pPr>
-          </w:p>
-        </w:tc>
-        <w:tc>
-          <w:tcPr>
-            <w:tcW w:w="1354" w:type="pct"/>
+            <w:tcW w:w="2869" w:type="dxa"/>
+            <w:noWrap/>
+            <w:hideMark/>
+          </w:tcPr>
+          <w:p>
+            <w:pPr>
+              <w:rPr>
+                <w:rFonts w:ascii="Calibri" w:eastAsia="Times New Roman" w:hAnsi="Calibri" w:cs="Times New Roman"/>
+                <w:b/>
+                <w:bCs/>
+                <w:color w:val="000000"/>
+                <w:lang w:eastAsia="es-MX"/>
+              </w:rPr>
+            </w:pPr>
+          </w:p>
+          <w:p>
+            <w:pPr>
+              <w:rPr>
+                <w:rFonts w:ascii="Calibri" w:eastAsia="Times New Roman" w:hAnsi="Calibri" w:cs="Times New Roman"/>
+                <w:b/>
+                <w:bCs/>
+                <w:color w:val="000000"/>
+                <w:lang w:eastAsia="es-MX"/>
+              </w:rPr>
+            </w:pPr>
+          </w:p>
+          <w:p>
+            <w:pPr>
+              <w:rPr>
+                <w:rFonts w:ascii="Times New Roman" w:eastAsia="Times New Roman" w:hAnsi="Times New Roman" w:cs="Times New Roman"/>
+                <w:sz w:val="20"/>
+                <w:szCs w:val="20"/>
+                <w:lang w:eastAsia="es-MX"/>
+              </w:rPr>
+            </w:pPr>
+          </w:p>
+        </w:tc>
+        <w:tc>
+          <w:tcPr>
+            <w:tcW w:w="4570" w:type="dxa"/>
+            <w:noWrap/>
+            <w:hideMark/>
+          </w:tcPr>
+          <w:p>
+            <w:pPr>
+              <w:rPr>
+                <w:rFonts w:ascii="Times New Roman" w:eastAsia="Times New Roman" w:hAnsi="Times New Roman" w:cs="Times New Roman"/>
+                <w:sz w:val="20"/>
+                <w:szCs w:val="20"/>
+                <w:lang w:eastAsia="es-MX"/>
+              </w:rPr>
+            </w:pPr>
+          </w:p>
+        </w:tc>
+        <w:tc>
+          <w:tcPr>
+            <w:tcW w:w="2762" w:type="dxa"/>
             <w:noWrap/>
             <w:hideMark/>
           </w:tcPr>
@@ -1243,63 +1567,63 @@
         </w:trPr>
         <w:tc>
           <w:tcPr>
-            <w:tcW w:w="1406" w:type="pct"/>
-            <w:noWrap/>
-            <w:hideMark/>
-          </w:tcPr>
-          <w:p>
-            <w:pPr>
-              <w:rPr>
-                <w:rFonts w:ascii="Calibri" w:eastAsia="Times New Roman" w:hAnsi="Calibri" w:cs="Times New Roman"/>
-                <w:b/>
-                <w:bCs/>
-                <w:color w:val="000000"/>
-                <w:lang w:eastAsia="es-MX"/>
-              </w:rPr>
-            </w:pPr>
-          </w:p>
-          <w:p>
-            <w:pPr>
-              <w:rPr>
-                <w:rFonts w:ascii="Calibri" w:eastAsia="Times New Roman" w:hAnsi="Calibri" w:cs="Times New Roman"/>
-                <w:b/>
-                <w:bCs/>
-                <w:color w:val="000000"/>
-                <w:lang w:eastAsia="es-MX"/>
-              </w:rPr>
-            </w:pPr>
-          </w:p>
-          <w:p>
-            <w:pPr>
-              <w:rPr>
-                <w:rFonts w:ascii="Times New Roman" w:eastAsia="Times New Roman" w:hAnsi="Times New Roman" w:cs="Times New Roman"/>
-                <w:sz w:val="20"/>
-                <w:szCs w:val="20"/>
-                <w:lang w:eastAsia="es-MX"/>
-              </w:rPr>
-            </w:pPr>
-          </w:p>
-        </w:tc>
-        <w:tc>
-          <w:tcPr>
-            <w:tcW w:w="2240" w:type="pct"/>
-            <w:noWrap/>
-            <w:hideMark/>
-          </w:tcPr>
-          <w:p>
-            <w:pPr>
-              <w:rPr>
-                <w:rFonts w:ascii="Times New Roman" w:eastAsia="Times New Roman" w:hAnsi="Times New Roman" w:cs="Times New Roman"/>
-                <w:sz w:val="20"/>
-                <w:szCs w:val="20"/>
-                <w:lang w:eastAsia="es-MX"/>
-              </w:rPr>
-            </w:pPr>
-          </w:p>
-        </w:tc>
-        <w:tc>
-          <w:tcPr>
-            <w:tcW w:w="1354" w:type="pct"/>
+            <w:tcW w:w="2869" w:type="dxa"/>
+            <w:noWrap/>
+            <w:hideMark/>
+          </w:tcPr>
+          <w:p>
+            <w:pPr>
+              <w:rPr>
+                <w:rFonts w:ascii="Calibri" w:eastAsia="Times New Roman" w:hAnsi="Calibri" w:cs="Times New Roman"/>
+                <w:b/>
+                <w:bCs/>
+                <w:color w:val="000000"/>
+                <w:lang w:eastAsia="es-MX"/>
+              </w:rPr>
+            </w:pPr>
+          </w:p>
+          <w:p>
+            <w:pPr>
+              <w:rPr>
+                <w:rFonts w:ascii="Calibri" w:eastAsia="Times New Roman" w:hAnsi="Calibri" w:cs="Times New Roman"/>
+                <w:b/>
+                <w:bCs/>
+                <w:color w:val="000000"/>
+                <w:lang w:eastAsia="es-MX"/>
+              </w:rPr>
+            </w:pPr>
+          </w:p>
+          <w:p>
+            <w:pPr>
+              <w:rPr>
+                <w:rFonts w:ascii="Times New Roman" w:eastAsia="Times New Roman" w:hAnsi="Times New Roman" w:cs="Times New Roman"/>
+                <w:sz w:val="20"/>
+                <w:szCs w:val="20"/>
+                <w:lang w:eastAsia="es-MX"/>
+              </w:rPr>
+            </w:pPr>
+          </w:p>
+        </w:tc>
+        <w:tc>
+          <w:tcPr>
+            <w:tcW w:w="4570" w:type="dxa"/>
+            <w:noWrap/>
+            <w:hideMark/>
+          </w:tcPr>
+          <w:p>
+            <w:pPr>
+              <w:rPr>
+                <w:rFonts w:ascii="Times New Roman" w:eastAsia="Times New Roman" w:hAnsi="Times New Roman" w:cs="Times New Roman"/>
+                <w:sz w:val="20"/>
+                <w:szCs w:val="20"/>
+                <w:lang w:eastAsia="es-MX"/>
+              </w:rPr>
+            </w:pPr>
+          </w:p>
+        </w:tc>
+        <w:tc>
+          <w:tcPr>
+            <w:tcW w:w="2762" w:type="dxa"/>
             <w:noWrap/>
             <w:hideMark/>
           </w:tcPr>
@@ -1317,67 +1641,67 @@
       </w:tr>
       <w:tr>
         <w:trPr>
-          <w:trHeight w:val="1252"/>
+          <w:trHeight w:val="50"/>
         </w:trPr>
         <w:tc>
           <w:tcPr>
-            <w:tcW w:w="1406" w:type="pct"/>
-            <w:noWrap/>
-            <w:hideMark/>
-          </w:tcPr>
-          <w:p>
-            <w:pPr>
-              <w:rPr>
-                <w:rFonts w:ascii="Calibri" w:eastAsia="Times New Roman" w:hAnsi="Calibri" w:cs="Times New Roman"/>
-                <w:b/>
-                <w:bCs/>
-                <w:color w:val="000000"/>
-                <w:lang w:eastAsia="es-MX"/>
-              </w:rPr>
-            </w:pPr>
-          </w:p>
-          <w:p>
-            <w:pPr>
-              <w:rPr>
-                <w:rFonts w:ascii="Calibri" w:eastAsia="Times New Roman" w:hAnsi="Calibri" w:cs="Times New Roman"/>
-                <w:b/>
-                <w:bCs/>
-                <w:color w:val="000000"/>
-                <w:lang w:eastAsia="es-MX"/>
-              </w:rPr>
-            </w:pPr>
-          </w:p>
-          <w:p>
-            <w:pPr>
-              <w:rPr>
-                <w:rFonts w:ascii="Times New Roman" w:eastAsia="Times New Roman" w:hAnsi="Times New Roman" w:cs="Times New Roman"/>
-                <w:sz w:val="20"/>
-                <w:szCs w:val="20"/>
-                <w:lang w:eastAsia="es-MX"/>
-              </w:rPr>
-            </w:pPr>
-          </w:p>
-        </w:tc>
-        <w:tc>
-          <w:tcPr>
-            <w:tcW w:w="2240" w:type="pct"/>
-            <w:noWrap/>
-            <w:hideMark/>
-          </w:tcPr>
-          <w:p>
-            <w:pPr>
-              <w:rPr>
-                <w:rFonts w:ascii="Times New Roman" w:eastAsia="Times New Roman" w:hAnsi="Times New Roman" w:cs="Times New Roman"/>
-                <w:sz w:val="20"/>
-                <w:szCs w:val="20"/>
-                <w:lang w:eastAsia="es-MX"/>
-              </w:rPr>
-            </w:pPr>
-          </w:p>
-        </w:tc>
-        <w:tc>
-          <w:tcPr>
-            <w:tcW w:w="1354" w:type="pct"/>
+            <w:tcW w:w="2869" w:type="dxa"/>
+            <w:noWrap/>
+            <w:hideMark/>
+          </w:tcPr>
+          <w:p>
+            <w:pPr>
+              <w:rPr>
+                <w:rFonts w:ascii="Calibri" w:eastAsia="Times New Roman" w:hAnsi="Calibri" w:cs="Times New Roman"/>
+                <w:b/>
+                <w:bCs/>
+                <w:color w:val="000000"/>
+                <w:lang w:eastAsia="es-MX"/>
+              </w:rPr>
+            </w:pPr>
+          </w:p>
+          <w:p>
+            <w:pPr>
+              <w:rPr>
+                <w:rFonts w:ascii="Calibri" w:eastAsia="Times New Roman" w:hAnsi="Calibri" w:cs="Times New Roman"/>
+                <w:b/>
+                <w:bCs/>
+                <w:color w:val="000000"/>
+                <w:lang w:eastAsia="es-MX"/>
+              </w:rPr>
+            </w:pPr>
+          </w:p>
+          <w:p>
+            <w:pPr>
+              <w:rPr>
+                <w:rFonts w:ascii="Times New Roman" w:eastAsia="Times New Roman" w:hAnsi="Times New Roman" w:cs="Times New Roman"/>
+                <w:sz w:val="20"/>
+                <w:szCs w:val="20"/>
+                <w:lang w:eastAsia="es-MX"/>
+              </w:rPr>
+            </w:pPr>
+          </w:p>
+        </w:tc>
+        <w:tc>
+          <w:tcPr>
+            <w:tcW w:w="4570" w:type="dxa"/>
+            <w:noWrap/>
+            <w:hideMark/>
+          </w:tcPr>
+          <w:p>
+            <w:pPr>
+              <w:rPr>
+                <w:rFonts w:ascii="Times New Roman" w:eastAsia="Times New Roman" w:hAnsi="Times New Roman" w:cs="Times New Roman"/>
+                <w:sz w:val="20"/>
+                <w:szCs w:val="20"/>
+                <w:lang w:eastAsia="es-MX"/>
+              </w:rPr>
+            </w:pPr>
+          </w:p>
+        </w:tc>
+        <w:tc>
+          <w:tcPr>
+            <w:tcW w:w="2762" w:type="dxa"/>
             <w:noWrap/>
             <w:hideMark/>
           </w:tcPr>
@@ -1399,12 +1723,1774 @@
         <w:ind w:right="-988"/>
       </w:pPr>
     </w:p>
-    <w:p>
-      <w:r>
-        <w:lastRenderedPageBreak/>
-        <w:br w:type="page"/>
-      </w:r>
-    </w:p>
+    <w:tbl>
+      <w:tblPr>
+        <w:tblStyle w:val="TableGrid"/>
+        <w:tblpPr w:leftFromText="141" w:rightFromText="141" w:vertAnchor="page" w:horzAnchor="margin" w:tblpY="1041"/>
+        <w:tblW w:w="0" w:type="auto"/>
+        <w:tblLayout w:type="fixed"/>
+        <w:tblLook w:val="04A0" w:firstRow="1" w:lastRow="0" w:firstColumn="1" w:lastColumn="0" w:noHBand="0" w:noVBand="1"/>
+      </w:tblPr>
+      <w:tblGrid>
+        <w:gridCol w:w="2869"/>
+        <w:gridCol w:w="4570"/>
+        <w:gridCol w:w="2762"/>
+      </w:tblGrid>
+      <w:tr>
+        <w:trPr>
+          <w:trHeight w:val="315"/>
+        </w:trPr>
+        <w:tc>
+          <w:tcPr>
+            <w:tcW w:w="2869" w:type="dxa"/>
+            <w:noWrap/>
+            <w:hideMark/>
+          </w:tcPr>
+          <w:p>
+            <w:pPr>
+              <w:jc w:val="center"/>
+              <w:rPr>
+                <w:rFonts w:ascii="Calibri" w:eastAsia="Times New Roman" w:hAnsi="Calibri" w:cs="Times New Roman"/>
+                <w:b/>
+                <w:bCs/>
+                <w:color w:val="000000"/>
+                <w:lang w:eastAsia="es-MX"/>
+              </w:rPr>
+            </w:pPr>
+            <w:proofErr w:type="spellStart"/>
+            <w:r>
+              <w:rPr>
+                <w:rFonts w:ascii="Calibri" w:eastAsia="Times New Roman" w:hAnsi="Calibri" w:cs="Times New Roman"/>
+                <w:b/>
+                <w:bCs/>
+                <w:color w:val="000000"/>
+                <w:lang w:eastAsia="es-MX"/>
+              </w:rPr>
+              <w:lastRenderedPageBreak/>
+              <w:t>User</w:t>
+            </w:r>
+            <w:proofErr w:type="spellEnd"/>
+            <w:r>
+              <w:rPr>
+                <w:rFonts w:ascii="Calibri" w:eastAsia="Times New Roman" w:hAnsi="Calibri" w:cs="Times New Roman"/>
+                <w:b/>
+                <w:bCs/>
+                <w:color w:val="000000"/>
+                <w:lang w:eastAsia="es-MX"/>
+              </w:rPr>
+              <w:t xml:space="preserve"> </w:t>
+            </w:r>
+            <w:proofErr w:type="spellStart"/>
+            <w:r>
+              <w:rPr>
+                <w:rFonts w:ascii="Calibri" w:eastAsia="Times New Roman" w:hAnsi="Calibri" w:cs="Times New Roman"/>
+                <w:b/>
+                <w:bCs/>
+                <w:color w:val="000000"/>
+                <w:lang w:eastAsia="es-MX"/>
+              </w:rPr>
+              <w:t>Story</w:t>
+            </w:r>
+            <w:proofErr w:type="spellEnd"/>
+            <w:r>
+              <w:rPr>
+                <w:rFonts w:ascii="Calibri" w:eastAsia="Times New Roman" w:hAnsi="Calibri" w:cs="Times New Roman"/>
+                <w:b/>
+                <w:bCs/>
+                <w:color w:val="000000"/>
+                <w:lang w:eastAsia="es-MX"/>
+              </w:rPr>
+              <w:t xml:space="preserve"> / </w:t>
+            </w:r>
+            <w:proofErr w:type="spellStart"/>
+            <w:r>
+              <w:rPr>
+                <w:rFonts w:ascii="Calibri" w:eastAsia="Times New Roman" w:hAnsi="Calibri" w:cs="Times New Roman"/>
+                <w:b/>
+                <w:bCs/>
+                <w:color w:val="000000"/>
+                <w:lang w:eastAsia="es-MX"/>
+              </w:rPr>
+              <w:t>Requirement</w:t>
+            </w:r>
+            <w:proofErr w:type="spellEnd"/>
+            <w:r>
+              <w:rPr>
+                <w:rFonts w:ascii="Calibri" w:eastAsia="Times New Roman" w:hAnsi="Calibri" w:cs="Times New Roman"/>
+                <w:b/>
+                <w:bCs/>
+                <w:color w:val="000000"/>
+                <w:lang w:eastAsia="es-MX"/>
+              </w:rPr>
+              <w:t xml:space="preserve"> ID</w:t>
+            </w:r>
+          </w:p>
+        </w:tc>
+        <w:tc>
+          <w:tcPr>
+            <w:tcW w:w="7332" w:type="dxa"/>
+            <w:gridSpan w:val="2"/>
+            <w:noWrap/>
+            <w:hideMark/>
+          </w:tcPr>
+          <w:p>
+            <w:pPr>
+              <w:jc w:val="center"/>
+              <w:rPr>
+                <w:rFonts w:ascii="Calibri" w:eastAsia="Times New Roman" w:hAnsi="Calibri" w:cs="Times New Roman"/>
+                <w:b/>
+                <w:bCs/>
+                <w:color w:val="000000"/>
+                <w:sz w:val="24"/>
+                <w:szCs w:val="24"/>
+                <w:lang w:val="en-US" w:eastAsia="es-MX"/>
+              </w:rPr>
+            </w:pPr>
+            <w:r>
+              <w:rPr>
+                <w:rFonts w:ascii="Calibri" w:eastAsia="Times New Roman" w:hAnsi="Calibri" w:cs="Times New Roman"/>
+                <w:b/>
+                <w:bCs/>
+                <w:color w:val="000000"/>
+                <w:sz w:val="24"/>
+                <w:szCs w:val="24"/>
+                <w:lang w:val="en-US" w:eastAsia="es-MX"/>
+              </w:rPr>
+              <w:t>User Story/Requirement Under Test</w:t>
+            </w:r>
+          </w:p>
+        </w:tc>
+      </w:tr>
+      <w:tr>
+        <w:trPr>
+          <w:trHeight w:val="300"/>
+        </w:trPr>
+        <w:tc>
+          <w:tcPr>
+            <w:tcW w:w="2869" w:type="dxa"/>
+            <w:noWrap/>
+            <w:hideMark/>
+          </w:tcPr>
+          <w:p>
+            <w:pPr>
+              <w:rPr>
+                <w:rFonts w:ascii="Times New Roman" w:eastAsia="Times New Roman" w:hAnsi="Times New Roman" w:cs="Times New Roman"/>
+                <w:sz w:val="20"/>
+                <w:szCs w:val="20"/>
+                <w:lang w:val="en-US" w:eastAsia="es-MX"/>
+              </w:rPr>
+            </w:pPr>
+            <w:r>
+              <w:rPr>
+                <w:rFonts w:ascii="Times New Roman" w:eastAsia="Times New Roman" w:hAnsi="Times New Roman" w:cs="Times New Roman"/>
+                <w:sz w:val="20"/>
+                <w:szCs w:val="20"/>
+                <w:lang w:val="en-US" w:eastAsia="es-MX"/>
+              </w:rPr>
+              <w:t>DINA680</w:t>
+            </w:r>
+          </w:p>
+        </w:tc>
+        <w:tc>
+          <w:tcPr>
+            <w:tcW w:w="7332" w:type="dxa"/>
+            <w:gridSpan w:val="2"/>
+            <w:vMerge w:val="restart"/>
+            <w:noWrap/>
+            <w:hideMark/>
+          </w:tcPr>
+          <w:p>
+            <w:pPr>
+              <w:jc w:val="center"/>
+              <w:rPr>
+                <w:rFonts w:ascii="Times New Roman" w:eastAsia="Times New Roman" w:hAnsi="Times New Roman" w:cs="Times New Roman"/>
+                <w:sz w:val="20"/>
+                <w:szCs w:val="20"/>
+                <w:lang w:val="en-US" w:eastAsia="es-MX"/>
+              </w:rPr>
+            </w:pPr>
+            <w:r>
+              <w:rPr>
+                <w:rFonts w:ascii="Times New Roman" w:eastAsia="Times New Roman" w:hAnsi="Times New Roman" w:cs="Times New Roman"/>
+                <w:sz w:val="20"/>
+                <w:szCs w:val="20"/>
+                <w:lang w:val="en-US" w:eastAsia="es-MX"/>
+              </w:rPr>
+              <w:t xml:space="preserve">As </w:t>
+            </w:r>
+            <w:proofErr w:type="spellStart"/>
+            <w:r>
+              <w:rPr>
+                <w:rFonts w:ascii="Times New Roman" w:eastAsia="Times New Roman" w:hAnsi="Times New Roman" w:cs="Times New Roman"/>
+                <w:sz w:val="20"/>
+                <w:szCs w:val="20"/>
+                <w:lang w:val="en-US" w:eastAsia="es-MX"/>
+              </w:rPr>
+              <w:t>Sith</w:t>
+            </w:r>
+            <w:proofErr w:type="spellEnd"/>
+            <w:r>
+              <w:rPr>
+                <w:rFonts w:ascii="Times New Roman" w:eastAsia="Times New Roman" w:hAnsi="Times New Roman" w:cs="Times New Roman"/>
+                <w:sz w:val="20"/>
+                <w:szCs w:val="20"/>
+                <w:lang w:val="en-US" w:eastAsia="es-MX"/>
+              </w:rPr>
+              <w:t xml:space="preserve"> Knight, I want that my light saber firmware turns off my saber when </w:t>
+            </w:r>
+            <w:proofErr w:type="spellStart"/>
+            <w:r>
+              <w:rPr>
+                <w:rFonts w:ascii="Times New Roman" w:eastAsia="Times New Roman" w:hAnsi="Times New Roman" w:cs="Times New Roman"/>
+                <w:sz w:val="20"/>
+                <w:szCs w:val="20"/>
+                <w:lang w:val="en-US" w:eastAsia="es-MX"/>
+              </w:rPr>
+              <w:t>kyber</w:t>
+            </w:r>
+            <w:proofErr w:type="spellEnd"/>
+            <w:r>
+              <w:rPr>
+                <w:rFonts w:ascii="Times New Roman" w:eastAsia="Times New Roman" w:hAnsi="Times New Roman" w:cs="Times New Roman"/>
+                <w:sz w:val="20"/>
+                <w:szCs w:val="20"/>
+                <w:lang w:val="en-US" w:eastAsia="es-MX"/>
+              </w:rPr>
+              <w:t xml:space="preserve"> crystal gets overheated (1420°F).</w:t>
+            </w:r>
+          </w:p>
+        </w:tc>
+      </w:tr>
+      <w:tr>
+        <w:trPr>
+          <w:trHeight w:val="300"/>
+        </w:trPr>
+        <w:tc>
+          <w:tcPr>
+            <w:tcW w:w="2869" w:type="dxa"/>
+            <w:noWrap/>
+            <w:hideMark/>
+          </w:tcPr>
+          <w:p>
+            <w:pPr>
+              <w:jc w:val="center"/>
+              <w:rPr>
+                <w:rFonts w:ascii="Calibri" w:eastAsia="Times New Roman" w:hAnsi="Calibri" w:cs="Times New Roman"/>
+                <w:b/>
+                <w:bCs/>
+                <w:i/>
+                <w:iCs/>
+                <w:color w:val="000000"/>
+                <w:lang w:eastAsia="es-MX"/>
+              </w:rPr>
+            </w:pPr>
+            <w:proofErr w:type="spellStart"/>
+            <w:r>
+              <w:rPr>
+                <w:rFonts w:ascii="Calibri" w:eastAsia="Times New Roman" w:hAnsi="Calibri" w:cs="Times New Roman"/>
+                <w:b/>
+                <w:bCs/>
+                <w:i/>
+                <w:iCs/>
+                <w:color w:val="000000"/>
+                <w:lang w:eastAsia="es-MX"/>
+              </w:rPr>
+              <w:t>Is</w:t>
+            </w:r>
+            <w:proofErr w:type="spellEnd"/>
+            <w:r>
+              <w:rPr>
+                <w:rFonts w:ascii="Calibri" w:eastAsia="Times New Roman" w:hAnsi="Calibri" w:cs="Times New Roman"/>
+                <w:b/>
+                <w:bCs/>
+                <w:i/>
+                <w:iCs/>
+                <w:color w:val="000000"/>
+                <w:lang w:eastAsia="es-MX"/>
+              </w:rPr>
+              <w:t xml:space="preserve"> </w:t>
+            </w:r>
+            <w:proofErr w:type="spellStart"/>
+            <w:r>
+              <w:rPr>
+                <w:rFonts w:ascii="Calibri" w:eastAsia="Times New Roman" w:hAnsi="Calibri" w:cs="Times New Roman"/>
+                <w:b/>
+                <w:bCs/>
+                <w:i/>
+                <w:iCs/>
+                <w:color w:val="000000"/>
+                <w:lang w:eastAsia="es-MX"/>
+              </w:rPr>
+              <w:t>it</w:t>
+            </w:r>
+            <w:proofErr w:type="spellEnd"/>
+            <w:r>
+              <w:rPr>
+                <w:rFonts w:ascii="Calibri" w:eastAsia="Times New Roman" w:hAnsi="Calibri" w:cs="Times New Roman"/>
+                <w:b/>
+                <w:bCs/>
+                <w:i/>
+                <w:iCs/>
+                <w:color w:val="000000"/>
+                <w:lang w:eastAsia="es-MX"/>
+              </w:rPr>
+              <w:t xml:space="preserve"> </w:t>
+            </w:r>
+            <w:proofErr w:type="spellStart"/>
+            <w:r>
+              <w:rPr>
+                <w:rFonts w:ascii="Calibri" w:eastAsia="Times New Roman" w:hAnsi="Calibri" w:cs="Times New Roman"/>
+                <w:b/>
+                <w:bCs/>
+                <w:i/>
+                <w:iCs/>
+                <w:color w:val="000000"/>
+                <w:lang w:eastAsia="es-MX"/>
+              </w:rPr>
+              <w:t>v</w:t>
+            </w:r>
+            <w:r>
+              <w:rPr>
+                <w:rFonts w:ascii="Calibri" w:eastAsia="Times New Roman" w:hAnsi="Calibri" w:cs="Times New Roman"/>
+                <w:b/>
+                <w:bCs/>
+                <w:i/>
+                <w:iCs/>
+                <w:color w:val="000000"/>
+                <w:lang w:eastAsia="es-MX"/>
+              </w:rPr>
+              <w:t>alid</w:t>
+            </w:r>
+            <w:proofErr w:type="spellEnd"/>
+            <w:r>
+              <w:rPr>
+                <w:rFonts w:ascii="Calibri" w:eastAsia="Times New Roman" w:hAnsi="Calibri" w:cs="Times New Roman"/>
+                <w:b/>
+                <w:bCs/>
+                <w:i/>
+                <w:iCs/>
+                <w:color w:val="000000"/>
+                <w:lang w:eastAsia="es-MX"/>
+              </w:rPr>
+              <w:t>?</w:t>
+            </w:r>
+          </w:p>
+        </w:tc>
+        <w:tc>
+          <w:tcPr>
+            <w:tcW w:w="7332" w:type="dxa"/>
+            <w:gridSpan w:val="2"/>
+            <w:vMerge/>
+            <w:hideMark/>
+          </w:tcPr>
+          <w:p>
+            <w:pPr>
+              <w:jc w:val="center"/>
+              <w:rPr>
+                <w:rFonts w:ascii="Calibri" w:eastAsia="Times New Roman" w:hAnsi="Calibri" w:cs="Times New Roman"/>
+                <w:b/>
+                <w:bCs/>
+                <w:i/>
+                <w:iCs/>
+                <w:color w:val="000000"/>
+                <w:lang w:eastAsia="es-MX"/>
+              </w:rPr>
+            </w:pPr>
+          </w:p>
+        </w:tc>
+      </w:tr>
+      <w:tr>
+        <w:trPr>
+          <w:trHeight w:val="300"/>
+        </w:trPr>
+        <w:tc>
+          <w:tcPr>
+            <w:tcW w:w="2869" w:type="dxa"/>
+            <w:noWrap/>
+            <w:hideMark/>
+          </w:tcPr>
+          <w:p>
+            <w:pPr>
+              <w:rPr>
+                <w:rFonts w:ascii="Times New Roman" w:eastAsia="Times New Roman" w:hAnsi="Times New Roman" w:cs="Times New Roman"/>
+                <w:sz w:val="20"/>
+                <w:szCs w:val="20"/>
+                <w:lang w:eastAsia="es-MX"/>
+              </w:rPr>
+            </w:pPr>
+            <w:r>
+              <w:rPr>
+                <w:rFonts w:ascii="Times New Roman" w:eastAsia="Times New Roman" w:hAnsi="Times New Roman" w:cs="Times New Roman"/>
+                <w:sz w:val="20"/>
+                <w:szCs w:val="20"/>
+                <w:lang w:eastAsia="es-MX"/>
+              </w:rPr>
+              <w:t>No.</w:t>
+            </w:r>
+          </w:p>
+        </w:tc>
+        <w:tc>
+          <w:tcPr>
+            <w:tcW w:w="7332" w:type="dxa"/>
+            <w:gridSpan w:val="2"/>
+            <w:vMerge/>
+            <w:noWrap/>
+            <w:hideMark/>
+          </w:tcPr>
+          <w:p>
+            <w:pPr>
+              <w:jc w:val="center"/>
+              <w:rPr>
+                <w:rFonts w:ascii="Times New Roman" w:eastAsia="Times New Roman" w:hAnsi="Times New Roman" w:cs="Times New Roman"/>
+                <w:sz w:val="20"/>
+                <w:szCs w:val="20"/>
+                <w:lang w:eastAsia="es-MX"/>
+              </w:rPr>
+            </w:pPr>
+          </w:p>
+        </w:tc>
+      </w:tr>
+      <w:tr>
+        <w:trPr>
+          <w:trHeight w:val="300"/>
+        </w:trPr>
+        <w:tc>
+          <w:tcPr>
+            <w:tcW w:w="10201" w:type="dxa"/>
+            <w:gridSpan w:val="3"/>
+            <w:noWrap/>
+            <w:hideMark/>
+          </w:tcPr>
+          <w:p>
+            <w:pPr>
+              <w:jc w:val="center"/>
+              <w:rPr>
+                <w:rFonts w:ascii="Calibri" w:eastAsia="Times New Roman" w:hAnsi="Calibri" w:cs="Times New Roman"/>
+                <w:b/>
+                <w:bCs/>
+                <w:i/>
+                <w:iCs/>
+                <w:color w:val="000000"/>
+                <w:lang w:val="en-US" w:eastAsia="es-MX"/>
+              </w:rPr>
+            </w:pPr>
+            <w:r>
+              <w:rPr>
+                <w:rFonts w:ascii="Calibri" w:eastAsia="Times New Roman" w:hAnsi="Calibri" w:cs="Times New Roman"/>
+                <w:b/>
+                <w:bCs/>
+                <w:i/>
+                <w:iCs/>
+                <w:color w:val="000000"/>
+                <w:lang w:val="en-US" w:eastAsia="es-MX"/>
+              </w:rPr>
+              <w:t xml:space="preserve">If not valid, what is the </w:t>
+            </w:r>
+            <w:r>
+              <w:rPr>
+                <w:rFonts w:ascii="Calibri" w:eastAsia="Times New Roman" w:hAnsi="Calibri" w:cs="Times New Roman"/>
+                <w:b/>
+                <w:bCs/>
+                <w:i/>
+                <w:iCs/>
+                <w:color w:val="000000"/>
+                <w:lang w:val="en-US" w:eastAsia="es-MX"/>
+              </w:rPr>
+              <w:t>new/Extra information</w:t>
+            </w:r>
+            <w:r>
+              <w:rPr>
+                <w:rFonts w:ascii="Calibri" w:eastAsia="Times New Roman" w:hAnsi="Calibri" w:cs="Times New Roman"/>
+                <w:b/>
+                <w:bCs/>
+                <w:i/>
+                <w:iCs/>
+                <w:color w:val="000000"/>
+                <w:lang w:val="en-US" w:eastAsia="es-MX"/>
+              </w:rPr>
+              <w:t xml:space="preserve"> from Marketing/Product Owner?</w:t>
+            </w:r>
+          </w:p>
+        </w:tc>
+      </w:tr>
+      <w:tr>
+        <w:trPr>
+          <w:trHeight w:val="610"/>
+        </w:trPr>
+        <w:tc>
+          <w:tcPr>
+            <w:tcW w:w="10201" w:type="dxa"/>
+            <w:gridSpan w:val="3"/>
+            <w:noWrap/>
+            <w:hideMark/>
+          </w:tcPr>
+          <w:p>
+            <w:pPr>
+              <w:jc w:val="center"/>
+              <w:rPr>
+                <w:rFonts w:ascii="Times New Roman" w:eastAsia="Times New Roman" w:hAnsi="Times New Roman" w:cs="Times New Roman"/>
+                <w:sz w:val="20"/>
+                <w:szCs w:val="20"/>
+                <w:lang w:val="en-US" w:eastAsia="es-MX"/>
+              </w:rPr>
+            </w:pPr>
+            <w:r>
+              <w:rPr>
+                <w:rFonts w:ascii="Times New Roman" w:eastAsia="Times New Roman" w:hAnsi="Times New Roman" w:cs="Times New Roman"/>
+                <w:sz w:val="20"/>
+                <w:szCs w:val="20"/>
+                <w:lang w:val="en-US" w:eastAsia="es-MX"/>
+              </w:rPr>
+              <w:t>1. Is there any liability for the device being destroyed due to the firmware failing to shut down the saber?</w:t>
+            </w:r>
+          </w:p>
+          <w:p>
+            <w:pPr>
+              <w:jc w:val="center"/>
+              <w:rPr>
+                <w:rFonts w:ascii="Times New Roman" w:eastAsia="Times New Roman" w:hAnsi="Times New Roman" w:cs="Times New Roman"/>
+                <w:sz w:val="20"/>
+                <w:szCs w:val="20"/>
+                <w:lang w:val="en-US" w:eastAsia="es-MX"/>
+              </w:rPr>
+            </w:pPr>
+            <w:r>
+              <w:rPr>
+                <w:rFonts w:ascii="Times New Roman" w:eastAsia="Times New Roman" w:hAnsi="Times New Roman" w:cs="Times New Roman"/>
+                <w:sz w:val="20"/>
+                <w:szCs w:val="20"/>
+                <w:lang w:val="en-US" w:eastAsia="es-MX"/>
+              </w:rPr>
+              <w:t>2. Is the saber battery powered? How is it energized?</w:t>
+            </w:r>
+          </w:p>
+          <w:p>
+            <w:pPr>
+              <w:jc w:val="center"/>
+              <w:rPr>
+                <w:rFonts w:ascii="Times New Roman" w:eastAsia="Times New Roman" w:hAnsi="Times New Roman" w:cs="Times New Roman"/>
+                <w:sz w:val="20"/>
+                <w:szCs w:val="20"/>
+                <w:lang w:val="en-US" w:eastAsia="es-MX"/>
+              </w:rPr>
+            </w:pPr>
+            <w:r>
+              <w:rPr>
+                <w:rFonts w:ascii="Times New Roman" w:eastAsia="Times New Roman" w:hAnsi="Times New Roman" w:cs="Times New Roman"/>
+                <w:sz w:val="20"/>
+                <w:szCs w:val="20"/>
+                <w:lang w:val="en-US" w:eastAsia="es-MX"/>
+              </w:rPr>
+              <w:t>3. What other materials in the lightsaber are sensible to heat? Will these materials fail before we reach the testing temperature?</w:t>
+            </w:r>
+            <w:bookmarkStart w:id="0" w:name="_GoBack"/>
+            <w:bookmarkEnd w:id="0"/>
+            <w:r>
+              <w:rPr>
+                <w:rFonts w:ascii="Times New Roman" w:eastAsia="Times New Roman" w:hAnsi="Times New Roman" w:cs="Times New Roman"/>
+                <w:sz w:val="20"/>
+                <w:szCs w:val="20"/>
+                <w:lang w:val="en-US" w:eastAsia="es-MX"/>
+              </w:rPr>
+              <w:t xml:space="preserve"> </w:t>
+            </w:r>
+          </w:p>
+          <w:p>
+            <w:pPr>
+              <w:jc w:val="center"/>
+              <w:rPr>
+                <w:rFonts w:ascii="Times New Roman" w:eastAsia="Times New Roman" w:hAnsi="Times New Roman" w:cs="Times New Roman"/>
+                <w:sz w:val="20"/>
+                <w:szCs w:val="20"/>
+                <w:lang w:val="en-US" w:eastAsia="es-MX"/>
+              </w:rPr>
+            </w:pPr>
+          </w:p>
+          <w:p>
+            <w:pPr>
+              <w:jc w:val="center"/>
+              <w:rPr>
+                <w:rFonts w:ascii="Times New Roman" w:eastAsia="Times New Roman" w:hAnsi="Times New Roman" w:cs="Times New Roman"/>
+                <w:sz w:val="20"/>
+                <w:szCs w:val="20"/>
+                <w:lang w:val="en-US" w:eastAsia="es-MX"/>
+              </w:rPr>
+            </w:pPr>
+            <w:r>
+              <w:rPr>
+                <w:rFonts w:ascii="Times New Roman" w:eastAsia="Times New Roman" w:hAnsi="Times New Roman" w:cs="Times New Roman"/>
+                <w:sz w:val="20"/>
+                <w:szCs w:val="20"/>
+                <w:lang w:val="en-US" w:eastAsia="es-MX"/>
+              </w:rPr>
+              <w:t xml:space="preserve"> </w:t>
+            </w:r>
+          </w:p>
+        </w:tc>
+      </w:tr>
+      <w:tr>
+        <w:trPr>
+          <w:trHeight w:val="300"/>
+        </w:trPr>
+        <w:tc>
+          <w:tcPr>
+            <w:tcW w:w="2869" w:type="dxa"/>
+            <w:noWrap/>
+            <w:hideMark/>
+          </w:tcPr>
+          <w:p>
+            <w:pPr>
+              <w:jc w:val="center"/>
+              <w:rPr>
+                <w:rFonts w:ascii="Calibri" w:eastAsia="Times New Roman" w:hAnsi="Calibri" w:cs="Times New Roman"/>
+                <w:b/>
+                <w:bCs/>
+                <w:color w:val="000000"/>
+                <w:lang w:eastAsia="es-MX"/>
+              </w:rPr>
+            </w:pPr>
+            <w:r>
+              <w:rPr>
+                <w:rFonts w:ascii="Calibri" w:eastAsia="Times New Roman" w:hAnsi="Calibri" w:cs="Times New Roman"/>
+                <w:b/>
+                <w:bCs/>
+                <w:color w:val="000000"/>
+                <w:lang w:eastAsia="es-MX"/>
+              </w:rPr>
+              <w:t>Test Case ID</w:t>
+            </w:r>
+          </w:p>
+        </w:tc>
+        <w:tc>
+          <w:tcPr>
+            <w:tcW w:w="7332" w:type="dxa"/>
+            <w:gridSpan w:val="2"/>
+            <w:noWrap/>
+            <w:hideMark/>
+          </w:tcPr>
+          <w:p>
+            <w:pPr>
+              <w:jc w:val="center"/>
+              <w:rPr>
+                <w:rFonts w:ascii="Calibri" w:eastAsia="Times New Roman" w:hAnsi="Calibri" w:cs="Times New Roman"/>
+                <w:b/>
+                <w:bCs/>
+                <w:color w:val="000000"/>
+                <w:lang w:eastAsia="es-MX"/>
+              </w:rPr>
+            </w:pPr>
+            <w:r>
+              <w:rPr>
+                <w:rFonts w:ascii="Calibri" w:eastAsia="Times New Roman" w:hAnsi="Calibri" w:cs="Times New Roman"/>
+                <w:b/>
+                <w:bCs/>
+                <w:color w:val="000000"/>
+                <w:lang w:eastAsia="es-MX"/>
+              </w:rPr>
+              <w:t xml:space="preserve">Test Case </w:t>
+            </w:r>
+            <w:proofErr w:type="spellStart"/>
+            <w:r>
+              <w:rPr>
+                <w:rFonts w:ascii="Calibri" w:eastAsia="Times New Roman" w:hAnsi="Calibri" w:cs="Times New Roman"/>
+                <w:b/>
+                <w:bCs/>
+                <w:color w:val="000000"/>
+                <w:lang w:eastAsia="es-MX"/>
+              </w:rPr>
+              <w:t>Name</w:t>
+            </w:r>
+            <w:proofErr w:type="spellEnd"/>
+            <w:r>
+              <w:rPr>
+                <w:rFonts w:ascii="Calibri" w:eastAsia="Times New Roman" w:hAnsi="Calibri" w:cs="Times New Roman"/>
+                <w:b/>
+                <w:bCs/>
+                <w:color w:val="000000"/>
+                <w:lang w:eastAsia="es-MX"/>
+              </w:rPr>
+              <w:t xml:space="preserve"> </w:t>
+            </w:r>
+            <w:proofErr w:type="spellStart"/>
+            <w:r>
+              <w:rPr>
+                <w:rFonts w:ascii="Calibri" w:eastAsia="Times New Roman" w:hAnsi="Calibri" w:cs="Times New Roman"/>
+                <w:b/>
+                <w:bCs/>
+                <w:color w:val="000000"/>
+                <w:lang w:eastAsia="es-MX"/>
+              </w:rPr>
+              <w:t>Temperance</w:t>
+            </w:r>
+            <w:proofErr w:type="spellEnd"/>
+          </w:p>
+          <w:p>
+            <w:pPr>
+              <w:jc w:val="center"/>
+              <w:rPr>
+                <w:rFonts w:ascii="Calibri" w:eastAsia="Times New Roman" w:hAnsi="Calibri" w:cs="Times New Roman"/>
+                <w:b/>
+                <w:bCs/>
+                <w:color w:val="000000"/>
+                <w:lang w:eastAsia="es-MX"/>
+              </w:rPr>
+            </w:pPr>
+          </w:p>
+        </w:tc>
+      </w:tr>
+      <w:tr>
+        <w:trPr>
+          <w:trHeight w:val="610"/>
+        </w:trPr>
+        <w:tc>
+          <w:tcPr>
+            <w:tcW w:w="2869" w:type="dxa"/>
+            <w:noWrap/>
+            <w:hideMark/>
+          </w:tcPr>
+          <w:p>
+            <w:pPr>
+              <w:rPr>
+                <w:rFonts w:ascii="Times New Roman" w:eastAsia="Times New Roman" w:hAnsi="Times New Roman" w:cs="Times New Roman"/>
+                <w:sz w:val="20"/>
+                <w:szCs w:val="20"/>
+                <w:lang w:eastAsia="es-MX"/>
+              </w:rPr>
+            </w:pPr>
+          </w:p>
+        </w:tc>
+        <w:tc>
+          <w:tcPr>
+            <w:tcW w:w="7332" w:type="dxa"/>
+            <w:gridSpan w:val="2"/>
+            <w:noWrap/>
+            <w:hideMark/>
+          </w:tcPr>
+          <w:p>
+            <w:pPr>
+              <w:ind w:left="-999"/>
+              <w:jc w:val="center"/>
+              <w:rPr>
+                <w:rFonts w:ascii="Times New Roman" w:eastAsia="Times New Roman" w:hAnsi="Times New Roman" w:cs="Times New Roman"/>
+                <w:sz w:val="20"/>
+                <w:szCs w:val="20"/>
+                <w:lang w:eastAsia="es-MX"/>
+              </w:rPr>
+            </w:pPr>
+          </w:p>
+        </w:tc>
+      </w:tr>
+      <w:tr>
+        <w:trPr>
+          <w:trHeight w:val="315"/>
+        </w:trPr>
+        <w:tc>
+          <w:tcPr>
+            <w:tcW w:w="10201" w:type="dxa"/>
+            <w:gridSpan w:val="3"/>
+            <w:noWrap/>
+            <w:hideMark/>
+          </w:tcPr>
+          <w:p>
+            <w:pPr>
+              <w:jc w:val="center"/>
+              <w:rPr>
+                <w:rFonts w:ascii="Calibri" w:eastAsia="Times New Roman" w:hAnsi="Calibri" w:cs="Times New Roman"/>
+                <w:b/>
+                <w:bCs/>
+                <w:color w:val="000000"/>
+                <w:sz w:val="24"/>
+                <w:szCs w:val="24"/>
+                <w:lang w:eastAsia="es-MX"/>
+              </w:rPr>
+            </w:pPr>
+            <w:r>
+              <w:rPr>
+                <w:rFonts w:ascii="Calibri" w:eastAsia="Times New Roman" w:hAnsi="Calibri" w:cs="Times New Roman"/>
+                <w:b/>
+                <w:bCs/>
+                <w:color w:val="000000"/>
+                <w:sz w:val="24"/>
+                <w:szCs w:val="24"/>
+                <w:lang w:eastAsia="es-MX"/>
+              </w:rPr>
+              <w:t xml:space="preserve">Test Case </w:t>
+            </w:r>
+            <w:proofErr w:type="spellStart"/>
+            <w:r>
+              <w:rPr>
+                <w:rFonts w:ascii="Calibri" w:eastAsia="Times New Roman" w:hAnsi="Calibri" w:cs="Times New Roman"/>
+                <w:b/>
+                <w:bCs/>
+                <w:color w:val="000000"/>
+                <w:sz w:val="24"/>
+                <w:szCs w:val="24"/>
+                <w:lang w:eastAsia="es-MX"/>
+              </w:rPr>
+              <w:t>Steps</w:t>
+            </w:r>
+            <w:proofErr w:type="spellEnd"/>
+          </w:p>
+        </w:tc>
+      </w:tr>
+      <w:tr>
+        <w:trPr>
+          <w:trHeight w:val="300"/>
+        </w:trPr>
+        <w:tc>
+          <w:tcPr>
+            <w:tcW w:w="2869" w:type="dxa"/>
+            <w:noWrap/>
+            <w:hideMark/>
+          </w:tcPr>
+          <w:p>
+            <w:pPr>
+              <w:jc w:val="center"/>
+              <w:rPr>
+                <w:rFonts w:ascii="Calibri" w:eastAsia="Times New Roman" w:hAnsi="Calibri" w:cs="Times New Roman"/>
+                <w:b/>
+                <w:bCs/>
+                <w:color w:val="000000"/>
+                <w:lang w:eastAsia="es-MX"/>
+              </w:rPr>
+            </w:pPr>
+            <w:proofErr w:type="spellStart"/>
+            <w:r>
+              <w:rPr>
+                <w:rFonts w:ascii="Calibri" w:eastAsia="Times New Roman" w:hAnsi="Calibri" w:cs="Times New Roman"/>
+                <w:b/>
+                <w:bCs/>
+                <w:color w:val="000000"/>
+                <w:lang w:eastAsia="es-MX"/>
+              </w:rPr>
+              <w:t>Step</w:t>
+            </w:r>
+            <w:proofErr w:type="spellEnd"/>
+            <w:r>
+              <w:rPr>
+                <w:rFonts w:ascii="Calibri" w:eastAsia="Times New Roman" w:hAnsi="Calibri" w:cs="Times New Roman"/>
+                <w:b/>
+                <w:bCs/>
+                <w:color w:val="000000"/>
+                <w:lang w:eastAsia="es-MX"/>
+              </w:rPr>
+              <w:t xml:space="preserve"> </w:t>
+            </w:r>
+            <w:proofErr w:type="spellStart"/>
+            <w:r>
+              <w:rPr>
+                <w:rFonts w:ascii="Calibri" w:eastAsia="Times New Roman" w:hAnsi="Calibri" w:cs="Times New Roman"/>
+                <w:b/>
+                <w:bCs/>
+                <w:color w:val="000000"/>
+                <w:lang w:eastAsia="es-MX"/>
+              </w:rPr>
+              <w:t>Number</w:t>
+            </w:r>
+            <w:proofErr w:type="spellEnd"/>
+          </w:p>
+        </w:tc>
+        <w:tc>
+          <w:tcPr>
+            <w:tcW w:w="4570" w:type="dxa"/>
+            <w:noWrap/>
+            <w:hideMark/>
+          </w:tcPr>
+          <w:p>
+            <w:pPr>
+              <w:jc w:val="center"/>
+              <w:rPr>
+                <w:rFonts w:ascii="Calibri" w:eastAsia="Times New Roman" w:hAnsi="Calibri" w:cs="Times New Roman"/>
+                <w:b/>
+                <w:bCs/>
+                <w:color w:val="000000"/>
+                <w:lang w:eastAsia="es-MX"/>
+              </w:rPr>
+            </w:pPr>
+            <w:proofErr w:type="spellStart"/>
+            <w:r>
+              <w:rPr>
+                <w:rFonts w:ascii="Calibri" w:eastAsia="Times New Roman" w:hAnsi="Calibri" w:cs="Times New Roman"/>
+                <w:b/>
+                <w:bCs/>
+                <w:color w:val="000000"/>
+                <w:lang w:eastAsia="es-MX"/>
+              </w:rPr>
+              <w:t>Step</w:t>
+            </w:r>
+            <w:proofErr w:type="spellEnd"/>
+            <w:r>
+              <w:rPr>
+                <w:rFonts w:ascii="Calibri" w:eastAsia="Times New Roman" w:hAnsi="Calibri" w:cs="Times New Roman"/>
+                <w:b/>
+                <w:bCs/>
+                <w:color w:val="000000"/>
+                <w:lang w:eastAsia="es-MX"/>
+              </w:rPr>
+              <w:t xml:space="preserve"> </w:t>
+            </w:r>
+            <w:proofErr w:type="spellStart"/>
+            <w:r>
+              <w:rPr>
+                <w:rFonts w:ascii="Calibri" w:eastAsia="Times New Roman" w:hAnsi="Calibri" w:cs="Times New Roman"/>
+                <w:b/>
+                <w:bCs/>
+                <w:color w:val="000000"/>
+                <w:lang w:eastAsia="es-MX"/>
+              </w:rPr>
+              <w:t>description</w:t>
+            </w:r>
+            <w:proofErr w:type="spellEnd"/>
+          </w:p>
+        </w:tc>
+        <w:tc>
+          <w:tcPr>
+            <w:tcW w:w="2762" w:type="dxa"/>
+            <w:noWrap/>
+            <w:hideMark/>
+          </w:tcPr>
+          <w:p>
+            <w:pPr>
+              <w:jc w:val="center"/>
+              <w:rPr>
+                <w:rFonts w:ascii="Calibri" w:eastAsia="Times New Roman" w:hAnsi="Calibri" w:cs="Times New Roman"/>
+                <w:b/>
+                <w:bCs/>
+                <w:color w:val="000000"/>
+                <w:lang w:eastAsia="es-MX"/>
+              </w:rPr>
+            </w:pPr>
+            <w:proofErr w:type="spellStart"/>
+            <w:r>
+              <w:rPr>
+                <w:rFonts w:ascii="Calibri" w:eastAsia="Times New Roman" w:hAnsi="Calibri" w:cs="Times New Roman"/>
+                <w:b/>
+                <w:bCs/>
+                <w:color w:val="000000"/>
+                <w:lang w:eastAsia="es-MX"/>
+              </w:rPr>
+              <w:t>Expected</w:t>
+            </w:r>
+            <w:proofErr w:type="spellEnd"/>
+            <w:r>
+              <w:rPr>
+                <w:rFonts w:ascii="Calibri" w:eastAsia="Times New Roman" w:hAnsi="Calibri" w:cs="Times New Roman"/>
+                <w:b/>
+                <w:bCs/>
+                <w:color w:val="000000"/>
+                <w:lang w:eastAsia="es-MX"/>
+              </w:rPr>
+              <w:t xml:space="preserve"> </w:t>
+            </w:r>
+            <w:proofErr w:type="spellStart"/>
+            <w:r>
+              <w:rPr>
+                <w:rFonts w:ascii="Calibri" w:eastAsia="Times New Roman" w:hAnsi="Calibri" w:cs="Times New Roman"/>
+                <w:b/>
+                <w:bCs/>
+                <w:color w:val="000000"/>
+                <w:lang w:eastAsia="es-MX"/>
+              </w:rPr>
+              <w:t>Result</w:t>
+            </w:r>
+            <w:proofErr w:type="spellEnd"/>
+          </w:p>
+        </w:tc>
+      </w:tr>
+      <w:tr>
+        <w:trPr>
+          <w:trHeight w:val="636"/>
+        </w:trPr>
+        <w:tc>
+          <w:tcPr>
+            <w:tcW w:w="2869" w:type="dxa"/>
+            <w:noWrap/>
+            <w:hideMark/>
+          </w:tcPr>
+          <w:p>
+            <w:pPr>
+              <w:rPr>
+                <w:rFonts w:ascii="Calibri" w:eastAsia="Times New Roman" w:hAnsi="Calibri" w:cs="Times New Roman"/>
+                <w:b/>
+                <w:bCs/>
+                <w:color w:val="000000"/>
+                <w:lang w:eastAsia="es-MX"/>
+              </w:rPr>
+            </w:pPr>
+            <w:r>
+              <w:rPr>
+                <w:rFonts w:ascii="Calibri" w:eastAsia="Times New Roman" w:hAnsi="Calibri" w:cs="Times New Roman"/>
+                <w:b/>
+                <w:bCs/>
+                <w:color w:val="000000"/>
+                <w:lang w:eastAsia="es-MX"/>
+              </w:rPr>
+              <w:t>1</w:t>
+            </w:r>
+          </w:p>
+          <w:p>
+            <w:pPr>
+              <w:rPr>
+                <w:rFonts w:ascii="Calibri" w:eastAsia="Times New Roman" w:hAnsi="Calibri" w:cs="Times New Roman"/>
+                <w:b/>
+                <w:bCs/>
+                <w:color w:val="000000"/>
+                <w:lang w:eastAsia="es-MX"/>
+              </w:rPr>
+            </w:pPr>
+          </w:p>
+          <w:p>
+            <w:pPr>
+              <w:rPr>
+                <w:rFonts w:ascii="Calibri" w:eastAsia="Times New Roman" w:hAnsi="Calibri" w:cs="Times New Roman"/>
+                <w:b/>
+                <w:bCs/>
+                <w:color w:val="000000"/>
+                <w:lang w:eastAsia="es-MX"/>
+              </w:rPr>
+            </w:pPr>
+          </w:p>
+        </w:tc>
+        <w:tc>
+          <w:tcPr>
+            <w:tcW w:w="4570" w:type="dxa"/>
+            <w:noWrap/>
+            <w:hideMark/>
+          </w:tcPr>
+          <w:p>
+            <w:pPr>
+              <w:rPr>
+                <w:rFonts w:ascii="Times New Roman" w:eastAsia="Times New Roman" w:hAnsi="Times New Roman" w:cs="Times New Roman"/>
+                <w:sz w:val="20"/>
+                <w:szCs w:val="20"/>
+                <w:lang w:eastAsia="es-MX"/>
+              </w:rPr>
+            </w:pPr>
+          </w:p>
+        </w:tc>
+        <w:tc>
+          <w:tcPr>
+            <w:tcW w:w="2762" w:type="dxa"/>
+            <w:noWrap/>
+            <w:hideMark/>
+          </w:tcPr>
+          <w:p>
+            <w:pPr>
+              <w:rPr>
+                <w:rFonts w:ascii="Times New Roman" w:eastAsia="Times New Roman" w:hAnsi="Times New Roman" w:cs="Times New Roman"/>
+                <w:sz w:val="20"/>
+                <w:szCs w:val="20"/>
+                <w:lang w:eastAsia="es-MX"/>
+              </w:rPr>
+            </w:pPr>
+          </w:p>
+        </w:tc>
+      </w:tr>
+      <w:tr>
+        <w:trPr>
+          <w:trHeight w:val="560"/>
+        </w:trPr>
+        <w:tc>
+          <w:tcPr>
+            <w:tcW w:w="2869" w:type="dxa"/>
+            <w:noWrap/>
+            <w:hideMark/>
+          </w:tcPr>
+          <w:p>
+            <w:pPr>
+              <w:rPr>
+                <w:rFonts w:ascii="Calibri" w:eastAsia="Times New Roman" w:hAnsi="Calibri" w:cs="Times New Roman"/>
+                <w:b/>
+                <w:bCs/>
+                <w:color w:val="000000"/>
+                <w:lang w:eastAsia="es-MX"/>
+              </w:rPr>
+            </w:pPr>
+          </w:p>
+          <w:p>
+            <w:pPr>
+              <w:rPr>
+                <w:rFonts w:ascii="Calibri" w:eastAsia="Times New Roman" w:hAnsi="Calibri" w:cs="Times New Roman"/>
+                <w:b/>
+                <w:bCs/>
+                <w:color w:val="000000"/>
+                <w:lang w:eastAsia="es-MX"/>
+              </w:rPr>
+            </w:pPr>
+          </w:p>
+          <w:p>
+            <w:pPr>
+              <w:rPr>
+                <w:rFonts w:ascii="Times New Roman" w:eastAsia="Times New Roman" w:hAnsi="Times New Roman" w:cs="Times New Roman"/>
+                <w:sz w:val="20"/>
+                <w:szCs w:val="20"/>
+                <w:lang w:eastAsia="es-MX"/>
+              </w:rPr>
+            </w:pPr>
+          </w:p>
+        </w:tc>
+        <w:tc>
+          <w:tcPr>
+            <w:tcW w:w="4570" w:type="dxa"/>
+            <w:noWrap/>
+            <w:hideMark/>
+          </w:tcPr>
+          <w:p>
+            <w:pPr>
+              <w:rPr>
+                <w:rFonts w:ascii="Times New Roman" w:eastAsia="Times New Roman" w:hAnsi="Times New Roman" w:cs="Times New Roman"/>
+                <w:sz w:val="20"/>
+                <w:szCs w:val="20"/>
+                <w:lang w:eastAsia="es-MX"/>
+              </w:rPr>
+            </w:pPr>
+          </w:p>
+        </w:tc>
+        <w:tc>
+          <w:tcPr>
+            <w:tcW w:w="2762" w:type="dxa"/>
+            <w:noWrap/>
+            <w:hideMark/>
+          </w:tcPr>
+          <w:p>
+            <w:pPr>
+              <w:rPr>
+                <w:rFonts w:ascii="Times New Roman" w:eastAsia="Times New Roman" w:hAnsi="Times New Roman" w:cs="Times New Roman"/>
+                <w:sz w:val="20"/>
+                <w:szCs w:val="20"/>
+                <w:lang w:eastAsia="es-MX"/>
+              </w:rPr>
+            </w:pPr>
+          </w:p>
+        </w:tc>
+      </w:tr>
+      <w:tr>
+        <w:trPr>
+          <w:trHeight w:val="821"/>
+        </w:trPr>
+        <w:tc>
+          <w:tcPr>
+            <w:tcW w:w="2869" w:type="dxa"/>
+            <w:noWrap/>
+            <w:hideMark/>
+          </w:tcPr>
+          <w:p>
+            <w:pPr>
+              <w:rPr>
+                <w:rFonts w:ascii="Calibri" w:eastAsia="Times New Roman" w:hAnsi="Calibri" w:cs="Times New Roman"/>
+                <w:b/>
+                <w:bCs/>
+                <w:color w:val="000000"/>
+                <w:lang w:eastAsia="es-MX"/>
+              </w:rPr>
+            </w:pPr>
+          </w:p>
+          <w:p>
+            <w:pPr>
+              <w:rPr>
+                <w:rFonts w:ascii="Calibri" w:eastAsia="Times New Roman" w:hAnsi="Calibri" w:cs="Times New Roman"/>
+                <w:b/>
+                <w:bCs/>
+                <w:color w:val="000000"/>
+                <w:lang w:eastAsia="es-MX"/>
+              </w:rPr>
+            </w:pPr>
+          </w:p>
+          <w:p>
+            <w:pPr>
+              <w:rPr>
+                <w:rFonts w:ascii="Times New Roman" w:eastAsia="Times New Roman" w:hAnsi="Times New Roman" w:cs="Times New Roman"/>
+                <w:sz w:val="20"/>
+                <w:szCs w:val="20"/>
+                <w:lang w:eastAsia="es-MX"/>
+              </w:rPr>
+            </w:pPr>
+          </w:p>
+        </w:tc>
+        <w:tc>
+          <w:tcPr>
+            <w:tcW w:w="4570" w:type="dxa"/>
+            <w:noWrap/>
+            <w:hideMark/>
+          </w:tcPr>
+          <w:p>
+            <w:pPr>
+              <w:rPr>
+                <w:rFonts w:ascii="Times New Roman" w:eastAsia="Times New Roman" w:hAnsi="Times New Roman" w:cs="Times New Roman"/>
+                <w:sz w:val="20"/>
+                <w:szCs w:val="20"/>
+                <w:lang w:eastAsia="es-MX"/>
+              </w:rPr>
+            </w:pPr>
+          </w:p>
+        </w:tc>
+        <w:tc>
+          <w:tcPr>
+            <w:tcW w:w="2762" w:type="dxa"/>
+            <w:noWrap/>
+            <w:hideMark/>
+          </w:tcPr>
+          <w:p>
+            <w:pPr>
+              <w:rPr>
+                <w:rFonts w:ascii="Times New Roman" w:eastAsia="Times New Roman" w:hAnsi="Times New Roman" w:cs="Times New Roman"/>
+                <w:sz w:val="20"/>
+                <w:szCs w:val="20"/>
+                <w:lang w:eastAsia="es-MX"/>
+              </w:rPr>
+            </w:pPr>
+          </w:p>
+        </w:tc>
+      </w:tr>
+      <w:tr>
+        <w:trPr>
+          <w:trHeight w:val="843"/>
+        </w:trPr>
+        <w:tc>
+          <w:tcPr>
+            <w:tcW w:w="2869" w:type="dxa"/>
+            <w:noWrap/>
+            <w:hideMark/>
+          </w:tcPr>
+          <w:p>
+            <w:pPr>
+              <w:rPr>
+                <w:rFonts w:ascii="Calibri" w:eastAsia="Times New Roman" w:hAnsi="Calibri" w:cs="Times New Roman"/>
+                <w:b/>
+                <w:bCs/>
+                <w:color w:val="000000"/>
+                <w:lang w:eastAsia="es-MX"/>
+              </w:rPr>
+            </w:pPr>
+          </w:p>
+          <w:p>
+            <w:pPr>
+              <w:rPr>
+                <w:rFonts w:ascii="Calibri" w:eastAsia="Times New Roman" w:hAnsi="Calibri" w:cs="Times New Roman"/>
+                <w:b/>
+                <w:bCs/>
+                <w:color w:val="000000"/>
+                <w:lang w:eastAsia="es-MX"/>
+              </w:rPr>
+            </w:pPr>
+          </w:p>
+          <w:p>
+            <w:pPr>
+              <w:rPr>
+                <w:rFonts w:ascii="Times New Roman" w:eastAsia="Times New Roman" w:hAnsi="Times New Roman" w:cs="Times New Roman"/>
+                <w:sz w:val="20"/>
+                <w:szCs w:val="20"/>
+                <w:lang w:eastAsia="es-MX"/>
+              </w:rPr>
+            </w:pPr>
+          </w:p>
+        </w:tc>
+        <w:tc>
+          <w:tcPr>
+            <w:tcW w:w="4570" w:type="dxa"/>
+            <w:noWrap/>
+            <w:hideMark/>
+          </w:tcPr>
+          <w:p>
+            <w:pPr>
+              <w:rPr>
+                <w:rFonts w:ascii="Times New Roman" w:eastAsia="Times New Roman" w:hAnsi="Times New Roman" w:cs="Times New Roman"/>
+                <w:sz w:val="20"/>
+                <w:szCs w:val="20"/>
+                <w:lang w:eastAsia="es-MX"/>
+              </w:rPr>
+            </w:pPr>
+          </w:p>
+        </w:tc>
+        <w:tc>
+          <w:tcPr>
+            <w:tcW w:w="2762" w:type="dxa"/>
+            <w:noWrap/>
+            <w:hideMark/>
+          </w:tcPr>
+          <w:p>
+            <w:pPr>
+              <w:rPr>
+                <w:rFonts w:ascii="Times New Roman" w:eastAsia="Times New Roman" w:hAnsi="Times New Roman" w:cs="Times New Roman"/>
+                <w:sz w:val="20"/>
+                <w:szCs w:val="20"/>
+                <w:lang w:eastAsia="es-MX"/>
+              </w:rPr>
+            </w:pPr>
+          </w:p>
+        </w:tc>
+      </w:tr>
+      <w:tr>
+        <w:trPr>
+          <w:trHeight w:val="851"/>
+        </w:trPr>
+        <w:tc>
+          <w:tcPr>
+            <w:tcW w:w="2869" w:type="dxa"/>
+            <w:noWrap/>
+            <w:hideMark/>
+          </w:tcPr>
+          <w:p>
+            <w:pPr>
+              <w:rPr>
+                <w:rFonts w:ascii="Calibri" w:eastAsia="Times New Roman" w:hAnsi="Calibri" w:cs="Times New Roman"/>
+                <w:b/>
+                <w:bCs/>
+                <w:color w:val="000000"/>
+                <w:lang w:eastAsia="es-MX"/>
+              </w:rPr>
+            </w:pPr>
+          </w:p>
+          <w:p>
+            <w:pPr>
+              <w:rPr>
+                <w:rFonts w:ascii="Calibri" w:eastAsia="Times New Roman" w:hAnsi="Calibri" w:cs="Times New Roman"/>
+                <w:b/>
+                <w:bCs/>
+                <w:color w:val="000000"/>
+                <w:lang w:eastAsia="es-MX"/>
+              </w:rPr>
+            </w:pPr>
+          </w:p>
+          <w:p>
+            <w:pPr>
+              <w:rPr>
+                <w:rFonts w:ascii="Times New Roman" w:eastAsia="Times New Roman" w:hAnsi="Times New Roman" w:cs="Times New Roman"/>
+                <w:sz w:val="20"/>
+                <w:szCs w:val="20"/>
+                <w:lang w:eastAsia="es-MX"/>
+              </w:rPr>
+            </w:pPr>
+          </w:p>
+        </w:tc>
+        <w:tc>
+          <w:tcPr>
+            <w:tcW w:w="4570" w:type="dxa"/>
+            <w:noWrap/>
+            <w:hideMark/>
+          </w:tcPr>
+          <w:p>
+            <w:pPr>
+              <w:rPr>
+                <w:rFonts w:ascii="Times New Roman" w:eastAsia="Times New Roman" w:hAnsi="Times New Roman" w:cs="Times New Roman"/>
+                <w:sz w:val="20"/>
+                <w:szCs w:val="20"/>
+                <w:lang w:eastAsia="es-MX"/>
+              </w:rPr>
+            </w:pPr>
+          </w:p>
+        </w:tc>
+        <w:tc>
+          <w:tcPr>
+            <w:tcW w:w="2762" w:type="dxa"/>
+            <w:noWrap/>
+            <w:hideMark/>
+          </w:tcPr>
+          <w:p>
+            <w:pPr>
+              <w:rPr>
+                <w:rFonts w:ascii="Times New Roman" w:eastAsia="Times New Roman" w:hAnsi="Times New Roman" w:cs="Times New Roman"/>
+                <w:sz w:val="20"/>
+                <w:szCs w:val="20"/>
+                <w:lang w:eastAsia="es-MX"/>
+              </w:rPr>
+            </w:pPr>
+          </w:p>
+        </w:tc>
+      </w:tr>
+      <w:tr>
+        <w:trPr>
+          <w:trHeight w:val="887"/>
+        </w:trPr>
+        <w:tc>
+          <w:tcPr>
+            <w:tcW w:w="2869" w:type="dxa"/>
+            <w:noWrap/>
+            <w:hideMark/>
+          </w:tcPr>
+          <w:p>
+            <w:pPr>
+              <w:rPr>
+                <w:rFonts w:ascii="Calibri" w:eastAsia="Times New Roman" w:hAnsi="Calibri" w:cs="Times New Roman"/>
+                <w:b/>
+                <w:bCs/>
+                <w:color w:val="000000"/>
+                <w:lang w:eastAsia="es-MX"/>
+              </w:rPr>
+            </w:pPr>
+          </w:p>
+          <w:p>
+            <w:pPr>
+              <w:rPr>
+                <w:rFonts w:ascii="Calibri" w:eastAsia="Times New Roman" w:hAnsi="Calibri" w:cs="Times New Roman"/>
+                <w:b/>
+                <w:bCs/>
+                <w:color w:val="000000"/>
+                <w:lang w:eastAsia="es-MX"/>
+              </w:rPr>
+            </w:pPr>
+          </w:p>
+          <w:p>
+            <w:pPr>
+              <w:rPr>
+                <w:rFonts w:ascii="Times New Roman" w:eastAsia="Times New Roman" w:hAnsi="Times New Roman" w:cs="Times New Roman"/>
+                <w:sz w:val="20"/>
+                <w:szCs w:val="20"/>
+                <w:lang w:eastAsia="es-MX"/>
+              </w:rPr>
+            </w:pPr>
+          </w:p>
+        </w:tc>
+        <w:tc>
+          <w:tcPr>
+            <w:tcW w:w="4570" w:type="dxa"/>
+            <w:noWrap/>
+            <w:hideMark/>
+          </w:tcPr>
+          <w:p>
+            <w:pPr>
+              <w:rPr>
+                <w:rFonts w:ascii="Times New Roman" w:eastAsia="Times New Roman" w:hAnsi="Times New Roman" w:cs="Times New Roman"/>
+                <w:sz w:val="20"/>
+                <w:szCs w:val="20"/>
+                <w:lang w:eastAsia="es-MX"/>
+              </w:rPr>
+            </w:pPr>
+          </w:p>
+        </w:tc>
+        <w:tc>
+          <w:tcPr>
+            <w:tcW w:w="2762" w:type="dxa"/>
+            <w:noWrap/>
+            <w:hideMark/>
+          </w:tcPr>
+          <w:p>
+            <w:pPr>
+              <w:rPr>
+                <w:rFonts w:ascii="Times New Roman" w:eastAsia="Times New Roman" w:hAnsi="Times New Roman" w:cs="Times New Roman"/>
+                <w:sz w:val="20"/>
+                <w:szCs w:val="20"/>
+                <w:lang w:eastAsia="es-MX"/>
+              </w:rPr>
+            </w:pPr>
+          </w:p>
+        </w:tc>
+      </w:tr>
+      <w:tr>
+        <w:trPr>
+          <w:trHeight w:val="895"/>
+        </w:trPr>
+        <w:tc>
+          <w:tcPr>
+            <w:tcW w:w="2869" w:type="dxa"/>
+            <w:noWrap/>
+            <w:hideMark/>
+          </w:tcPr>
+          <w:p>
+            <w:pPr>
+              <w:rPr>
+                <w:rFonts w:ascii="Calibri" w:eastAsia="Times New Roman" w:hAnsi="Calibri" w:cs="Times New Roman"/>
+                <w:b/>
+                <w:bCs/>
+                <w:color w:val="000000"/>
+                <w:lang w:eastAsia="es-MX"/>
+              </w:rPr>
+            </w:pPr>
+          </w:p>
+          <w:p>
+            <w:pPr>
+              <w:rPr>
+                <w:rFonts w:ascii="Calibri" w:eastAsia="Times New Roman" w:hAnsi="Calibri" w:cs="Times New Roman"/>
+                <w:b/>
+                <w:bCs/>
+                <w:color w:val="000000"/>
+                <w:lang w:eastAsia="es-MX"/>
+              </w:rPr>
+            </w:pPr>
+          </w:p>
+          <w:p>
+            <w:pPr>
+              <w:rPr>
+                <w:rFonts w:ascii="Times New Roman" w:eastAsia="Times New Roman" w:hAnsi="Times New Roman" w:cs="Times New Roman"/>
+                <w:sz w:val="20"/>
+                <w:szCs w:val="20"/>
+                <w:lang w:eastAsia="es-MX"/>
+              </w:rPr>
+            </w:pPr>
+          </w:p>
+        </w:tc>
+        <w:tc>
+          <w:tcPr>
+            <w:tcW w:w="4570" w:type="dxa"/>
+            <w:noWrap/>
+            <w:hideMark/>
+          </w:tcPr>
+          <w:p>
+            <w:pPr>
+              <w:rPr>
+                <w:rFonts w:ascii="Times New Roman" w:eastAsia="Times New Roman" w:hAnsi="Times New Roman" w:cs="Times New Roman"/>
+                <w:sz w:val="20"/>
+                <w:szCs w:val="20"/>
+                <w:lang w:eastAsia="es-MX"/>
+              </w:rPr>
+            </w:pPr>
+          </w:p>
+        </w:tc>
+        <w:tc>
+          <w:tcPr>
+            <w:tcW w:w="2762" w:type="dxa"/>
+            <w:noWrap/>
+            <w:hideMark/>
+          </w:tcPr>
+          <w:p>
+            <w:pPr>
+              <w:rPr>
+                <w:rFonts w:ascii="Times New Roman" w:eastAsia="Times New Roman" w:hAnsi="Times New Roman" w:cs="Times New Roman"/>
+                <w:sz w:val="20"/>
+                <w:szCs w:val="20"/>
+                <w:lang w:eastAsia="es-MX"/>
+              </w:rPr>
+            </w:pPr>
+          </w:p>
+        </w:tc>
+      </w:tr>
+      <w:tr>
+        <w:trPr>
+          <w:trHeight w:val="775"/>
+        </w:trPr>
+        <w:tc>
+          <w:tcPr>
+            <w:tcW w:w="2869" w:type="dxa"/>
+            <w:noWrap/>
+            <w:hideMark/>
+          </w:tcPr>
+          <w:p>
+            <w:pPr>
+              <w:rPr>
+                <w:rFonts w:ascii="Calibri" w:eastAsia="Times New Roman" w:hAnsi="Calibri" w:cs="Times New Roman"/>
+                <w:b/>
+                <w:bCs/>
+                <w:color w:val="000000"/>
+                <w:lang w:eastAsia="es-MX"/>
+              </w:rPr>
+            </w:pPr>
+          </w:p>
+          <w:p>
+            <w:pPr>
+              <w:rPr>
+                <w:rFonts w:ascii="Calibri" w:eastAsia="Times New Roman" w:hAnsi="Calibri" w:cs="Times New Roman"/>
+                <w:b/>
+                <w:bCs/>
+                <w:color w:val="000000"/>
+                <w:lang w:eastAsia="es-MX"/>
+              </w:rPr>
+            </w:pPr>
+          </w:p>
+          <w:p>
+            <w:pPr>
+              <w:rPr>
+                <w:rFonts w:ascii="Times New Roman" w:eastAsia="Times New Roman" w:hAnsi="Times New Roman" w:cs="Times New Roman"/>
+                <w:sz w:val="20"/>
+                <w:szCs w:val="20"/>
+                <w:lang w:eastAsia="es-MX"/>
+              </w:rPr>
+            </w:pPr>
+          </w:p>
+        </w:tc>
+        <w:tc>
+          <w:tcPr>
+            <w:tcW w:w="4570" w:type="dxa"/>
+            <w:noWrap/>
+            <w:hideMark/>
+          </w:tcPr>
+          <w:p>
+            <w:pPr>
+              <w:rPr>
+                <w:rFonts w:ascii="Times New Roman" w:eastAsia="Times New Roman" w:hAnsi="Times New Roman" w:cs="Times New Roman"/>
+                <w:sz w:val="20"/>
+                <w:szCs w:val="20"/>
+                <w:lang w:eastAsia="es-MX"/>
+              </w:rPr>
+            </w:pPr>
+          </w:p>
+        </w:tc>
+        <w:tc>
+          <w:tcPr>
+            <w:tcW w:w="2762" w:type="dxa"/>
+            <w:noWrap/>
+            <w:hideMark/>
+          </w:tcPr>
+          <w:p>
+            <w:pPr>
+              <w:rPr>
+                <w:rFonts w:ascii="Times New Roman" w:eastAsia="Times New Roman" w:hAnsi="Times New Roman" w:cs="Times New Roman"/>
+                <w:sz w:val="20"/>
+                <w:szCs w:val="20"/>
+                <w:lang w:eastAsia="es-MX"/>
+              </w:rPr>
+            </w:pPr>
+          </w:p>
+        </w:tc>
+      </w:tr>
+      <w:tr>
+        <w:trPr>
+          <w:trHeight w:val="960"/>
+        </w:trPr>
+        <w:tc>
+          <w:tcPr>
+            <w:tcW w:w="2869" w:type="dxa"/>
+            <w:noWrap/>
+            <w:hideMark/>
+          </w:tcPr>
+          <w:p>
+            <w:pPr>
+              <w:rPr>
+                <w:rFonts w:ascii="Calibri" w:eastAsia="Times New Roman" w:hAnsi="Calibri" w:cs="Times New Roman"/>
+                <w:b/>
+                <w:bCs/>
+                <w:color w:val="000000"/>
+                <w:lang w:eastAsia="es-MX"/>
+              </w:rPr>
+            </w:pPr>
+          </w:p>
+          <w:p>
+            <w:pPr>
+              <w:rPr>
+                <w:rFonts w:ascii="Calibri" w:eastAsia="Times New Roman" w:hAnsi="Calibri" w:cs="Times New Roman"/>
+                <w:b/>
+                <w:bCs/>
+                <w:color w:val="000000"/>
+                <w:lang w:eastAsia="es-MX"/>
+              </w:rPr>
+            </w:pPr>
+          </w:p>
+          <w:p>
+            <w:pPr>
+              <w:rPr>
+                <w:rFonts w:ascii="Times New Roman" w:eastAsia="Times New Roman" w:hAnsi="Times New Roman" w:cs="Times New Roman"/>
+                <w:sz w:val="20"/>
+                <w:szCs w:val="20"/>
+                <w:lang w:eastAsia="es-MX"/>
+              </w:rPr>
+            </w:pPr>
+          </w:p>
+        </w:tc>
+        <w:tc>
+          <w:tcPr>
+            <w:tcW w:w="4570" w:type="dxa"/>
+            <w:noWrap/>
+            <w:hideMark/>
+          </w:tcPr>
+          <w:p>
+            <w:pPr>
+              <w:rPr>
+                <w:rFonts w:ascii="Times New Roman" w:eastAsia="Times New Roman" w:hAnsi="Times New Roman" w:cs="Times New Roman"/>
+                <w:sz w:val="20"/>
+                <w:szCs w:val="20"/>
+                <w:lang w:eastAsia="es-MX"/>
+              </w:rPr>
+            </w:pPr>
+          </w:p>
+        </w:tc>
+        <w:tc>
+          <w:tcPr>
+            <w:tcW w:w="2762" w:type="dxa"/>
+            <w:noWrap/>
+            <w:hideMark/>
+          </w:tcPr>
+          <w:p>
+            <w:pPr>
+              <w:rPr>
+                <w:rFonts w:ascii="Times New Roman" w:eastAsia="Times New Roman" w:hAnsi="Times New Roman" w:cs="Times New Roman"/>
+                <w:sz w:val="20"/>
+                <w:szCs w:val="20"/>
+                <w:lang w:eastAsia="es-MX"/>
+              </w:rPr>
+            </w:pPr>
+          </w:p>
+        </w:tc>
+      </w:tr>
+      <w:tr>
+        <w:trPr>
+          <w:trHeight w:val="1252"/>
+        </w:trPr>
+        <w:tc>
+          <w:tcPr>
+            <w:tcW w:w="2869" w:type="dxa"/>
+            <w:noWrap/>
+            <w:hideMark/>
+          </w:tcPr>
+          <w:p>
+            <w:pPr>
+              <w:rPr>
+                <w:rFonts w:ascii="Calibri" w:eastAsia="Times New Roman" w:hAnsi="Calibri" w:cs="Times New Roman"/>
+                <w:b/>
+                <w:bCs/>
+                <w:color w:val="000000"/>
+                <w:lang w:eastAsia="es-MX"/>
+              </w:rPr>
+            </w:pPr>
+          </w:p>
+          <w:p>
+            <w:pPr>
+              <w:rPr>
+                <w:rFonts w:ascii="Calibri" w:eastAsia="Times New Roman" w:hAnsi="Calibri" w:cs="Times New Roman"/>
+                <w:b/>
+                <w:bCs/>
+                <w:color w:val="000000"/>
+                <w:lang w:eastAsia="es-MX"/>
+              </w:rPr>
+            </w:pPr>
+          </w:p>
+          <w:p>
+            <w:pPr>
+              <w:rPr>
+                <w:rFonts w:ascii="Times New Roman" w:eastAsia="Times New Roman" w:hAnsi="Times New Roman" w:cs="Times New Roman"/>
+                <w:sz w:val="20"/>
+                <w:szCs w:val="20"/>
+                <w:lang w:eastAsia="es-MX"/>
+              </w:rPr>
+            </w:pPr>
+          </w:p>
+        </w:tc>
+        <w:tc>
+          <w:tcPr>
+            <w:tcW w:w="4570" w:type="dxa"/>
+            <w:noWrap/>
+            <w:hideMark/>
+          </w:tcPr>
+          <w:p>
+            <w:pPr>
+              <w:rPr>
+                <w:rFonts w:ascii="Times New Roman" w:eastAsia="Times New Roman" w:hAnsi="Times New Roman" w:cs="Times New Roman"/>
+                <w:sz w:val="20"/>
+                <w:szCs w:val="20"/>
+                <w:lang w:eastAsia="es-MX"/>
+              </w:rPr>
+            </w:pPr>
+          </w:p>
+        </w:tc>
+        <w:tc>
+          <w:tcPr>
+            <w:tcW w:w="2762" w:type="dxa"/>
+            <w:noWrap/>
+            <w:hideMark/>
+          </w:tcPr>
+          <w:p>
+            <w:pPr>
+              <w:rPr>
+                <w:rFonts w:ascii="Times New Roman" w:eastAsia="Times New Roman" w:hAnsi="Times New Roman" w:cs="Times New Roman"/>
+                <w:sz w:val="20"/>
+                <w:szCs w:val="20"/>
+                <w:lang w:eastAsia="es-MX"/>
+              </w:rPr>
+            </w:pPr>
+          </w:p>
+        </w:tc>
+      </w:tr>
+    </w:tbl>
+    <w:p/>
+    <w:p/>
     <w:p>
       <w:pPr>
         <w:pStyle w:val="NormalWeb"/>
@@ -1429,7 +3515,6 @@
           <w:szCs w:val="36"/>
           <w:lang w:val="en-US"/>
         </w:rPr>
-        <w:lastRenderedPageBreak/>
         <w:t>Activities on Git</w:t>
       </w:r>
       <w:r>
@@ -1718,16 +3803,29 @@
           <w:lang w:val="en-US"/>
         </w:rPr>
       </w:pPr>
-      <w:r>
-        <w:rPr>
-          <w:rFonts w:ascii="Arial" w:eastAsiaTheme="minorEastAsia" w:hAnsi="Arial" w:cs="Arial"/>
-          <w:color w:val="000000" w:themeColor="text1"/>
-          <w:kern w:val="24"/>
-          <w:sz w:val="36"/>
-          <w:szCs w:val="36"/>
-          <w:lang w:val="en-US"/>
-        </w:rPr>
-        <w:t>1.- As Iron Man</w:t>
+      <w:proofErr w:type="gramStart"/>
+      <w:r>
+        <w:rPr>
+          <w:rFonts w:ascii="Arial" w:eastAsiaTheme="minorEastAsia" w:hAnsi="Arial" w:cs="Arial"/>
+          <w:color w:val="000000" w:themeColor="text1"/>
+          <w:kern w:val="24"/>
+          <w:sz w:val="36"/>
+          <w:szCs w:val="36"/>
+          <w:lang w:val="en-US"/>
+        </w:rPr>
+        <w:t>1.-</w:t>
+      </w:r>
+      <w:proofErr w:type="gramEnd"/>
+      <w:r>
+        <w:rPr>
+          <w:rFonts w:ascii="Arial" w:eastAsiaTheme="minorEastAsia" w:hAnsi="Arial" w:cs="Arial"/>
+          <w:color w:val="000000" w:themeColor="text1"/>
+          <w:kern w:val="24"/>
+          <w:sz w:val="36"/>
+          <w:szCs w:val="36"/>
+          <w:lang w:val="en-US"/>
+        </w:rPr>
+        <w:t xml:space="preserve"> As Iron Man</w:t>
       </w:r>
       <w:r>
         <w:rPr>
@@ -1874,16 +3972,53 @@
           <w:lang w:val="en-US"/>
         </w:rPr>
       </w:pPr>
-      <w:r>
-        <w:rPr>
-          <w:rFonts w:ascii="Arial" w:eastAsiaTheme="minorEastAsia" w:hAnsi="Arial" w:cs="Arial"/>
-          <w:color w:val="000000" w:themeColor="text1"/>
-          <w:kern w:val="24"/>
-          <w:sz w:val="36"/>
-          <w:szCs w:val="36"/>
-          <w:lang w:val="en-US"/>
-        </w:rPr>
-        <w:t xml:space="preserve">2.- As Sith Knight, I want that my light saber firmware </w:t>
+      <w:proofErr w:type="gramStart"/>
+      <w:r>
+        <w:rPr>
+          <w:rFonts w:ascii="Arial" w:eastAsiaTheme="minorEastAsia" w:hAnsi="Arial" w:cs="Arial"/>
+          <w:color w:val="000000" w:themeColor="text1"/>
+          <w:kern w:val="24"/>
+          <w:sz w:val="36"/>
+          <w:szCs w:val="36"/>
+          <w:lang w:val="en-US"/>
+        </w:rPr>
+        <w:t>2.-</w:t>
+      </w:r>
+      <w:proofErr w:type="gramEnd"/>
+      <w:r>
+        <w:rPr>
+          <w:rFonts w:ascii="Arial" w:eastAsiaTheme="minorEastAsia" w:hAnsi="Arial" w:cs="Arial"/>
+          <w:color w:val="000000" w:themeColor="text1"/>
+          <w:kern w:val="24"/>
+          <w:sz w:val="36"/>
+          <w:szCs w:val="36"/>
+          <w:lang w:val="en-US"/>
+        </w:rPr>
+        <w:t xml:space="preserve"> As </w:t>
+      </w:r>
+      <w:proofErr w:type="spellStart"/>
+      <w:r>
+        <w:rPr>
+          <w:rFonts w:ascii="Arial" w:eastAsiaTheme="minorEastAsia" w:hAnsi="Arial" w:cs="Arial"/>
+          <w:color w:val="000000" w:themeColor="text1"/>
+          <w:kern w:val="24"/>
+          <w:sz w:val="36"/>
+          <w:szCs w:val="36"/>
+          <w:lang w:val="en-US"/>
+        </w:rPr>
+        <w:t>Sith</w:t>
+      </w:r>
+      <w:proofErr w:type="spellEnd"/>
+      <w:r>
+        <w:rPr>
+          <w:rFonts w:ascii="Arial" w:eastAsiaTheme="minorEastAsia" w:hAnsi="Arial" w:cs="Arial"/>
+          <w:color w:val="000000" w:themeColor="text1"/>
+          <w:kern w:val="24"/>
+          <w:sz w:val="36"/>
+          <w:szCs w:val="36"/>
+          <w:lang w:val="en-US"/>
+        </w:rPr>
+        <w:t xml:space="preserve"> Knight, I want that my light saber firmware </w:t>
       </w:r>
       <w:r>
         <w:rPr>
@@ -1907,16 +4042,29 @@
         </w:rPr>
         <w:t xml:space="preserve"> off my saber when </w:t>
       </w:r>
-      <w:r>
-        <w:rPr>
-          <w:rFonts w:ascii="Arial" w:eastAsiaTheme="minorEastAsia" w:hAnsi="Arial" w:cs="Arial"/>
-          <w:color w:val="000000" w:themeColor="text1"/>
-          <w:kern w:val="24"/>
-          <w:sz w:val="36"/>
-          <w:szCs w:val="36"/>
-          <w:lang w:val="en-US"/>
-        </w:rPr>
-        <w:t>kyber crystal gets overheated</w:t>
+      <w:proofErr w:type="spellStart"/>
+      <w:r>
+        <w:rPr>
+          <w:rFonts w:ascii="Arial" w:eastAsiaTheme="minorEastAsia" w:hAnsi="Arial" w:cs="Arial"/>
+          <w:color w:val="000000" w:themeColor="text1"/>
+          <w:kern w:val="24"/>
+          <w:sz w:val="36"/>
+          <w:szCs w:val="36"/>
+          <w:lang w:val="en-US"/>
+        </w:rPr>
+        <w:t>kyber</w:t>
+      </w:r>
+      <w:proofErr w:type="spellEnd"/>
+      <w:r>
+        <w:rPr>
+          <w:rFonts w:ascii="Arial" w:eastAsiaTheme="minorEastAsia" w:hAnsi="Arial" w:cs="Arial"/>
+          <w:color w:val="000000" w:themeColor="text1"/>
+          <w:kern w:val="24"/>
+          <w:sz w:val="36"/>
+          <w:szCs w:val="36"/>
+          <w:lang w:val="en-US"/>
+        </w:rPr>
+        <w:t xml:space="preserve"> crystal gets overheated</w:t>
       </w:r>
       <w:r>
         <w:rPr>
@@ -2417,7 +4565,29 @@
           <w:sz w:val="36"/>
           <w:szCs w:val="36"/>
         </w:rPr>
-        <w:t xml:space="preserve">Miguel Diaz </w:t>
+        <w:t xml:space="preserve">Miguel </w:t>
+      </w:r>
+      <w:proofErr w:type="spellStart"/>
+      <w:r>
+        <w:rPr>
+          <w:rFonts w:ascii="Arial" w:eastAsiaTheme="minorEastAsia" w:hAnsi="Arial" w:cs="Arial"/>
+          <w:color w:val="000000" w:themeColor="text1"/>
+          <w:kern w:val="24"/>
+          <w:sz w:val="36"/>
+          <w:szCs w:val="36"/>
+        </w:rPr>
+        <w:t>Diaz</w:t>
+      </w:r>
+      <w:proofErr w:type="spellEnd"/>
+      <w:r>
+        <w:rPr>
+          <w:rFonts w:ascii="Arial" w:eastAsiaTheme="minorEastAsia" w:hAnsi="Arial" w:cs="Arial"/>
+          <w:color w:val="000000" w:themeColor="text1"/>
+          <w:kern w:val="24"/>
+          <w:sz w:val="36"/>
+          <w:szCs w:val="36"/>
+        </w:rPr>
+        <w:t xml:space="preserve"> </w:t>
       </w:r>
       <w:hyperlink r:id="rId5" w:history="1">
         <w:r>
@@ -2616,7 +4786,35 @@
           <w:szCs w:val="36"/>
           <w:lang w:val="en-US"/>
         </w:rPr>
-        <w:t xml:space="preserve">Activity: TestCases; Team: </w:t>
+        <w:t xml:space="preserve">Activity: </w:t>
+      </w:r>
+      <w:proofErr w:type="spellStart"/>
+      <w:r>
+        <w:rPr>
+          <w:rFonts w:ascii="Arial" w:eastAsiaTheme="minorEastAsia" w:hAnsi="Arial" w:cs="Arial"/>
+          <w:b/>
+          <w:bCs/>
+          <w:color w:val="000000" w:themeColor="text1"/>
+          <w:kern w:val="24"/>
+          <w:sz w:val="36"/>
+          <w:szCs w:val="36"/>
+          <w:lang w:val="en-US"/>
+        </w:rPr>
+        <w:t>TestCases</w:t>
+      </w:r>
+      <w:proofErr w:type="spellEnd"/>
+      <w:r>
+        <w:rPr>
+          <w:rFonts w:ascii="Arial" w:eastAsiaTheme="minorEastAsia" w:hAnsi="Arial" w:cs="Arial"/>
+          <w:b/>
+          <w:bCs/>
+          <w:color w:val="000000" w:themeColor="text1"/>
+          <w:kern w:val="24"/>
+          <w:sz w:val="36"/>
+          <w:szCs w:val="36"/>
+          <w:lang w:val="en-US"/>
+        </w:rPr>
+        <w:t xml:space="preserve">; Team: </w:t>
       </w:r>
       <w:r>
         <w:rPr>

</xml_diff>

<commit_message>
Questions were answered. Test cases were specified.
</commit_message>
<xml_diff>
--- a/TestingExercisetemperance.docx
+++ b/TestingExercisetemperance.docx
@@ -1,10 +1,10 @@
 
 <file path=word/document.xml><?xml version="1.0" encoding="utf-8"?>
-<w:document xmlns:wpc="http://schemas.microsoft.com/office/word/2010/wordprocessingCanvas" xmlns:mo="http://schemas.microsoft.com/office/mac/office/2008/main" xmlns:mc="http://schemas.openxmlformats.org/markup-compatibility/2006" xmlns:mv="urn:schemas-microsoft-com:mac:vml" xmlns:o="urn:schemas-microsoft-com:office:office" xmlns:r="http://schemas.openxmlformats.org/officeDocument/2006/relationships" xmlns:m="http://schemas.openxmlformats.org/officeDocument/2006/math" xmlns:v="urn:schemas-microsoft-com:vml" xmlns:wp14="http://schemas.microsoft.com/office/word/2010/wordprocessingDrawing" xmlns:wp="http://schemas.openxmlformats.org/drawingml/2006/wordprocessingDrawing" xmlns:w10="urn:schemas-microsoft-com:office:word" xmlns:w="http://schemas.openxmlformats.org/wordprocessingml/2006/main" xmlns:w14="http://schemas.microsoft.com/office/word/2010/wordml" xmlns:w15="http://schemas.microsoft.com/office/word/2012/wordml" xmlns:wpg="http://schemas.microsoft.com/office/word/2010/wordprocessingGroup" xmlns:wpi="http://schemas.microsoft.com/office/word/2010/wordprocessingInk" xmlns:wne="http://schemas.microsoft.com/office/word/2006/wordml" xmlns:wps="http://schemas.microsoft.com/office/word/2010/wordprocessingShape" mc:Ignorable="w14 w15 wp14">
+<w:document xmlns:wpc="http://schemas.microsoft.com/office/word/2010/wordprocessingCanvas" xmlns:mc="http://schemas.openxmlformats.org/markup-compatibility/2006" xmlns:o="urn:schemas-microsoft-com:office:office" xmlns:r="http://schemas.openxmlformats.org/officeDocument/2006/relationships" xmlns:m="http://schemas.openxmlformats.org/officeDocument/2006/math" xmlns:v="urn:schemas-microsoft-com:vml" xmlns:wp14="http://schemas.microsoft.com/office/word/2010/wordprocessingDrawing" xmlns:wp="http://schemas.openxmlformats.org/drawingml/2006/wordprocessingDrawing" xmlns:w10="urn:schemas-microsoft-com:office:word" xmlns:w="http://schemas.openxmlformats.org/wordprocessingml/2006/main" xmlns:w14="http://schemas.microsoft.com/office/word/2010/wordml" xmlns:w15="http://schemas.microsoft.com/office/word/2012/wordml" xmlns:wpg="http://schemas.microsoft.com/office/word/2010/wordprocessingGroup" xmlns:wpi="http://schemas.microsoft.com/office/word/2010/wordprocessingInk" xmlns:wne="http://schemas.microsoft.com/office/word/2006/wordml" xmlns:wps="http://schemas.microsoft.com/office/word/2010/wordprocessingShape" mc:Ignorable="w14 w15 wp14">
   <w:body>
     <w:tbl>
       <w:tblPr>
-        <w:tblStyle w:val="Tablaconcuadrcula"/>
+        <w:tblStyle w:val="TableGrid"/>
         <w:tblpPr w:leftFromText="141" w:rightFromText="141" w:horzAnchor="margin" w:tblpY="-570"/>
         <w:tblW w:w="0" w:type="auto"/>
         <w:tblLayout w:type="fixed"/>
@@ -33,28 +33,18 @@
                 <w:b/>
                 <w:bCs/>
                 <w:color w:val="000000"/>
-                <w:lang w:eastAsia="es-MX"/>
-              </w:rPr>
-            </w:pPr>
-            <w:r>
-              <w:rPr>
-                <w:rFonts w:ascii="Calibri" w:eastAsia="Times New Roman" w:hAnsi="Calibri" w:cs="Times New Roman"/>
-                <w:b/>
-                <w:bCs/>
-                <w:color w:val="000000"/>
-                <w:lang w:eastAsia="es-MX"/>
-              </w:rPr>
-              <w:t>User Story</w:t>
-            </w:r>
-            <w:r>
-              <w:rPr>
-                <w:rFonts w:ascii="Calibri" w:eastAsia="Times New Roman" w:hAnsi="Calibri" w:cs="Times New Roman"/>
-                <w:b/>
-                <w:bCs/>
-                <w:color w:val="000000"/>
-                <w:lang w:eastAsia="es-MX"/>
-              </w:rPr>
-              <w:t xml:space="preserve"> / Requirement ID</w:t>
+                <w:lang w:val="en-US" w:eastAsia="es-MX"/>
+              </w:rPr>
+            </w:pPr>
+            <w:r>
+              <w:rPr>
+                <w:rFonts w:ascii="Calibri" w:eastAsia="Times New Roman" w:hAnsi="Calibri" w:cs="Times New Roman"/>
+                <w:b/>
+                <w:bCs/>
+                <w:color w:val="000000"/>
+                <w:lang w:val="en-US" w:eastAsia="es-MX"/>
+              </w:rPr>
+              <w:t>User Story / Requirement ID</w:t>
             </w:r>
           </w:p>
         </w:tc>
@@ -173,7 +163,7 @@
                 <w:i/>
                 <w:iCs/>
                 <w:color w:val="000000"/>
-                <w:lang w:eastAsia="es-MX"/>
+                <w:lang w:val="en-US" w:eastAsia="es-MX"/>
               </w:rPr>
             </w:pPr>
             <w:r>
@@ -184,21 +174,9 @@
                 <w:i/>
                 <w:iCs/>
                 <w:color w:val="000000"/>
-                <w:lang w:eastAsia="es-MX"/>
-              </w:rPr>
-              <w:t>Is it v</w:t>
-            </w:r>
-            <w:r>
-              <w:rPr>
-                <w:rFonts w:ascii="Calibri" w:eastAsia="Times New Roman" w:hAnsi="Calibri" w:cs="Times New Roman"/>
-                <w:b/>
-                <w:bCs/>
-                <w:i/>
-                <w:iCs/>
-                <w:color w:val="000000"/>
-                <w:lang w:eastAsia="es-MX"/>
-              </w:rPr>
-              <w:t>alid?</w:t>
+                <w:lang w:val="en-US" w:eastAsia="es-MX"/>
+              </w:rPr>
+              <w:t>Is it valid?</w:t>
             </w:r>
           </w:p>
         </w:tc>
@@ -219,7 +197,7 @@
                 <w:i/>
                 <w:iCs/>
                 <w:color w:val="000000"/>
-                <w:lang w:eastAsia="es-MX"/>
+                <w:lang w:val="en-US" w:eastAsia="es-MX"/>
               </w:rPr>
             </w:pPr>
           </w:p>
@@ -241,17 +219,17 @@
                 <w:rFonts w:ascii="Times New Roman" w:eastAsia="Times New Roman" w:hAnsi="Times New Roman" w:cs="Times New Roman"/>
                 <w:sz w:val="20"/>
                 <w:szCs w:val="20"/>
-                <w:lang w:eastAsia="es-MX"/>
-              </w:rPr>
-            </w:pPr>
-            <w:r>
-              <w:rPr>
-                <w:rFonts w:ascii="Times New Roman" w:eastAsia="Times New Roman" w:hAnsi="Times New Roman" w:cs="Times New Roman"/>
-                <w:sz w:val="20"/>
-                <w:szCs w:val="20"/>
-                <w:lang w:eastAsia="es-MX"/>
-              </w:rPr>
-              <w:t>No.</w:t>
+                <w:lang w:val="en-US" w:eastAsia="es-MX"/>
+              </w:rPr>
+            </w:pPr>
+            <w:r>
+              <w:rPr>
+                <w:rFonts w:ascii="Times New Roman" w:eastAsia="Times New Roman" w:hAnsi="Times New Roman" w:cs="Times New Roman"/>
+                <w:sz w:val="20"/>
+                <w:szCs w:val="20"/>
+                <w:lang w:val="en-US" w:eastAsia="es-MX"/>
+              </w:rPr>
+              <w:t>Yes.</w:t>
             </w:r>
           </w:p>
         </w:tc>
@@ -270,7 +248,7 @@
                 <w:rFonts w:ascii="Times New Roman" w:eastAsia="Times New Roman" w:hAnsi="Times New Roman" w:cs="Times New Roman"/>
                 <w:sz w:val="20"/>
                 <w:szCs w:val="20"/>
-                <w:lang w:eastAsia="es-MX"/>
+                <w:lang w:val="en-US" w:eastAsia="es-MX"/>
               </w:rPr>
             </w:pPr>
           </w:p>
@@ -310,31 +288,7 @@
                 <w:color w:val="000000"/>
                 <w:lang w:val="en-US" w:eastAsia="es-MX"/>
               </w:rPr>
-              <w:t xml:space="preserve">If not valid, what is the </w:t>
-            </w:r>
-            <w:r>
-              <w:rPr>
-                <w:rFonts w:ascii="Calibri" w:eastAsia="Times New Roman" w:hAnsi="Calibri" w:cs="Times New Roman"/>
-                <w:b/>
-                <w:bCs/>
-                <w:i/>
-                <w:iCs/>
-                <w:color w:val="000000"/>
-                <w:lang w:val="en-US" w:eastAsia="es-MX"/>
-              </w:rPr>
-              <w:t>new/Extra information</w:t>
-            </w:r>
-            <w:r>
-              <w:rPr>
-                <w:rFonts w:ascii="Calibri" w:eastAsia="Times New Roman" w:hAnsi="Calibri" w:cs="Times New Roman"/>
-                <w:b/>
-                <w:bCs/>
-                <w:i/>
-                <w:iCs/>
-                <w:color w:val="000000"/>
-                <w:lang w:val="en-US" w:eastAsia="es-MX"/>
-              </w:rPr>
-              <w:t xml:space="preserve"> from Marketing/Product Owner?</w:t>
+              <w:t>If not valid, what is the new/Extra information from Marketing/Product Owner?</w:t>
             </w:r>
           </w:p>
         </w:tc>
@@ -396,6 +350,51 @@
               </w:rPr>
               <w:t xml:space="preserve"> Is 85° the same as the flaps being completely open? What is the reference for angle measure?</w:t>
             </w:r>
+            <w:r>
+              <w:rPr>
+                <w:rFonts w:ascii="Times New Roman" w:eastAsia="Times New Roman" w:hAnsi="Times New Roman" w:cs="Times New Roman"/>
+                <w:sz w:val="20"/>
+                <w:szCs w:val="20"/>
+                <w:lang w:val="en-US" w:eastAsia="es-MX"/>
+              </w:rPr>
+              <w:t xml:space="preserve"> The </w:t>
+            </w:r>
+            <w:r>
+              <w:rPr>
+                <w:rFonts w:ascii="Times New Roman" w:eastAsia="Times New Roman" w:hAnsi="Times New Roman" w:cs="Times New Roman"/>
+                <w:sz w:val="20"/>
+                <w:szCs w:val="20"/>
+                <w:lang w:val="en-US" w:eastAsia="es-MX"/>
+              </w:rPr>
+              <w:t>0°</w:t>
+            </w:r>
+            <w:r>
+              <w:rPr>
+                <w:rFonts w:ascii="Times New Roman" w:eastAsia="Times New Roman" w:hAnsi="Times New Roman" w:cs="Times New Roman"/>
+                <w:sz w:val="20"/>
+                <w:szCs w:val="20"/>
+                <w:lang w:val="en-US" w:eastAsia="es-MX"/>
+              </w:rPr>
+              <w:t xml:space="preserve"> equal to the flaps shut, the 85</w:t>
+            </w:r>
+            <w:r>
+              <w:rPr>
+                <w:rFonts w:ascii="Times New Roman" w:eastAsia="Times New Roman" w:hAnsi="Times New Roman" w:cs="Times New Roman"/>
+                <w:sz w:val="20"/>
+                <w:szCs w:val="20"/>
+                <w:lang w:val="en-US" w:eastAsia="es-MX"/>
+              </w:rPr>
+              <w:t>°</w:t>
+            </w:r>
+            <w:r>
+              <w:rPr>
+                <w:rFonts w:ascii="Times New Roman" w:eastAsia="Times New Roman" w:hAnsi="Times New Roman" w:cs="Times New Roman"/>
+                <w:sz w:val="20"/>
+                <w:szCs w:val="20"/>
+                <w:lang w:val="en-US" w:eastAsia="es-MX"/>
+              </w:rPr>
+              <w:t xml:space="preserve"> are completely open, the reference angle is from the surface of the Suit.</w:t>
+            </w:r>
           </w:p>
           <w:p>
             <w:pPr>
@@ -415,6 +414,15 @@
                 <w:lang w:val="en-US" w:eastAsia="es-MX"/>
               </w:rPr>
               <w:t>2. What actuators are involved in the air flapping system?</w:t>
+            </w:r>
+            <w:r>
+              <w:rPr>
+                <w:rFonts w:ascii="Times New Roman" w:eastAsia="Times New Roman" w:hAnsi="Times New Roman" w:cs="Times New Roman"/>
+                <w:sz w:val="20"/>
+                <w:szCs w:val="20"/>
+                <w:lang w:val="en-US" w:eastAsia="es-MX"/>
+              </w:rPr>
+              <w:t xml:space="preserve"> They are servomotors.</w:t>
             </w:r>
           </w:p>
         </w:tc>
@@ -437,16 +445,16 @@
                 <w:b/>
                 <w:bCs/>
                 <w:color w:val="000000"/>
-                <w:lang w:eastAsia="es-MX"/>
-              </w:rPr>
-            </w:pPr>
-            <w:r>
-              <w:rPr>
-                <w:rFonts w:ascii="Calibri" w:eastAsia="Times New Roman" w:hAnsi="Calibri" w:cs="Times New Roman"/>
-                <w:b/>
-                <w:bCs/>
-                <w:color w:val="000000"/>
-                <w:lang w:eastAsia="es-MX"/>
+                <w:lang w:val="en-US" w:eastAsia="es-MX"/>
+              </w:rPr>
+            </w:pPr>
+            <w:r>
+              <w:rPr>
+                <w:rFonts w:ascii="Calibri" w:eastAsia="Times New Roman" w:hAnsi="Calibri" w:cs="Times New Roman"/>
+                <w:b/>
+                <w:bCs/>
+                <w:color w:val="000000"/>
+                <w:lang w:val="en-US" w:eastAsia="es-MX"/>
               </w:rPr>
               <w:t>Test Case ID</w:t>
             </w:r>
@@ -467,28 +475,18 @@
                 <w:b/>
                 <w:bCs/>
                 <w:color w:val="000000"/>
-                <w:lang w:eastAsia="es-MX"/>
-              </w:rPr>
-            </w:pPr>
-            <w:r>
-              <w:rPr>
-                <w:rFonts w:ascii="Calibri" w:eastAsia="Times New Roman" w:hAnsi="Calibri" w:cs="Times New Roman"/>
-                <w:b/>
-                <w:bCs/>
-                <w:color w:val="000000"/>
-                <w:lang w:eastAsia="es-MX"/>
-              </w:rPr>
-              <w:t>Test Case Name</w:t>
-            </w:r>
-            <w:r>
-              <w:rPr>
-                <w:rFonts w:ascii="Calibri" w:eastAsia="Times New Roman" w:hAnsi="Calibri" w:cs="Times New Roman"/>
-                <w:b/>
-                <w:bCs/>
-                <w:color w:val="000000"/>
-                <w:lang w:eastAsia="es-MX"/>
-              </w:rPr>
-              <w:t xml:space="preserve"> Temperance</w:t>
+                <w:lang w:val="en-US" w:eastAsia="es-MX"/>
+              </w:rPr>
+            </w:pPr>
+            <w:r>
+              <w:rPr>
+                <w:rFonts w:ascii="Calibri" w:eastAsia="Times New Roman" w:hAnsi="Calibri" w:cs="Times New Roman"/>
+                <w:b/>
+                <w:bCs/>
+                <w:color w:val="000000"/>
+                <w:lang w:val="en-US" w:eastAsia="es-MX"/>
+              </w:rPr>
+              <w:t>Test Case Name Temperance</w:t>
             </w:r>
           </w:p>
           <w:p>
@@ -499,7 +497,7 @@
                 <w:b/>
                 <w:bCs/>
                 <w:color w:val="000000"/>
-                <w:lang w:eastAsia="es-MX"/>
+                <w:lang w:val="en-US" w:eastAsia="es-MX"/>
               </w:rPr>
             </w:pPr>
           </w:p>
@@ -521,9 +519,18 @@
                 <w:rFonts w:ascii="Times New Roman" w:eastAsia="Times New Roman" w:hAnsi="Times New Roman" w:cs="Times New Roman"/>
                 <w:sz w:val="20"/>
                 <w:szCs w:val="20"/>
-                <w:lang w:eastAsia="es-MX"/>
-              </w:rPr>
-            </w:pPr>
+                <w:lang w:val="en-US" w:eastAsia="es-MX"/>
+              </w:rPr>
+            </w:pPr>
+            <w:r>
+              <w:rPr>
+                <w:rFonts w:ascii="Times New Roman" w:eastAsia="Times New Roman" w:hAnsi="Times New Roman" w:cs="Times New Roman"/>
+                <w:sz w:val="20"/>
+                <w:szCs w:val="20"/>
+                <w:lang w:val="en-US" w:eastAsia="es-MX"/>
+              </w:rPr>
+              <w:t>TRAE679</w:t>
+            </w:r>
           </w:p>
         </w:tc>
         <w:tc>
@@ -541,9 +548,36 @@
                 <w:rFonts w:ascii="Times New Roman" w:eastAsia="Times New Roman" w:hAnsi="Times New Roman" w:cs="Times New Roman"/>
                 <w:sz w:val="20"/>
                 <w:szCs w:val="20"/>
-                <w:lang w:eastAsia="es-MX"/>
-              </w:rPr>
-            </w:pPr>
+                <w:lang w:val="en-US" w:eastAsia="es-MX"/>
+              </w:rPr>
+            </w:pPr>
+            <w:r>
+              <w:rPr>
+                <w:rFonts w:ascii="Times New Roman" w:eastAsia="Times New Roman" w:hAnsi="Times New Roman" w:cs="Times New Roman"/>
+                <w:sz w:val="20"/>
+                <w:szCs w:val="20"/>
+                <w:lang w:val="en-US" w:eastAsia="es-MX"/>
+              </w:rPr>
+              <w:t>Flaps’ degree opening</w:t>
+            </w:r>
+            <w:r>
+              <w:rPr>
+                <w:rFonts w:ascii="Times New Roman" w:eastAsia="Times New Roman" w:hAnsi="Times New Roman" w:cs="Times New Roman"/>
+                <w:sz w:val="20"/>
+                <w:szCs w:val="20"/>
+                <w:lang w:val="en-US" w:eastAsia="es-MX"/>
+              </w:rPr>
+              <w:t xml:space="preserve"> assurance.</w:t>
+            </w:r>
+            <w:r>
+              <w:rPr>
+                <w:rFonts w:ascii="Times New Roman" w:eastAsia="Times New Roman" w:hAnsi="Times New Roman" w:cs="Times New Roman"/>
+                <w:sz w:val="20"/>
+                <w:szCs w:val="20"/>
+                <w:lang w:val="en-US" w:eastAsia="es-MX"/>
+              </w:rPr>
+              <w:t xml:space="preserve"> </w:t>
+            </w:r>
           </w:p>
         </w:tc>
       </w:tr>
@@ -568,7 +602,7 @@
                 <w:color w:val="000000"/>
                 <w:sz w:val="24"/>
                 <w:szCs w:val="24"/>
-                <w:lang w:eastAsia="es-MX"/>
+                <w:lang w:val="en-US" w:eastAsia="es-MX"/>
               </w:rPr>
             </w:pPr>
             <w:r>
@@ -579,7 +613,7 @@
                 <w:color w:val="000000"/>
                 <w:sz w:val="24"/>
                 <w:szCs w:val="24"/>
-                <w:lang w:eastAsia="es-MX"/>
+                <w:lang w:val="en-US" w:eastAsia="es-MX"/>
               </w:rPr>
               <w:t>Test Case Steps</w:t>
             </w:r>
@@ -604,16 +638,16 @@
                 <w:b/>
                 <w:bCs/>
                 <w:color w:val="000000"/>
-                <w:lang w:eastAsia="es-MX"/>
-              </w:rPr>
-            </w:pPr>
-            <w:r>
-              <w:rPr>
-                <w:rFonts w:ascii="Calibri" w:eastAsia="Times New Roman" w:hAnsi="Calibri" w:cs="Times New Roman"/>
-                <w:b/>
-                <w:bCs/>
-                <w:color w:val="000000"/>
-                <w:lang w:eastAsia="es-MX"/>
+                <w:lang w:val="en-US" w:eastAsia="es-MX"/>
+              </w:rPr>
+            </w:pPr>
+            <w:r>
+              <w:rPr>
+                <w:rFonts w:ascii="Calibri" w:eastAsia="Times New Roman" w:hAnsi="Calibri" w:cs="Times New Roman"/>
+                <w:b/>
+                <w:bCs/>
+                <w:color w:val="000000"/>
+                <w:lang w:val="en-US" w:eastAsia="es-MX"/>
               </w:rPr>
               <w:t>Step Number</w:t>
             </w:r>
@@ -633,16 +667,16 @@
                 <w:b/>
                 <w:bCs/>
                 <w:color w:val="000000"/>
-                <w:lang w:eastAsia="es-MX"/>
-              </w:rPr>
-            </w:pPr>
-            <w:r>
-              <w:rPr>
-                <w:rFonts w:ascii="Calibri" w:eastAsia="Times New Roman" w:hAnsi="Calibri" w:cs="Times New Roman"/>
-                <w:b/>
-                <w:bCs/>
-                <w:color w:val="000000"/>
-                <w:lang w:eastAsia="es-MX"/>
+                <w:lang w:val="en-US" w:eastAsia="es-MX"/>
+              </w:rPr>
+            </w:pPr>
+            <w:r>
+              <w:rPr>
+                <w:rFonts w:ascii="Calibri" w:eastAsia="Times New Roman" w:hAnsi="Calibri" w:cs="Times New Roman"/>
+                <w:b/>
+                <w:bCs/>
+                <w:color w:val="000000"/>
+                <w:lang w:val="en-US" w:eastAsia="es-MX"/>
               </w:rPr>
               <w:t>Step description</w:t>
             </w:r>
@@ -662,16 +696,16 @@
                 <w:b/>
                 <w:bCs/>
                 <w:color w:val="000000"/>
-                <w:lang w:eastAsia="es-MX"/>
-              </w:rPr>
-            </w:pPr>
-            <w:r>
-              <w:rPr>
-                <w:rFonts w:ascii="Calibri" w:eastAsia="Times New Roman" w:hAnsi="Calibri" w:cs="Times New Roman"/>
-                <w:b/>
-                <w:bCs/>
-                <w:color w:val="000000"/>
-                <w:lang w:eastAsia="es-MX"/>
+                <w:lang w:val="en-US" w:eastAsia="es-MX"/>
+              </w:rPr>
+            </w:pPr>
+            <w:r>
+              <w:rPr>
+                <w:rFonts w:ascii="Calibri" w:eastAsia="Times New Roman" w:hAnsi="Calibri" w:cs="Times New Roman"/>
+                <w:b/>
+                <w:bCs/>
+                <w:color w:val="000000"/>
+                <w:lang w:val="en-US" w:eastAsia="es-MX"/>
               </w:rPr>
               <w:t>Expected Result</w:t>
             </w:r>
@@ -695,29 +729,39 @@
                 <w:b/>
                 <w:bCs/>
                 <w:color w:val="000000"/>
-                <w:lang w:eastAsia="es-MX"/>
-              </w:rPr>
-            </w:pPr>
-          </w:p>
-          <w:p>
-            <w:pPr>
-              <w:rPr>
-                <w:rFonts w:ascii="Calibri" w:eastAsia="Times New Roman" w:hAnsi="Calibri" w:cs="Times New Roman"/>
-                <w:b/>
-                <w:bCs/>
-                <w:color w:val="000000"/>
-                <w:lang w:eastAsia="es-MX"/>
-              </w:rPr>
-            </w:pPr>
-          </w:p>
-          <w:p>
-            <w:pPr>
-              <w:rPr>
-                <w:rFonts w:ascii="Calibri" w:eastAsia="Times New Roman" w:hAnsi="Calibri" w:cs="Times New Roman"/>
-                <w:b/>
-                <w:bCs/>
-                <w:color w:val="000000"/>
-                <w:lang w:eastAsia="es-MX"/>
+                <w:lang w:val="en-US" w:eastAsia="es-MX"/>
+              </w:rPr>
+            </w:pPr>
+            <w:r>
+              <w:rPr>
+                <w:rFonts w:ascii="Calibri" w:eastAsia="Times New Roman" w:hAnsi="Calibri" w:cs="Times New Roman"/>
+                <w:b/>
+                <w:bCs/>
+                <w:color w:val="000000"/>
+                <w:lang w:val="en-US" w:eastAsia="es-MX"/>
+              </w:rPr>
+              <w:t>1</w:t>
+            </w:r>
+          </w:p>
+          <w:p>
+            <w:pPr>
+              <w:rPr>
+                <w:rFonts w:ascii="Calibri" w:eastAsia="Times New Roman" w:hAnsi="Calibri" w:cs="Times New Roman"/>
+                <w:b/>
+                <w:bCs/>
+                <w:color w:val="000000"/>
+                <w:lang w:val="en-US" w:eastAsia="es-MX"/>
+              </w:rPr>
+            </w:pPr>
+          </w:p>
+          <w:p>
+            <w:pPr>
+              <w:rPr>
+                <w:rFonts w:ascii="Calibri" w:eastAsia="Times New Roman" w:hAnsi="Calibri" w:cs="Times New Roman"/>
+                <w:b/>
+                <w:bCs/>
+                <w:color w:val="000000"/>
+                <w:lang w:val="en-US" w:eastAsia="es-MX"/>
               </w:rPr>
             </w:pPr>
           </w:p>
@@ -734,9 +778,18 @@
                 <w:rFonts w:ascii="Times New Roman" w:eastAsia="Times New Roman" w:hAnsi="Times New Roman" w:cs="Times New Roman"/>
                 <w:sz w:val="20"/>
                 <w:szCs w:val="20"/>
-                <w:lang w:eastAsia="es-MX"/>
-              </w:rPr>
-            </w:pPr>
+                <w:lang w:val="en-US" w:eastAsia="es-MX"/>
+              </w:rPr>
+            </w:pPr>
+            <w:r>
+              <w:rPr>
+                <w:rFonts w:ascii="Times New Roman" w:eastAsia="Times New Roman" w:hAnsi="Times New Roman" w:cs="Times New Roman"/>
+                <w:sz w:val="20"/>
+                <w:szCs w:val="20"/>
+                <w:lang w:val="en-US" w:eastAsia="es-MX"/>
+              </w:rPr>
+              <w:t>The Suit will be instructed to fully close the flaps.</w:t>
+            </w:r>
           </w:p>
         </w:tc>
         <w:tc>
@@ -751,9 +804,18 @@
                 <w:rFonts w:ascii="Times New Roman" w:eastAsia="Times New Roman" w:hAnsi="Times New Roman" w:cs="Times New Roman"/>
                 <w:sz w:val="20"/>
                 <w:szCs w:val="20"/>
-                <w:lang w:eastAsia="es-MX"/>
-              </w:rPr>
-            </w:pPr>
+                <w:lang w:val="en-US" w:eastAsia="es-MX"/>
+              </w:rPr>
+            </w:pPr>
+            <w:r>
+              <w:rPr>
+                <w:rFonts w:ascii="Times New Roman" w:eastAsia="Times New Roman" w:hAnsi="Times New Roman" w:cs="Times New Roman"/>
+                <w:sz w:val="20"/>
+                <w:szCs w:val="20"/>
+                <w:lang w:val="en-US" w:eastAsia="es-MX"/>
+              </w:rPr>
+              <w:t>The flaps will appear to be shut.</w:t>
+            </w:r>
           </w:p>
         </w:tc>
       </w:tr>
@@ -774,28 +836,38 @@
                 <w:b/>
                 <w:bCs/>
                 <w:color w:val="000000"/>
-                <w:lang w:eastAsia="es-MX"/>
-              </w:rPr>
-            </w:pPr>
-          </w:p>
-          <w:p>
-            <w:pPr>
-              <w:rPr>
-                <w:rFonts w:ascii="Calibri" w:eastAsia="Times New Roman" w:hAnsi="Calibri" w:cs="Times New Roman"/>
-                <w:b/>
-                <w:bCs/>
-                <w:color w:val="000000"/>
-                <w:lang w:eastAsia="es-MX"/>
-              </w:rPr>
-            </w:pPr>
-          </w:p>
-          <w:p>
-            <w:pPr>
-              <w:rPr>
-                <w:rFonts w:ascii="Times New Roman" w:eastAsia="Times New Roman" w:hAnsi="Times New Roman" w:cs="Times New Roman"/>
-                <w:sz w:val="20"/>
-                <w:szCs w:val="20"/>
-                <w:lang w:eastAsia="es-MX"/>
+                <w:lang w:val="en-US" w:eastAsia="es-MX"/>
+              </w:rPr>
+            </w:pPr>
+            <w:r>
+              <w:rPr>
+                <w:rFonts w:ascii="Calibri" w:eastAsia="Times New Roman" w:hAnsi="Calibri" w:cs="Times New Roman"/>
+                <w:b/>
+                <w:bCs/>
+                <w:color w:val="000000"/>
+                <w:lang w:val="en-US" w:eastAsia="es-MX"/>
+              </w:rPr>
+              <w:t>2</w:t>
+            </w:r>
+          </w:p>
+          <w:p>
+            <w:pPr>
+              <w:rPr>
+                <w:rFonts w:ascii="Calibri" w:eastAsia="Times New Roman" w:hAnsi="Calibri" w:cs="Times New Roman"/>
+                <w:b/>
+                <w:bCs/>
+                <w:color w:val="000000"/>
+                <w:lang w:val="en-US" w:eastAsia="es-MX"/>
+              </w:rPr>
+            </w:pPr>
+          </w:p>
+          <w:p>
+            <w:pPr>
+              <w:rPr>
+                <w:rFonts w:ascii="Times New Roman" w:eastAsia="Times New Roman" w:hAnsi="Times New Roman" w:cs="Times New Roman"/>
+                <w:sz w:val="20"/>
+                <w:szCs w:val="20"/>
+                <w:lang w:val="en-US" w:eastAsia="es-MX"/>
               </w:rPr>
             </w:pPr>
           </w:p>
@@ -812,9 +884,18 @@
                 <w:rFonts w:ascii="Times New Roman" w:eastAsia="Times New Roman" w:hAnsi="Times New Roman" w:cs="Times New Roman"/>
                 <w:sz w:val="20"/>
                 <w:szCs w:val="20"/>
-                <w:lang w:eastAsia="es-MX"/>
-              </w:rPr>
-            </w:pPr>
+                <w:lang w:val="en-US" w:eastAsia="es-MX"/>
+              </w:rPr>
+            </w:pPr>
+            <w:r>
+              <w:rPr>
+                <w:rFonts w:ascii="Times New Roman" w:eastAsia="Times New Roman" w:hAnsi="Times New Roman" w:cs="Times New Roman"/>
+                <w:sz w:val="20"/>
+                <w:szCs w:val="20"/>
+                <w:lang w:val="en-US" w:eastAsia="es-MX"/>
+              </w:rPr>
+              <w:t>The testing team will place a protractor at the surface level of the suit and measure the angle of the flaps.</w:t>
+            </w:r>
           </w:p>
         </w:tc>
         <w:tc>
@@ -829,9 +910,36 @@
                 <w:rFonts w:ascii="Times New Roman" w:eastAsia="Times New Roman" w:hAnsi="Times New Roman" w:cs="Times New Roman"/>
                 <w:sz w:val="20"/>
                 <w:szCs w:val="20"/>
-                <w:lang w:eastAsia="es-MX"/>
-              </w:rPr>
-            </w:pPr>
+                <w:lang w:val="en-US" w:eastAsia="es-MX"/>
+              </w:rPr>
+            </w:pPr>
+            <w:r>
+              <w:rPr>
+                <w:rFonts w:ascii="Times New Roman" w:eastAsia="Times New Roman" w:hAnsi="Times New Roman" w:cs="Times New Roman"/>
+                <w:sz w:val="20"/>
+                <w:szCs w:val="20"/>
+                <w:lang w:val="en-US" w:eastAsia="es-MX"/>
+              </w:rPr>
+              <w:t>The flaps will measure 0</w:t>
+            </w:r>
+            <w:r>
+              <w:rPr>
+                <w:rFonts w:ascii="Times New Roman" w:eastAsia="Times New Roman" w:hAnsi="Times New Roman" w:cs="Times New Roman"/>
+                <w:sz w:val="20"/>
+                <w:szCs w:val="20"/>
+                <w:lang w:val="en-US" w:eastAsia="es-MX"/>
+              </w:rPr>
+              <w:t>°</w:t>
+            </w:r>
+            <w:r>
+              <w:rPr>
+                <w:rFonts w:ascii="Times New Roman" w:eastAsia="Times New Roman" w:hAnsi="Times New Roman" w:cs="Times New Roman"/>
+                <w:sz w:val="20"/>
+                <w:szCs w:val="20"/>
+                <w:lang w:val="en-US" w:eastAsia="es-MX"/>
+              </w:rPr>
+              <w:t xml:space="preserve"> from surface level.</w:t>
+            </w:r>
           </w:p>
         </w:tc>
       </w:tr>
@@ -852,28 +960,38 @@
                 <w:b/>
                 <w:bCs/>
                 <w:color w:val="000000"/>
-                <w:lang w:eastAsia="es-MX"/>
-              </w:rPr>
-            </w:pPr>
-          </w:p>
-          <w:p>
-            <w:pPr>
-              <w:rPr>
-                <w:rFonts w:ascii="Calibri" w:eastAsia="Times New Roman" w:hAnsi="Calibri" w:cs="Times New Roman"/>
-                <w:b/>
-                <w:bCs/>
-                <w:color w:val="000000"/>
-                <w:lang w:eastAsia="es-MX"/>
-              </w:rPr>
-            </w:pPr>
-          </w:p>
-          <w:p>
-            <w:pPr>
-              <w:rPr>
-                <w:rFonts w:ascii="Times New Roman" w:eastAsia="Times New Roman" w:hAnsi="Times New Roman" w:cs="Times New Roman"/>
-                <w:sz w:val="20"/>
-                <w:szCs w:val="20"/>
-                <w:lang w:eastAsia="es-MX"/>
+                <w:lang w:val="en-US" w:eastAsia="es-MX"/>
+              </w:rPr>
+            </w:pPr>
+            <w:r>
+              <w:rPr>
+                <w:rFonts w:ascii="Calibri" w:eastAsia="Times New Roman" w:hAnsi="Calibri" w:cs="Times New Roman"/>
+                <w:b/>
+                <w:bCs/>
+                <w:color w:val="000000"/>
+                <w:lang w:val="en-US" w:eastAsia="es-MX"/>
+              </w:rPr>
+              <w:t>3</w:t>
+            </w:r>
+          </w:p>
+          <w:p>
+            <w:pPr>
+              <w:rPr>
+                <w:rFonts w:ascii="Calibri" w:eastAsia="Times New Roman" w:hAnsi="Calibri" w:cs="Times New Roman"/>
+                <w:b/>
+                <w:bCs/>
+                <w:color w:val="000000"/>
+                <w:lang w:val="en-US" w:eastAsia="es-MX"/>
+              </w:rPr>
+            </w:pPr>
+          </w:p>
+          <w:p>
+            <w:pPr>
+              <w:rPr>
+                <w:rFonts w:ascii="Times New Roman" w:eastAsia="Times New Roman" w:hAnsi="Times New Roman" w:cs="Times New Roman"/>
+                <w:sz w:val="20"/>
+                <w:szCs w:val="20"/>
+                <w:lang w:val="en-US" w:eastAsia="es-MX"/>
               </w:rPr>
             </w:pPr>
           </w:p>
@@ -890,9 +1008,36 @@
                 <w:rFonts w:ascii="Times New Roman" w:eastAsia="Times New Roman" w:hAnsi="Times New Roman" w:cs="Times New Roman"/>
                 <w:sz w:val="20"/>
                 <w:szCs w:val="20"/>
-                <w:lang w:eastAsia="es-MX"/>
-              </w:rPr>
-            </w:pPr>
+                <w:lang w:val="en-US" w:eastAsia="es-MX"/>
+              </w:rPr>
+            </w:pPr>
+            <w:r>
+              <w:rPr>
+                <w:rFonts w:ascii="Times New Roman" w:eastAsia="Times New Roman" w:hAnsi="Times New Roman" w:cs="Times New Roman"/>
+                <w:sz w:val="20"/>
+                <w:szCs w:val="20"/>
+                <w:lang w:val="en-US" w:eastAsia="es-MX"/>
+              </w:rPr>
+              <w:t>The Suit w</w:t>
+            </w:r>
+            <w:r>
+              <w:rPr>
+                <w:rFonts w:ascii="Times New Roman" w:eastAsia="Times New Roman" w:hAnsi="Times New Roman" w:cs="Times New Roman"/>
+                <w:sz w:val="20"/>
+                <w:szCs w:val="20"/>
+                <w:lang w:val="en-US" w:eastAsia="es-MX"/>
+              </w:rPr>
+              <w:t>ill be instructed to fully open</w:t>
+            </w:r>
+            <w:r>
+              <w:rPr>
+                <w:rFonts w:ascii="Times New Roman" w:eastAsia="Times New Roman" w:hAnsi="Times New Roman" w:cs="Times New Roman"/>
+                <w:sz w:val="20"/>
+                <w:szCs w:val="20"/>
+                <w:lang w:val="en-US" w:eastAsia="es-MX"/>
+              </w:rPr>
+              <w:t xml:space="preserve"> the flaps.</w:t>
+            </w:r>
           </w:p>
         </w:tc>
         <w:tc>
@@ -907,9 +1052,36 @@
                 <w:rFonts w:ascii="Times New Roman" w:eastAsia="Times New Roman" w:hAnsi="Times New Roman" w:cs="Times New Roman"/>
                 <w:sz w:val="20"/>
                 <w:szCs w:val="20"/>
-                <w:lang w:eastAsia="es-MX"/>
-              </w:rPr>
-            </w:pPr>
+                <w:lang w:val="en-US" w:eastAsia="es-MX"/>
+              </w:rPr>
+            </w:pPr>
+            <w:r>
+              <w:rPr>
+                <w:rFonts w:ascii="Times New Roman" w:eastAsia="Times New Roman" w:hAnsi="Times New Roman" w:cs="Times New Roman"/>
+                <w:sz w:val="20"/>
+                <w:szCs w:val="20"/>
+                <w:lang w:val="en-US" w:eastAsia="es-MX"/>
+              </w:rPr>
+              <w:t>The flaps</w:t>
+            </w:r>
+            <w:r>
+              <w:rPr>
+                <w:rFonts w:ascii="Times New Roman" w:eastAsia="Times New Roman" w:hAnsi="Times New Roman" w:cs="Times New Roman"/>
+                <w:sz w:val="20"/>
+                <w:szCs w:val="20"/>
+                <w:lang w:val="en-US" w:eastAsia="es-MX"/>
+              </w:rPr>
+              <w:t xml:space="preserve"> will appear to be open</w:t>
+            </w:r>
+            <w:r>
+              <w:rPr>
+                <w:rFonts w:ascii="Times New Roman" w:eastAsia="Times New Roman" w:hAnsi="Times New Roman" w:cs="Times New Roman"/>
+                <w:sz w:val="20"/>
+                <w:szCs w:val="20"/>
+                <w:lang w:val="en-US" w:eastAsia="es-MX"/>
+              </w:rPr>
+              <w:t>.</w:t>
+            </w:r>
           </w:p>
         </w:tc>
       </w:tr>
@@ -930,28 +1102,38 @@
                 <w:b/>
                 <w:bCs/>
                 <w:color w:val="000000"/>
-                <w:lang w:eastAsia="es-MX"/>
-              </w:rPr>
-            </w:pPr>
-          </w:p>
-          <w:p>
-            <w:pPr>
-              <w:rPr>
-                <w:rFonts w:ascii="Calibri" w:eastAsia="Times New Roman" w:hAnsi="Calibri" w:cs="Times New Roman"/>
-                <w:b/>
-                <w:bCs/>
-                <w:color w:val="000000"/>
-                <w:lang w:eastAsia="es-MX"/>
-              </w:rPr>
-            </w:pPr>
-          </w:p>
-          <w:p>
-            <w:pPr>
-              <w:rPr>
-                <w:rFonts w:ascii="Times New Roman" w:eastAsia="Times New Roman" w:hAnsi="Times New Roman" w:cs="Times New Roman"/>
-                <w:sz w:val="20"/>
-                <w:szCs w:val="20"/>
-                <w:lang w:eastAsia="es-MX"/>
+                <w:lang w:val="en-US" w:eastAsia="es-MX"/>
+              </w:rPr>
+            </w:pPr>
+            <w:r>
+              <w:rPr>
+                <w:rFonts w:ascii="Calibri" w:eastAsia="Times New Roman" w:hAnsi="Calibri" w:cs="Times New Roman"/>
+                <w:b/>
+                <w:bCs/>
+                <w:color w:val="000000"/>
+                <w:lang w:val="en-US" w:eastAsia="es-MX"/>
+              </w:rPr>
+              <w:t>4</w:t>
+            </w:r>
+          </w:p>
+          <w:p>
+            <w:pPr>
+              <w:rPr>
+                <w:rFonts w:ascii="Calibri" w:eastAsia="Times New Roman" w:hAnsi="Calibri" w:cs="Times New Roman"/>
+                <w:b/>
+                <w:bCs/>
+                <w:color w:val="000000"/>
+                <w:lang w:val="en-US" w:eastAsia="es-MX"/>
+              </w:rPr>
+            </w:pPr>
+          </w:p>
+          <w:p>
+            <w:pPr>
+              <w:rPr>
+                <w:rFonts w:ascii="Times New Roman" w:eastAsia="Times New Roman" w:hAnsi="Times New Roman" w:cs="Times New Roman"/>
+                <w:sz w:val="20"/>
+                <w:szCs w:val="20"/>
+                <w:lang w:val="en-US" w:eastAsia="es-MX"/>
               </w:rPr>
             </w:pPr>
           </w:p>
@@ -968,9 +1150,18 @@
                 <w:rFonts w:ascii="Times New Roman" w:eastAsia="Times New Roman" w:hAnsi="Times New Roman" w:cs="Times New Roman"/>
                 <w:sz w:val="20"/>
                 <w:szCs w:val="20"/>
-                <w:lang w:eastAsia="es-MX"/>
-              </w:rPr>
-            </w:pPr>
+                <w:lang w:val="en-US" w:eastAsia="es-MX"/>
+              </w:rPr>
+            </w:pPr>
+            <w:r>
+              <w:rPr>
+                <w:rFonts w:ascii="Times New Roman" w:eastAsia="Times New Roman" w:hAnsi="Times New Roman" w:cs="Times New Roman"/>
+                <w:sz w:val="20"/>
+                <w:szCs w:val="20"/>
+                <w:lang w:val="en-US" w:eastAsia="es-MX"/>
+              </w:rPr>
+              <w:t>The testing team will place a protractor at the surface level of the suit and measure the angle of the flaps.</w:t>
+            </w:r>
           </w:p>
         </w:tc>
         <w:tc>
@@ -985,9 +1176,27 @@
                 <w:rFonts w:ascii="Times New Roman" w:eastAsia="Times New Roman" w:hAnsi="Times New Roman" w:cs="Times New Roman"/>
                 <w:sz w:val="20"/>
                 <w:szCs w:val="20"/>
-                <w:lang w:eastAsia="es-MX"/>
-              </w:rPr>
-            </w:pPr>
+                <w:lang w:val="en-US" w:eastAsia="es-MX"/>
+              </w:rPr>
+            </w:pPr>
+            <w:r>
+              <w:rPr>
+                <w:rFonts w:ascii="Times New Roman" w:eastAsia="Times New Roman" w:hAnsi="Times New Roman" w:cs="Times New Roman"/>
+                <w:sz w:val="20"/>
+                <w:szCs w:val="20"/>
+                <w:lang w:val="en-US" w:eastAsia="es-MX"/>
+              </w:rPr>
+              <w:t>The flaps will measure 85</w:t>
+            </w:r>
+            <w:r>
+              <w:rPr>
+                <w:rFonts w:ascii="Times New Roman" w:eastAsia="Times New Roman" w:hAnsi="Times New Roman" w:cs="Times New Roman"/>
+                <w:sz w:val="20"/>
+                <w:szCs w:val="20"/>
+                <w:lang w:val="en-US" w:eastAsia="es-MX"/>
+              </w:rPr>
+              <w:t>° from surface level.</w:t>
+            </w:r>
           </w:p>
         </w:tc>
       </w:tr>
@@ -1008,28 +1217,28 @@
                 <w:b/>
                 <w:bCs/>
                 <w:color w:val="000000"/>
-                <w:lang w:eastAsia="es-MX"/>
-              </w:rPr>
-            </w:pPr>
-          </w:p>
-          <w:p>
-            <w:pPr>
-              <w:rPr>
-                <w:rFonts w:ascii="Calibri" w:eastAsia="Times New Roman" w:hAnsi="Calibri" w:cs="Times New Roman"/>
-                <w:b/>
-                <w:bCs/>
-                <w:color w:val="000000"/>
-                <w:lang w:eastAsia="es-MX"/>
-              </w:rPr>
-            </w:pPr>
-          </w:p>
-          <w:p>
-            <w:pPr>
-              <w:rPr>
-                <w:rFonts w:ascii="Times New Roman" w:eastAsia="Times New Roman" w:hAnsi="Times New Roman" w:cs="Times New Roman"/>
-                <w:sz w:val="20"/>
-                <w:szCs w:val="20"/>
-                <w:lang w:eastAsia="es-MX"/>
+                <w:lang w:val="en-US" w:eastAsia="es-MX"/>
+              </w:rPr>
+            </w:pPr>
+          </w:p>
+          <w:p>
+            <w:pPr>
+              <w:rPr>
+                <w:rFonts w:ascii="Calibri" w:eastAsia="Times New Roman" w:hAnsi="Calibri" w:cs="Times New Roman"/>
+                <w:b/>
+                <w:bCs/>
+                <w:color w:val="000000"/>
+                <w:lang w:val="en-US" w:eastAsia="es-MX"/>
+              </w:rPr>
+            </w:pPr>
+          </w:p>
+          <w:p>
+            <w:pPr>
+              <w:rPr>
+                <w:rFonts w:ascii="Times New Roman" w:eastAsia="Times New Roman" w:hAnsi="Times New Roman" w:cs="Times New Roman"/>
+                <w:sz w:val="20"/>
+                <w:szCs w:val="20"/>
+                <w:lang w:val="en-US" w:eastAsia="es-MX"/>
               </w:rPr>
             </w:pPr>
           </w:p>
@@ -1046,7 +1255,7 @@
                 <w:rFonts w:ascii="Times New Roman" w:eastAsia="Times New Roman" w:hAnsi="Times New Roman" w:cs="Times New Roman"/>
                 <w:sz w:val="20"/>
                 <w:szCs w:val="20"/>
-                <w:lang w:eastAsia="es-MX"/>
+                <w:lang w:val="en-US" w:eastAsia="es-MX"/>
               </w:rPr>
             </w:pPr>
           </w:p>
@@ -1063,7 +1272,7 @@
                 <w:rFonts w:ascii="Times New Roman" w:eastAsia="Times New Roman" w:hAnsi="Times New Roman" w:cs="Times New Roman"/>
                 <w:sz w:val="20"/>
                 <w:szCs w:val="20"/>
-                <w:lang w:eastAsia="es-MX"/>
+                <w:lang w:val="en-US" w:eastAsia="es-MX"/>
               </w:rPr>
             </w:pPr>
           </w:p>
@@ -1086,28 +1295,28 @@
                 <w:b/>
                 <w:bCs/>
                 <w:color w:val="000000"/>
-                <w:lang w:eastAsia="es-MX"/>
-              </w:rPr>
-            </w:pPr>
-          </w:p>
-          <w:p>
-            <w:pPr>
-              <w:rPr>
-                <w:rFonts w:ascii="Calibri" w:eastAsia="Times New Roman" w:hAnsi="Calibri" w:cs="Times New Roman"/>
-                <w:b/>
-                <w:bCs/>
-                <w:color w:val="000000"/>
-                <w:lang w:eastAsia="es-MX"/>
-              </w:rPr>
-            </w:pPr>
-          </w:p>
-          <w:p>
-            <w:pPr>
-              <w:rPr>
-                <w:rFonts w:ascii="Times New Roman" w:eastAsia="Times New Roman" w:hAnsi="Times New Roman" w:cs="Times New Roman"/>
-                <w:sz w:val="20"/>
-                <w:szCs w:val="20"/>
-                <w:lang w:eastAsia="es-MX"/>
+                <w:lang w:val="en-US" w:eastAsia="es-MX"/>
+              </w:rPr>
+            </w:pPr>
+          </w:p>
+          <w:p>
+            <w:pPr>
+              <w:rPr>
+                <w:rFonts w:ascii="Calibri" w:eastAsia="Times New Roman" w:hAnsi="Calibri" w:cs="Times New Roman"/>
+                <w:b/>
+                <w:bCs/>
+                <w:color w:val="000000"/>
+                <w:lang w:val="en-US" w:eastAsia="es-MX"/>
+              </w:rPr>
+            </w:pPr>
+          </w:p>
+          <w:p>
+            <w:pPr>
+              <w:rPr>
+                <w:rFonts w:ascii="Times New Roman" w:eastAsia="Times New Roman" w:hAnsi="Times New Roman" w:cs="Times New Roman"/>
+                <w:sz w:val="20"/>
+                <w:szCs w:val="20"/>
+                <w:lang w:val="en-US" w:eastAsia="es-MX"/>
               </w:rPr>
             </w:pPr>
           </w:p>
@@ -1124,7 +1333,7 @@
                 <w:rFonts w:ascii="Times New Roman" w:eastAsia="Times New Roman" w:hAnsi="Times New Roman" w:cs="Times New Roman"/>
                 <w:sz w:val="20"/>
                 <w:szCs w:val="20"/>
-                <w:lang w:eastAsia="es-MX"/>
+                <w:lang w:val="en-US" w:eastAsia="es-MX"/>
               </w:rPr>
             </w:pPr>
           </w:p>
@@ -1141,7 +1350,7 @@
                 <w:rFonts w:ascii="Times New Roman" w:eastAsia="Times New Roman" w:hAnsi="Times New Roman" w:cs="Times New Roman"/>
                 <w:sz w:val="20"/>
                 <w:szCs w:val="20"/>
-                <w:lang w:eastAsia="es-MX"/>
+                <w:lang w:val="en-US" w:eastAsia="es-MX"/>
               </w:rPr>
             </w:pPr>
           </w:p>
@@ -1164,28 +1373,28 @@
                 <w:b/>
                 <w:bCs/>
                 <w:color w:val="000000"/>
-                <w:lang w:eastAsia="es-MX"/>
-              </w:rPr>
-            </w:pPr>
-          </w:p>
-          <w:p>
-            <w:pPr>
-              <w:rPr>
-                <w:rFonts w:ascii="Calibri" w:eastAsia="Times New Roman" w:hAnsi="Calibri" w:cs="Times New Roman"/>
-                <w:b/>
-                <w:bCs/>
-                <w:color w:val="000000"/>
-                <w:lang w:eastAsia="es-MX"/>
-              </w:rPr>
-            </w:pPr>
-          </w:p>
-          <w:p>
-            <w:pPr>
-              <w:rPr>
-                <w:rFonts w:ascii="Times New Roman" w:eastAsia="Times New Roman" w:hAnsi="Times New Roman" w:cs="Times New Roman"/>
-                <w:sz w:val="20"/>
-                <w:szCs w:val="20"/>
-                <w:lang w:eastAsia="es-MX"/>
+                <w:lang w:val="en-US" w:eastAsia="es-MX"/>
+              </w:rPr>
+            </w:pPr>
+          </w:p>
+          <w:p>
+            <w:pPr>
+              <w:rPr>
+                <w:rFonts w:ascii="Calibri" w:eastAsia="Times New Roman" w:hAnsi="Calibri" w:cs="Times New Roman"/>
+                <w:b/>
+                <w:bCs/>
+                <w:color w:val="000000"/>
+                <w:lang w:val="en-US" w:eastAsia="es-MX"/>
+              </w:rPr>
+            </w:pPr>
+          </w:p>
+          <w:p>
+            <w:pPr>
+              <w:rPr>
+                <w:rFonts w:ascii="Times New Roman" w:eastAsia="Times New Roman" w:hAnsi="Times New Roman" w:cs="Times New Roman"/>
+                <w:sz w:val="20"/>
+                <w:szCs w:val="20"/>
+                <w:lang w:val="en-US" w:eastAsia="es-MX"/>
               </w:rPr>
             </w:pPr>
           </w:p>
@@ -1202,7 +1411,7 @@
                 <w:rFonts w:ascii="Times New Roman" w:eastAsia="Times New Roman" w:hAnsi="Times New Roman" w:cs="Times New Roman"/>
                 <w:sz w:val="20"/>
                 <w:szCs w:val="20"/>
-                <w:lang w:eastAsia="es-MX"/>
+                <w:lang w:val="en-US" w:eastAsia="es-MX"/>
               </w:rPr>
             </w:pPr>
           </w:p>
@@ -1219,7 +1428,7 @@
                 <w:rFonts w:ascii="Times New Roman" w:eastAsia="Times New Roman" w:hAnsi="Times New Roman" w:cs="Times New Roman"/>
                 <w:sz w:val="20"/>
                 <w:szCs w:val="20"/>
-                <w:lang w:eastAsia="es-MX"/>
+                <w:lang w:val="en-US" w:eastAsia="es-MX"/>
               </w:rPr>
             </w:pPr>
           </w:p>
@@ -1242,28 +1451,28 @@
                 <w:b/>
                 <w:bCs/>
                 <w:color w:val="000000"/>
-                <w:lang w:eastAsia="es-MX"/>
-              </w:rPr>
-            </w:pPr>
-          </w:p>
-          <w:p>
-            <w:pPr>
-              <w:rPr>
-                <w:rFonts w:ascii="Calibri" w:eastAsia="Times New Roman" w:hAnsi="Calibri" w:cs="Times New Roman"/>
-                <w:b/>
-                <w:bCs/>
-                <w:color w:val="000000"/>
-                <w:lang w:eastAsia="es-MX"/>
-              </w:rPr>
-            </w:pPr>
-          </w:p>
-          <w:p>
-            <w:pPr>
-              <w:rPr>
-                <w:rFonts w:ascii="Times New Roman" w:eastAsia="Times New Roman" w:hAnsi="Times New Roman" w:cs="Times New Roman"/>
-                <w:sz w:val="20"/>
-                <w:szCs w:val="20"/>
-                <w:lang w:eastAsia="es-MX"/>
+                <w:lang w:val="en-US" w:eastAsia="es-MX"/>
+              </w:rPr>
+            </w:pPr>
+          </w:p>
+          <w:p>
+            <w:pPr>
+              <w:rPr>
+                <w:rFonts w:ascii="Calibri" w:eastAsia="Times New Roman" w:hAnsi="Calibri" w:cs="Times New Roman"/>
+                <w:b/>
+                <w:bCs/>
+                <w:color w:val="000000"/>
+                <w:lang w:val="en-US" w:eastAsia="es-MX"/>
+              </w:rPr>
+            </w:pPr>
+          </w:p>
+          <w:p>
+            <w:pPr>
+              <w:rPr>
+                <w:rFonts w:ascii="Times New Roman" w:eastAsia="Times New Roman" w:hAnsi="Times New Roman" w:cs="Times New Roman"/>
+                <w:sz w:val="20"/>
+                <w:szCs w:val="20"/>
+                <w:lang w:val="en-US" w:eastAsia="es-MX"/>
               </w:rPr>
             </w:pPr>
           </w:p>
@@ -1280,7 +1489,7 @@
                 <w:rFonts w:ascii="Times New Roman" w:eastAsia="Times New Roman" w:hAnsi="Times New Roman" w:cs="Times New Roman"/>
                 <w:sz w:val="20"/>
                 <w:szCs w:val="20"/>
-                <w:lang w:eastAsia="es-MX"/>
+                <w:lang w:val="en-US" w:eastAsia="es-MX"/>
               </w:rPr>
             </w:pPr>
           </w:p>
@@ -1297,7 +1506,7 @@
                 <w:rFonts w:ascii="Times New Roman" w:eastAsia="Times New Roman" w:hAnsi="Times New Roman" w:cs="Times New Roman"/>
                 <w:sz w:val="20"/>
                 <w:szCs w:val="20"/>
-                <w:lang w:eastAsia="es-MX"/>
+                <w:lang w:val="en-US" w:eastAsia="es-MX"/>
               </w:rPr>
             </w:pPr>
           </w:p>
@@ -1320,28 +1529,28 @@
                 <w:b/>
                 <w:bCs/>
                 <w:color w:val="000000"/>
-                <w:lang w:eastAsia="es-MX"/>
-              </w:rPr>
-            </w:pPr>
-          </w:p>
-          <w:p>
-            <w:pPr>
-              <w:rPr>
-                <w:rFonts w:ascii="Calibri" w:eastAsia="Times New Roman" w:hAnsi="Calibri" w:cs="Times New Roman"/>
-                <w:b/>
-                <w:bCs/>
-                <w:color w:val="000000"/>
-                <w:lang w:eastAsia="es-MX"/>
-              </w:rPr>
-            </w:pPr>
-          </w:p>
-          <w:p>
-            <w:pPr>
-              <w:rPr>
-                <w:rFonts w:ascii="Times New Roman" w:eastAsia="Times New Roman" w:hAnsi="Times New Roman" w:cs="Times New Roman"/>
-                <w:sz w:val="20"/>
-                <w:szCs w:val="20"/>
-                <w:lang w:eastAsia="es-MX"/>
+                <w:lang w:val="en-US" w:eastAsia="es-MX"/>
+              </w:rPr>
+            </w:pPr>
+          </w:p>
+          <w:p>
+            <w:pPr>
+              <w:rPr>
+                <w:rFonts w:ascii="Calibri" w:eastAsia="Times New Roman" w:hAnsi="Calibri" w:cs="Times New Roman"/>
+                <w:b/>
+                <w:bCs/>
+                <w:color w:val="000000"/>
+                <w:lang w:val="en-US" w:eastAsia="es-MX"/>
+              </w:rPr>
+            </w:pPr>
+          </w:p>
+          <w:p>
+            <w:pPr>
+              <w:rPr>
+                <w:rFonts w:ascii="Times New Roman" w:eastAsia="Times New Roman" w:hAnsi="Times New Roman" w:cs="Times New Roman"/>
+                <w:sz w:val="20"/>
+                <w:szCs w:val="20"/>
+                <w:lang w:val="en-US" w:eastAsia="es-MX"/>
               </w:rPr>
             </w:pPr>
           </w:p>
@@ -1358,7 +1567,7 @@
                 <w:rFonts w:ascii="Times New Roman" w:eastAsia="Times New Roman" w:hAnsi="Times New Roman" w:cs="Times New Roman"/>
                 <w:sz w:val="20"/>
                 <w:szCs w:val="20"/>
-                <w:lang w:eastAsia="es-MX"/>
+                <w:lang w:val="en-US" w:eastAsia="es-MX"/>
               </w:rPr>
             </w:pPr>
           </w:p>
@@ -1375,7 +1584,7 @@
                 <w:rFonts w:ascii="Times New Roman" w:eastAsia="Times New Roman" w:hAnsi="Times New Roman" w:cs="Times New Roman"/>
                 <w:sz w:val="20"/>
                 <w:szCs w:val="20"/>
-                <w:lang w:eastAsia="es-MX"/>
+                <w:lang w:val="en-US" w:eastAsia="es-MX"/>
               </w:rPr>
             </w:pPr>
           </w:p>
@@ -1398,28 +1607,28 @@
                 <w:b/>
                 <w:bCs/>
                 <w:color w:val="000000"/>
-                <w:lang w:eastAsia="es-MX"/>
-              </w:rPr>
-            </w:pPr>
-          </w:p>
-          <w:p>
-            <w:pPr>
-              <w:rPr>
-                <w:rFonts w:ascii="Calibri" w:eastAsia="Times New Roman" w:hAnsi="Calibri" w:cs="Times New Roman"/>
-                <w:b/>
-                <w:bCs/>
-                <w:color w:val="000000"/>
-                <w:lang w:eastAsia="es-MX"/>
-              </w:rPr>
-            </w:pPr>
-          </w:p>
-          <w:p>
-            <w:pPr>
-              <w:rPr>
-                <w:rFonts w:ascii="Times New Roman" w:eastAsia="Times New Roman" w:hAnsi="Times New Roman" w:cs="Times New Roman"/>
-                <w:sz w:val="20"/>
-                <w:szCs w:val="20"/>
-                <w:lang w:eastAsia="es-MX"/>
+                <w:lang w:val="en-US" w:eastAsia="es-MX"/>
+              </w:rPr>
+            </w:pPr>
+          </w:p>
+          <w:p>
+            <w:pPr>
+              <w:rPr>
+                <w:rFonts w:ascii="Calibri" w:eastAsia="Times New Roman" w:hAnsi="Calibri" w:cs="Times New Roman"/>
+                <w:b/>
+                <w:bCs/>
+                <w:color w:val="000000"/>
+                <w:lang w:val="en-US" w:eastAsia="es-MX"/>
+              </w:rPr>
+            </w:pPr>
+          </w:p>
+          <w:p>
+            <w:pPr>
+              <w:rPr>
+                <w:rFonts w:ascii="Times New Roman" w:eastAsia="Times New Roman" w:hAnsi="Times New Roman" w:cs="Times New Roman"/>
+                <w:sz w:val="20"/>
+                <w:szCs w:val="20"/>
+                <w:lang w:val="en-US" w:eastAsia="es-MX"/>
               </w:rPr>
             </w:pPr>
           </w:p>
@@ -1436,7 +1645,7 @@
                 <w:rFonts w:ascii="Times New Roman" w:eastAsia="Times New Roman" w:hAnsi="Times New Roman" w:cs="Times New Roman"/>
                 <w:sz w:val="20"/>
                 <w:szCs w:val="20"/>
-                <w:lang w:eastAsia="es-MX"/>
+                <w:lang w:val="en-US" w:eastAsia="es-MX"/>
               </w:rPr>
             </w:pPr>
           </w:p>
@@ -1453,7 +1662,7 @@
                 <w:rFonts w:ascii="Times New Roman" w:eastAsia="Times New Roman" w:hAnsi="Times New Roman" w:cs="Times New Roman"/>
                 <w:sz w:val="20"/>
                 <w:szCs w:val="20"/>
-                <w:lang w:eastAsia="es-MX"/>
+                <w:lang w:val="en-US" w:eastAsia="es-MX"/>
               </w:rPr>
             </w:pPr>
           </w:p>
@@ -1467,7 +1676,7 @@
     </w:p>
     <w:tbl>
       <w:tblPr>
-        <w:tblStyle w:val="Tablaconcuadrcula"/>
+        <w:tblStyle w:val="TableGrid"/>
         <w:tblpPr w:leftFromText="141" w:rightFromText="141" w:vertAnchor="page" w:horzAnchor="margin" w:tblpY="1041"/>
         <w:tblW w:w="0" w:type="auto"/>
         <w:tblLayout w:type="fixed"/>
@@ -1496,29 +1705,19 @@
                 <w:b/>
                 <w:bCs/>
                 <w:color w:val="000000"/>
-                <w:lang w:eastAsia="es-MX"/>
-              </w:rPr>
-            </w:pPr>
-            <w:r>
-              <w:rPr>
-                <w:rFonts w:ascii="Calibri" w:eastAsia="Times New Roman" w:hAnsi="Calibri" w:cs="Times New Roman"/>
-                <w:b/>
-                <w:bCs/>
-                <w:color w:val="000000"/>
-                <w:lang w:eastAsia="es-MX"/>
+                <w:lang w:val="en-US" w:eastAsia="es-MX"/>
+              </w:rPr>
+            </w:pPr>
+            <w:r>
+              <w:rPr>
+                <w:rFonts w:ascii="Calibri" w:eastAsia="Times New Roman" w:hAnsi="Calibri" w:cs="Times New Roman"/>
+                <w:b/>
+                <w:bCs/>
+                <w:color w:val="000000"/>
+                <w:lang w:val="en-US" w:eastAsia="es-MX"/>
               </w:rPr>
               <w:lastRenderedPageBreak/>
-              <w:t>User Story</w:t>
-            </w:r>
-            <w:r>
-              <w:rPr>
-                <w:rFonts w:ascii="Calibri" w:eastAsia="Times New Roman" w:hAnsi="Calibri" w:cs="Times New Roman"/>
-                <w:b/>
-                <w:bCs/>
-                <w:color w:val="000000"/>
-                <w:lang w:eastAsia="es-MX"/>
-              </w:rPr>
-              <w:t xml:space="preserve"> / Requirement ID</w:t>
+              <w:t>User Story / Requirement ID</w:t>
             </w:r>
           </w:p>
         </w:tc>
@@ -1612,7 +1811,47 @@
                 <w:szCs w:val="20"/>
                 <w:lang w:val="en-US" w:eastAsia="es-MX"/>
               </w:rPr>
-              <w:t>As Sith Knight, I want that my light saber firmware turns off my saber when kyber crystal gets overheated (1420°F).</w:t>
+              <w:t xml:space="preserve">As </w:t>
+            </w:r>
+            <w:proofErr w:type="spellStart"/>
+            <w:r>
+              <w:rPr>
+                <w:rFonts w:ascii="Times New Roman" w:eastAsia="Times New Roman" w:hAnsi="Times New Roman" w:cs="Times New Roman"/>
+                <w:sz w:val="20"/>
+                <w:szCs w:val="20"/>
+                <w:lang w:val="en-US" w:eastAsia="es-MX"/>
+              </w:rPr>
+              <w:t>Sith</w:t>
+            </w:r>
+            <w:proofErr w:type="spellEnd"/>
+            <w:r>
+              <w:rPr>
+                <w:rFonts w:ascii="Times New Roman" w:eastAsia="Times New Roman" w:hAnsi="Times New Roman" w:cs="Times New Roman"/>
+                <w:sz w:val="20"/>
+                <w:szCs w:val="20"/>
+                <w:lang w:val="en-US" w:eastAsia="es-MX"/>
+              </w:rPr>
+              <w:t xml:space="preserve"> Knight, I want that my light saber firmware turns off my saber when </w:t>
+            </w:r>
+            <w:proofErr w:type="spellStart"/>
+            <w:r>
+              <w:rPr>
+                <w:rFonts w:ascii="Times New Roman" w:eastAsia="Times New Roman" w:hAnsi="Times New Roman" w:cs="Times New Roman"/>
+                <w:sz w:val="20"/>
+                <w:szCs w:val="20"/>
+                <w:lang w:val="en-US" w:eastAsia="es-MX"/>
+              </w:rPr>
+              <w:t>kyber</w:t>
+            </w:r>
+            <w:proofErr w:type="spellEnd"/>
+            <w:r>
+              <w:rPr>
+                <w:rFonts w:ascii="Times New Roman" w:eastAsia="Times New Roman" w:hAnsi="Times New Roman" w:cs="Times New Roman"/>
+                <w:sz w:val="20"/>
+                <w:szCs w:val="20"/>
+                <w:lang w:val="en-US" w:eastAsia="es-MX"/>
+              </w:rPr>
+              <w:t xml:space="preserve"> crystal gets overheated (1420°F).</w:t>
             </w:r>
           </w:p>
         </w:tc>
@@ -1637,7 +1876,7 @@
                 <w:i/>
                 <w:iCs/>
                 <w:color w:val="000000"/>
-                <w:lang w:eastAsia="es-MX"/>
+                <w:lang w:val="en-US" w:eastAsia="es-MX"/>
               </w:rPr>
             </w:pPr>
             <w:r>
@@ -1648,21 +1887,9 @@
                 <w:i/>
                 <w:iCs/>
                 <w:color w:val="000000"/>
-                <w:lang w:eastAsia="es-MX"/>
-              </w:rPr>
-              <w:t>Is it v</w:t>
-            </w:r>
-            <w:r>
-              <w:rPr>
-                <w:rFonts w:ascii="Calibri" w:eastAsia="Times New Roman" w:hAnsi="Calibri" w:cs="Times New Roman"/>
-                <w:b/>
-                <w:bCs/>
-                <w:i/>
-                <w:iCs/>
-                <w:color w:val="000000"/>
-                <w:lang w:eastAsia="es-MX"/>
-              </w:rPr>
-              <w:t>alid?</w:t>
+                <w:lang w:val="en-US" w:eastAsia="es-MX"/>
+              </w:rPr>
+              <w:t>Is it valid?</w:t>
             </w:r>
           </w:p>
         </w:tc>
@@ -1683,7 +1910,7 @@
                 <w:i/>
                 <w:iCs/>
                 <w:color w:val="000000"/>
-                <w:lang w:eastAsia="es-MX"/>
+                <w:lang w:val="en-US" w:eastAsia="es-MX"/>
               </w:rPr>
             </w:pPr>
           </w:p>
@@ -1705,17 +1932,26 @@
                 <w:rFonts w:ascii="Times New Roman" w:eastAsia="Times New Roman" w:hAnsi="Times New Roman" w:cs="Times New Roman"/>
                 <w:sz w:val="20"/>
                 <w:szCs w:val="20"/>
-                <w:lang w:eastAsia="es-MX"/>
-              </w:rPr>
-            </w:pPr>
-            <w:r>
-              <w:rPr>
-                <w:rFonts w:ascii="Times New Roman" w:eastAsia="Times New Roman" w:hAnsi="Times New Roman" w:cs="Times New Roman"/>
-                <w:sz w:val="20"/>
-                <w:szCs w:val="20"/>
-                <w:lang w:eastAsia="es-MX"/>
-              </w:rPr>
-              <w:t>No.</w:t>
+                <w:lang w:val="en-US" w:eastAsia="es-MX"/>
+              </w:rPr>
+            </w:pPr>
+            <w:r>
+              <w:rPr>
+                <w:rFonts w:ascii="Times New Roman" w:eastAsia="Times New Roman" w:hAnsi="Times New Roman" w:cs="Times New Roman"/>
+                <w:sz w:val="20"/>
+                <w:szCs w:val="20"/>
+                <w:lang w:val="en-US" w:eastAsia="es-MX"/>
+              </w:rPr>
+              <w:t>Yes</w:t>
+            </w:r>
+            <w:r>
+              <w:rPr>
+                <w:rFonts w:ascii="Times New Roman" w:eastAsia="Times New Roman" w:hAnsi="Times New Roman" w:cs="Times New Roman"/>
+                <w:sz w:val="20"/>
+                <w:szCs w:val="20"/>
+                <w:lang w:val="en-US" w:eastAsia="es-MX"/>
+              </w:rPr>
+              <w:t>.</w:t>
             </w:r>
           </w:p>
         </w:tc>
@@ -1734,7 +1970,7 @@
                 <w:rFonts w:ascii="Times New Roman" w:eastAsia="Times New Roman" w:hAnsi="Times New Roman" w:cs="Times New Roman"/>
                 <w:sz w:val="20"/>
                 <w:szCs w:val="20"/>
-                <w:lang w:eastAsia="es-MX"/>
+                <w:lang w:val="en-US" w:eastAsia="es-MX"/>
               </w:rPr>
             </w:pPr>
           </w:p>
@@ -1774,31 +2010,7 @@
                 <w:color w:val="000000"/>
                 <w:lang w:val="en-US" w:eastAsia="es-MX"/>
               </w:rPr>
-              <w:t xml:space="preserve">If not valid, what is the </w:t>
-            </w:r>
-            <w:r>
-              <w:rPr>
-                <w:rFonts w:ascii="Calibri" w:eastAsia="Times New Roman" w:hAnsi="Calibri" w:cs="Times New Roman"/>
-                <w:b/>
-                <w:bCs/>
-                <w:i/>
-                <w:iCs/>
-                <w:color w:val="000000"/>
-                <w:lang w:val="en-US" w:eastAsia="es-MX"/>
-              </w:rPr>
-              <w:t>new/Extra information</w:t>
-            </w:r>
-            <w:r>
-              <w:rPr>
-                <w:rFonts w:ascii="Calibri" w:eastAsia="Times New Roman" w:hAnsi="Calibri" w:cs="Times New Roman"/>
-                <w:b/>
-                <w:bCs/>
-                <w:i/>
-                <w:iCs/>
-                <w:color w:val="000000"/>
-                <w:lang w:val="en-US" w:eastAsia="es-MX"/>
-              </w:rPr>
-              <w:t xml:space="preserve"> from Marketing/Product Owner?</w:t>
+              <w:t>If not valid, what is the new/Extra information from Marketing/Product Owner?</w:t>
             </w:r>
           </w:p>
         </w:tc>
@@ -1833,6 +2045,15 @@
               </w:rPr>
               <w:t>1. Is there any liability for the device being destroyed due to the firmware failing to shut down the saber?</w:t>
             </w:r>
+            <w:r>
+              <w:rPr>
+                <w:rFonts w:ascii="Times New Roman" w:eastAsia="Times New Roman" w:hAnsi="Times New Roman" w:cs="Times New Roman"/>
+                <w:sz w:val="20"/>
+                <w:szCs w:val="20"/>
+                <w:lang w:val="en-US" w:eastAsia="es-MX"/>
+              </w:rPr>
+              <w:t xml:space="preserve"> The device may be destroyed in the process with no liability.</w:t>
+            </w:r>
           </w:p>
           <w:p>
             <w:pPr>
@@ -1853,6 +2074,15 @@
               </w:rPr>
               <w:t>2. Is the saber battery powered? How is it energized?</w:t>
             </w:r>
+            <w:r>
+              <w:rPr>
+                <w:rFonts w:ascii="Times New Roman" w:eastAsia="Times New Roman" w:hAnsi="Times New Roman" w:cs="Times New Roman"/>
+                <w:sz w:val="20"/>
+                <w:szCs w:val="20"/>
+                <w:lang w:val="en-US" w:eastAsia="es-MX"/>
+              </w:rPr>
+              <w:t xml:space="preserve"> The provided saber will have enough battery to be on for 5 hours.</w:t>
+            </w:r>
           </w:p>
           <w:p>
             <w:pPr>
@@ -1872,6 +2102,35 @@
                 <w:lang w:val="en-US" w:eastAsia="es-MX"/>
               </w:rPr>
               <w:t xml:space="preserve">3. What other materials in the lightsaber are sensible to heat? Will these materials fail before we reach the testing temperature? </w:t>
+            </w:r>
+            <w:r>
+              <w:rPr>
+                <w:rFonts w:ascii="Times New Roman" w:eastAsia="Times New Roman" w:hAnsi="Times New Roman" w:cs="Times New Roman"/>
+                <w:sz w:val="20"/>
+                <w:szCs w:val="20"/>
+                <w:lang w:val="en-US" w:eastAsia="es-MX"/>
+              </w:rPr>
+              <w:t xml:space="preserve">We are only worried about the </w:t>
+            </w:r>
+            <w:proofErr w:type="spellStart"/>
+            <w:r>
+              <w:rPr>
+                <w:rFonts w:ascii="Times New Roman" w:eastAsia="Times New Roman" w:hAnsi="Times New Roman" w:cs="Times New Roman"/>
+                <w:sz w:val="20"/>
+                <w:szCs w:val="20"/>
+                <w:lang w:val="en-US" w:eastAsia="es-MX"/>
+              </w:rPr>
+              <w:t>kyber</w:t>
+            </w:r>
+            <w:proofErr w:type="spellEnd"/>
+            <w:r>
+              <w:rPr>
+                <w:rFonts w:ascii="Times New Roman" w:eastAsia="Times New Roman" w:hAnsi="Times New Roman" w:cs="Times New Roman"/>
+                <w:sz w:val="20"/>
+                <w:szCs w:val="20"/>
+                <w:lang w:val="en-US" w:eastAsia="es-MX"/>
+              </w:rPr>
+              <w:t xml:space="preserve"> crystal.</w:t>
             </w:r>
           </w:p>
           <w:p>
@@ -1925,16 +2184,16 @@
                 <w:b/>
                 <w:bCs/>
                 <w:color w:val="000000"/>
-                <w:lang w:eastAsia="es-MX"/>
-              </w:rPr>
-            </w:pPr>
-            <w:r>
-              <w:rPr>
-                <w:rFonts w:ascii="Calibri" w:eastAsia="Times New Roman" w:hAnsi="Calibri" w:cs="Times New Roman"/>
-                <w:b/>
-                <w:bCs/>
-                <w:color w:val="000000"/>
-                <w:lang w:eastAsia="es-MX"/>
+                <w:lang w:val="en-US" w:eastAsia="es-MX"/>
+              </w:rPr>
+            </w:pPr>
+            <w:r>
+              <w:rPr>
+                <w:rFonts w:ascii="Calibri" w:eastAsia="Times New Roman" w:hAnsi="Calibri" w:cs="Times New Roman"/>
+                <w:b/>
+                <w:bCs/>
+                <w:color w:val="000000"/>
+                <w:lang w:val="en-US" w:eastAsia="es-MX"/>
               </w:rPr>
               <w:t>Test Case ID</w:t>
             </w:r>
@@ -1955,28 +2214,18 @@
                 <w:b/>
                 <w:bCs/>
                 <w:color w:val="000000"/>
-                <w:lang w:eastAsia="es-MX"/>
-              </w:rPr>
-            </w:pPr>
-            <w:r>
-              <w:rPr>
-                <w:rFonts w:ascii="Calibri" w:eastAsia="Times New Roman" w:hAnsi="Calibri" w:cs="Times New Roman"/>
-                <w:b/>
-                <w:bCs/>
-                <w:color w:val="000000"/>
-                <w:lang w:eastAsia="es-MX"/>
-              </w:rPr>
-              <w:t>Test Case Name</w:t>
-            </w:r>
-            <w:r>
-              <w:rPr>
-                <w:rFonts w:ascii="Calibri" w:eastAsia="Times New Roman" w:hAnsi="Calibri" w:cs="Times New Roman"/>
-                <w:b/>
-                <w:bCs/>
-                <w:color w:val="000000"/>
-                <w:lang w:eastAsia="es-MX"/>
-              </w:rPr>
-              <w:t xml:space="preserve"> Temperance</w:t>
+                <w:lang w:val="en-US" w:eastAsia="es-MX"/>
+              </w:rPr>
+            </w:pPr>
+            <w:r>
+              <w:rPr>
+                <w:rFonts w:ascii="Calibri" w:eastAsia="Times New Roman" w:hAnsi="Calibri" w:cs="Times New Roman"/>
+                <w:b/>
+                <w:bCs/>
+                <w:color w:val="000000"/>
+                <w:lang w:val="en-US" w:eastAsia="es-MX"/>
+              </w:rPr>
+              <w:t>Test Case Name Temperance</w:t>
             </w:r>
           </w:p>
           <w:p>
@@ -1987,7 +2236,7 @@
                 <w:b/>
                 <w:bCs/>
                 <w:color w:val="000000"/>
-                <w:lang w:eastAsia="es-MX"/>
+                <w:lang w:val="en-US" w:eastAsia="es-MX"/>
               </w:rPr>
             </w:pPr>
           </w:p>
@@ -2009,9 +2258,18 @@
                 <w:rFonts w:ascii="Times New Roman" w:eastAsia="Times New Roman" w:hAnsi="Times New Roman" w:cs="Times New Roman"/>
                 <w:sz w:val="20"/>
                 <w:szCs w:val="20"/>
-                <w:lang w:eastAsia="es-MX"/>
-              </w:rPr>
-            </w:pPr>
+                <w:lang w:val="en-US" w:eastAsia="es-MX"/>
+              </w:rPr>
+            </w:pPr>
+            <w:r>
+              <w:rPr>
+                <w:rFonts w:ascii="Times New Roman" w:eastAsia="Times New Roman" w:hAnsi="Times New Roman" w:cs="Times New Roman"/>
+                <w:sz w:val="20"/>
+                <w:szCs w:val="20"/>
+                <w:lang w:val="en-US" w:eastAsia="es-MX"/>
+              </w:rPr>
+              <w:t>TRAE680</w:t>
+            </w:r>
           </w:p>
         </w:tc>
         <w:tc>
@@ -2029,9 +2287,18 @@
                 <w:rFonts w:ascii="Times New Roman" w:eastAsia="Times New Roman" w:hAnsi="Times New Roman" w:cs="Times New Roman"/>
                 <w:sz w:val="20"/>
                 <w:szCs w:val="20"/>
-                <w:lang w:eastAsia="es-MX"/>
-              </w:rPr>
-            </w:pPr>
+                <w:lang w:val="en-US" w:eastAsia="es-MX"/>
+              </w:rPr>
+            </w:pPr>
+            <w:r>
+              <w:rPr>
+                <w:rFonts w:ascii="Times New Roman" w:eastAsia="Times New Roman" w:hAnsi="Times New Roman" w:cs="Times New Roman"/>
+                <w:sz w:val="20"/>
+                <w:szCs w:val="20"/>
+                <w:lang w:val="en-US" w:eastAsia="es-MX"/>
+              </w:rPr>
+              <w:t>Firmware heat safety shutdown system.</w:t>
+            </w:r>
           </w:p>
         </w:tc>
       </w:tr>
@@ -2056,7 +2323,7 @@
                 <w:color w:val="000000"/>
                 <w:sz w:val="24"/>
                 <w:szCs w:val="24"/>
-                <w:lang w:eastAsia="es-MX"/>
+                <w:lang w:val="en-US" w:eastAsia="es-MX"/>
               </w:rPr>
             </w:pPr>
             <w:r>
@@ -2067,7 +2334,7 @@
                 <w:color w:val="000000"/>
                 <w:sz w:val="24"/>
                 <w:szCs w:val="24"/>
-                <w:lang w:eastAsia="es-MX"/>
+                <w:lang w:val="en-US" w:eastAsia="es-MX"/>
               </w:rPr>
               <w:t>Test Case Steps</w:t>
             </w:r>
@@ -2092,16 +2359,16 @@
                 <w:b/>
                 <w:bCs/>
                 <w:color w:val="000000"/>
-                <w:lang w:eastAsia="es-MX"/>
-              </w:rPr>
-            </w:pPr>
-            <w:r>
-              <w:rPr>
-                <w:rFonts w:ascii="Calibri" w:eastAsia="Times New Roman" w:hAnsi="Calibri" w:cs="Times New Roman"/>
-                <w:b/>
-                <w:bCs/>
-                <w:color w:val="000000"/>
-                <w:lang w:eastAsia="es-MX"/>
+                <w:lang w:val="en-US" w:eastAsia="es-MX"/>
+              </w:rPr>
+            </w:pPr>
+            <w:r>
+              <w:rPr>
+                <w:rFonts w:ascii="Calibri" w:eastAsia="Times New Roman" w:hAnsi="Calibri" w:cs="Times New Roman"/>
+                <w:b/>
+                <w:bCs/>
+                <w:color w:val="000000"/>
+                <w:lang w:val="en-US" w:eastAsia="es-MX"/>
               </w:rPr>
               <w:t>Step Number</w:t>
             </w:r>
@@ -2121,16 +2388,16 @@
                 <w:b/>
                 <w:bCs/>
                 <w:color w:val="000000"/>
-                <w:lang w:eastAsia="es-MX"/>
-              </w:rPr>
-            </w:pPr>
-            <w:r>
-              <w:rPr>
-                <w:rFonts w:ascii="Calibri" w:eastAsia="Times New Roman" w:hAnsi="Calibri" w:cs="Times New Roman"/>
-                <w:b/>
-                <w:bCs/>
-                <w:color w:val="000000"/>
-                <w:lang w:eastAsia="es-MX"/>
+                <w:lang w:val="en-US" w:eastAsia="es-MX"/>
+              </w:rPr>
+            </w:pPr>
+            <w:r>
+              <w:rPr>
+                <w:rFonts w:ascii="Calibri" w:eastAsia="Times New Roman" w:hAnsi="Calibri" w:cs="Times New Roman"/>
+                <w:b/>
+                <w:bCs/>
+                <w:color w:val="000000"/>
+                <w:lang w:val="en-US" w:eastAsia="es-MX"/>
               </w:rPr>
               <w:t>Step description</w:t>
             </w:r>
@@ -2150,16 +2417,16 @@
                 <w:b/>
                 <w:bCs/>
                 <w:color w:val="000000"/>
-                <w:lang w:eastAsia="es-MX"/>
-              </w:rPr>
-            </w:pPr>
-            <w:r>
-              <w:rPr>
-                <w:rFonts w:ascii="Calibri" w:eastAsia="Times New Roman" w:hAnsi="Calibri" w:cs="Times New Roman"/>
-                <w:b/>
-                <w:bCs/>
-                <w:color w:val="000000"/>
-                <w:lang w:eastAsia="es-MX"/>
+                <w:lang w:val="en-US" w:eastAsia="es-MX"/>
+              </w:rPr>
+            </w:pPr>
+            <w:r>
+              <w:rPr>
+                <w:rFonts w:ascii="Calibri" w:eastAsia="Times New Roman" w:hAnsi="Calibri" w:cs="Times New Roman"/>
+                <w:b/>
+                <w:bCs/>
+                <w:color w:val="000000"/>
+                <w:lang w:val="en-US" w:eastAsia="es-MX"/>
               </w:rPr>
               <w:t>Expected Result</w:t>
             </w:r>
@@ -2183,16 +2450,16 @@
                 <w:b/>
                 <w:bCs/>
                 <w:color w:val="000000"/>
-                <w:lang w:eastAsia="es-MX"/>
-              </w:rPr>
-            </w:pPr>
-            <w:r>
-              <w:rPr>
-                <w:rFonts w:ascii="Calibri" w:eastAsia="Times New Roman" w:hAnsi="Calibri" w:cs="Times New Roman"/>
-                <w:b/>
-                <w:bCs/>
-                <w:color w:val="000000"/>
-                <w:lang w:eastAsia="es-MX"/>
+                <w:lang w:val="en-US" w:eastAsia="es-MX"/>
+              </w:rPr>
+            </w:pPr>
+            <w:r>
+              <w:rPr>
+                <w:rFonts w:ascii="Calibri" w:eastAsia="Times New Roman" w:hAnsi="Calibri" w:cs="Times New Roman"/>
+                <w:b/>
+                <w:bCs/>
+                <w:color w:val="000000"/>
+                <w:lang w:val="en-US" w:eastAsia="es-MX"/>
               </w:rPr>
               <w:t>1</w:t>
             </w:r>
@@ -2204,18 +2471,18 @@
                 <w:b/>
                 <w:bCs/>
                 <w:color w:val="000000"/>
-                <w:lang w:eastAsia="es-MX"/>
-              </w:rPr>
-            </w:pPr>
-          </w:p>
-          <w:p>
-            <w:pPr>
-              <w:rPr>
-                <w:rFonts w:ascii="Calibri" w:eastAsia="Times New Roman" w:hAnsi="Calibri" w:cs="Times New Roman"/>
-                <w:b/>
-                <w:bCs/>
-                <w:color w:val="000000"/>
-                <w:lang w:eastAsia="es-MX"/>
+                <w:lang w:val="en-US" w:eastAsia="es-MX"/>
+              </w:rPr>
+            </w:pPr>
+          </w:p>
+          <w:p>
+            <w:pPr>
+              <w:rPr>
+                <w:rFonts w:ascii="Calibri" w:eastAsia="Times New Roman" w:hAnsi="Calibri" w:cs="Times New Roman"/>
+                <w:b/>
+                <w:bCs/>
+                <w:color w:val="000000"/>
+                <w:lang w:val="en-US" w:eastAsia="es-MX"/>
               </w:rPr>
             </w:pPr>
           </w:p>
@@ -2232,9 +2499,27 @@
                 <w:rFonts w:ascii="Times New Roman" w:eastAsia="Times New Roman" w:hAnsi="Times New Roman" w:cs="Times New Roman"/>
                 <w:sz w:val="20"/>
                 <w:szCs w:val="20"/>
-                <w:lang w:eastAsia="es-MX"/>
-              </w:rPr>
-            </w:pPr>
+                <w:lang w:val="en-US" w:eastAsia="es-MX"/>
+              </w:rPr>
+            </w:pPr>
+            <w:r>
+              <w:rPr>
+                <w:rFonts w:ascii="Times New Roman" w:eastAsia="Times New Roman" w:hAnsi="Times New Roman" w:cs="Times New Roman"/>
+                <w:sz w:val="20"/>
+                <w:szCs w:val="20"/>
+                <w:lang w:val="en-US" w:eastAsia="es-MX"/>
+              </w:rPr>
+              <w:t>The saber will be turned on and placed in an enclosed space</w:t>
+            </w:r>
+            <w:r>
+              <w:rPr>
+                <w:rFonts w:ascii="Times New Roman" w:eastAsia="Times New Roman" w:hAnsi="Times New Roman" w:cs="Times New Roman"/>
+                <w:sz w:val="20"/>
+                <w:szCs w:val="20"/>
+                <w:lang w:val="en-US" w:eastAsia="es-MX"/>
+              </w:rPr>
+              <w:t xml:space="preserve"> with temperature sensors and a camera.</w:t>
+            </w:r>
           </w:p>
         </w:tc>
         <w:tc>
@@ -2249,9 +2534,18 @@
                 <w:rFonts w:ascii="Times New Roman" w:eastAsia="Times New Roman" w:hAnsi="Times New Roman" w:cs="Times New Roman"/>
                 <w:sz w:val="20"/>
                 <w:szCs w:val="20"/>
-                <w:lang w:eastAsia="es-MX"/>
-              </w:rPr>
-            </w:pPr>
+                <w:lang w:val="en-US" w:eastAsia="es-MX"/>
+              </w:rPr>
+            </w:pPr>
+            <w:r>
+              <w:rPr>
+                <w:rFonts w:ascii="Times New Roman" w:eastAsia="Times New Roman" w:hAnsi="Times New Roman" w:cs="Times New Roman"/>
+                <w:sz w:val="20"/>
+                <w:szCs w:val="20"/>
+                <w:lang w:val="en-US" w:eastAsia="es-MX"/>
+              </w:rPr>
+              <w:t>The sensed temperature will increase for the time it’s on.</w:t>
+            </w:r>
           </w:p>
         </w:tc>
       </w:tr>
@@ -2268,40 +2562,19 @@
           <w:p>
             <w:pPr>
               <w:rPr>
-                <w:rFonts w:ascii="Calibri" w:eastAsia="Times New Roman" w:hAnsi="Calibri" w:cs="Times New Roman"/>
-                <w:b/>
-                <w:bCs/>
-                <w:color w:val="000000"/>
-                <w:lang w:eastAsia="es-MX"/>
-              </w:rPr>
-            </w:pPr>
-          </w:p>
-          <w:p>
-            <w:pPr>
-              <w:rPr>
-                <w:rFonts w:ascii="Calibri" w:eastAsia="Times New Roman" w:hAnsi="Calibri" w:cs="Times New Roman"/>
-                <w:b/>
-                <w:bCs/>
-                <w:color w:val="000000"/>
-                <w:lang w:eastAsia="es-MX"/>
-              </w:rPr>
-            </w:pPr>
-          </w:p>
-          <w:p>
-            <w:pPr>
-              <w:rPr>
-                <w:rFonts w:ascii="Times New Roman" w:eastAsia="Times New Roman" w:hAnsi="Times New Roman" w:cs="Times New Roman"/>
-                <w:sz w:val="20"/>
-                <w:szCs w:val="20"/>
-                <w:lang w:eastAsia="es-MX"/>
-              </w:rPr>
-            </w:pPr>
-            <w:r>
-              <w:rPr>
-                <w:rFonts w:ascii="Times New Roman" w:eastAsia="Times New Roman" w:hAnsi="Times New Roman" w:cs="Times New Roman"/>
-                <w:sz w:val="20"/>
-                <w:szCs w:val="20"/>
-                <w:lang w:eastAsia="es-MX"/>
+                <w:rFonts w:ascii="Times New Roman" w:eastAsia="Times New Roman" w:hAnsi="Times New Roman" w:cs="Times New Roman"/>
+                <w:sz w:val="20"/>
+                <w:szCs w:val="20"/>
+                <w:lang w:val="en-US" w:eastAsia="es-MX"/>
+              </w:rPr>
+            </w:pPr>
+            <w:r>
+              <w:rPr>
+                <w:rFonts w:ascii="Calibri" w:eastAsia="Times New Roman" w:hAnsi="Calibri" w:cs="Times New Roman"/>
+                <w:b/>
+                <w:bCs/>
+                <w:color w:val="000000"/>
+                <w:lang w:val="en-US" w:eastAsia="es-MX"/>
               </w:rPr>
               <w:t>2</w:t>
             </w:r>
@@ -2319,30 +2592,45 @@
                 <w:rFonts w:ascii="Times New Roman" w:eastAsia="Times New Roman" w:hAnsi="Times New Roman" w:cs="Times New Roman"/>
                 <w:sz w:val="20"/>
                 <w:szCs w:val="20"/>
-                <w:lang w:eastAsia="es-MX"/>
-              </w:rPr>
-            </w:pPr>
-          </w:p>
-          <w:p>
-            <w:pPr>
-              <w:rPr>
-                <w:rFonts w:ascii="Times New Roman" w:eastAsia="Times New Roman" w:hAnsi="Times New Roman" w:cs="Times New Roman"/>
-                <w:sz w:val="20"/>
-                <w:szCs w:val="20"/>
-                <w:lang w:eastAsia="es-MX"/>
-              </w:rPr>
-            </w:pPr>
-            <w:r>
-              <w:rPr>
-                <w:rFonts w:ascii="Times New Roman" w:eastAsia="Times New Roman" w:hAnsi="Times New Roman" w:cs="Times New Roman"/>
-                <w:sz w:val="20"/>
-                <w:szCs w:val="20"/>
-                <w:lang w:eastAsia="es-MX"/>
-              </w:rPr>
-              <w:t xml:space="preserve">Testing </w:t>
-            </w:r>
-            <w:bookmarkStart w:id="0" w:name="_GoBack"/>
-            <w:bookmarkEnd w:id="0"/>
+                <w:lang w:val="en-US" w:eastAsia="es-MX"/>
+              </w:rPr>
+            </w:pPr>
+            <w:r>
+              <w:rPr>
+                <w:rFonts w:ascii="Times New Roman" w:eastAsia="Times New Roman" w:hAnsi="Times New Roman" w:cs="Times New Roman"/>
+                <w:sz w:val="20"/>
+                <w:szCs w:val="20"/>
+                <w:lang w:val="en-US" w:eastAsia="es-MX"/>
+              </w:rPr>
+              <w:t>The testin</w:t>
+            </w:r>
+            <w:r>
+              <w:rPr>
+                <w:rFonts w:ascii="Times New Roman" w:eastAsia="Times New Roman" w:hAnsi="Times New Roman" w:cs="Times New Roman"/>
+                <w:sz w:val="20"/>
+                <w:szCs w:val="20"/>
+                <w:lang w:val="en-US" w:eastAsia="es-MX"/>
+              </w:rPr>
+              <w:t xml:space="preserve">g team will wait until the room reaches </w:t>
+            </w:r>
+            <w:r>
+              <w:rPr>
+                <w:rFonts w:ascii="Times New Roman" w:eastAsia="Times New Roman" w:hAnsi="Times New Roman" w:cs="Times New Roman"/>
+                <w:sz w:val="20"/>
+                <w:szCs w:val="20"/>
+                <w:lang w:val="en-US" w:eastAsia="es-MX"/>
+              </w:rPr>
+              <w:t>1420°F</w:t>
+            </w:r>
+            <w:r>
+              <w:rPr>
+                <w:rFonts w:ascii="Times New Roman" w:eastAsia="Times New Roman" w:hAnsi="Times New Roman" w:cs="Times New Roman"/>
+                <w:sz w:val="20"/>
+                <w:szCs w:val="20"/>
+                <w:lang w:val="en-US" w:eastAsia="es-MX"/>
+              </w:rPr>
+              <w:t>.</w:t>
+            </w:r>
           </w:p>
         </w:tc>
         <w:tc>
@@ -2357,9 +2645,18 @@
                 <w:rFonts w:ascii="Times New Roman" w:eastAsia="Times New Roman" w:hAnsi="Times New Roman" w:cs="Times New Roman"/>
                 <w:sz w:val="20"/>
                 <w:szCs w:val="20"/>
-                <w:lang w:eastAsia="es-MX"/>
-              </w:rPr>
-            </w:pPr>
+                <w:lang w:val="en-US" w:eastAsia="es-MX"/>
+              </w:rPr>
+            </w:pPr>
+            <w:r>
+              <w:rPr>
+                <w:rFonts w:ascii="Times New Roman" w:eastAsia="Times New Roman" w:hAnsi="Times New Roman" w:cs="Times New Roman"/>
+                <w:sz w:val="20"/>
+                <w:szCs w:val="20"/>
+                <w:lang w:val="en-US" w:eastAsia="es-MX"/>
+              </w:rPr>
+              <w:t>Through the camera, the lightsaber will turn off.</w:t>
+            </w:r>
           </w:p>
         </w:tc>
       </w:tr>
@@ -2380,28 +2677,38 @@
                 <w:b/>
                 <w:bCs/>
                 <w:color w:val="000000"/>
-                <w:lang w:eastAsia="es-MX"/>
-              </w:rPr>
-            </w:pPr>
-          </w:p>
-          <w:p>
-            <w:pPr>
-              <w:rPr>
-                <w:rFonts w:ascii="Calibri" w:eastAsia="Times New Roman" w:hAnsi="Calibri" w:cs="Times New Roman"/>
-                <w:b/>
-                <w:bCs/>
-                <w:color w:val="000000"/>
-                <w:lang w:eastAsia="es-MX"/>
-              </w:rPr>
-            </w:pPr>
-          </w:p>
-          <w:p>
-            <w:pPr>
-              <w:rPr>
-                <w:rFonts w:ascii="Times New Roman" w:eastAsia="Times New Roman" w:hAnsi="Times New Roman" w:cs="Times New Roman"/>
-                <w:sz w:val="20"/>
-                <w:szCs w:val="20"/>
-                <w:lang w:eastAsia="es-MX"/>
+                <w:lang w:val="en-US" w:eastAsia="es-MX"/>
+              </w:rPr>
+            </w:pPr>
+            <w:r>
+              <w:rPr>
+                <w:rFonts w:ascii="Calibri" w:eastAsia="Times New Roman" w:hAnsi="Calibri" w:cs="Times New Roman"/>
+                <w:b/>
+                <w:bCs/>
+                <w:color w:val="000000"/>
+                <w:lang w:val="en-US" w:eastAsia="es-MX"/>
+              </w:rPr>
+              <w:t>3</w:t>
+            </w:r>
+          </w:p>
+          <w:p>
+            <w:pPr>
+              <w:rPr>
+                <w:rFonts w:ascii="Calibri" w:eastAsia="Times New Roman" w:hAnsi="Calibri" w:cs="Times New Roman"/>
+                <w:b/>
+                <w:bCs/>
+                <w:color w:val="000000"/>
+                <w:lang w:val="en-US" w:eastAsia="es-MX"/>
+              </w:rPr>
+            </w:pPr>
+          </w:p>
+          <w:p>
+            <w:pPr>
+              <w:rPr>
+                <w:rFonts w:ascii="Times New Roman" w:eastAsia="Times New Roman" w:hAnsi="Times New Roman" w:cs="Times New Roman"/>
+                <w:sz w:val="20"/>
+                <w:szCs w:val="20"/>
+                <w:lang w:val="en-US" w:eastAsia="es-MX"/>
               </w:rPr>
             </w:pPr>
           </w:p>
@@ -2418,9 +2725,18 @@
                 <w:rFonts w:ascii="Times New Roman" w:eastAsia="Times New Roman" w:hAnsi="Times New Roman" w:cs="Times New Roman"/>
                 <w:sz w:val="20"/>
                 <w:szCs w:val="20"/>
-                <w:lang w:eastAsia="es-MX"/>
-              </w:rPr>
-            </w:pPr>
+                <w:lang w:val="en-US" w:eastAsia="es-MX"/>
+              </w:rPr>
+            </w:pPr>
+            <w:r>
+              <w:rPr>
+                <w:rFonts w:ascii="Times New Roman" w:eastAsia="Times New Roman" w:hAnsi="Times New Roman" w:cs="Times New Roman"/>
+                <w:sz w:val="20"/>
+                <w:szCs w:val="20"/>
+                <w:lang w:val="en-US" w:eastAsia="es-MX"/>
+              </w:rPr>
+              <w:t>If the lightsaber does not have enough battery to reach the target temperature, the saber will be recharged, turned on, and a heater will be turned on inside the enclosed room.</w:t>
+            </w:r>
           </w:p>
         </w:tc>
         <w:tc>
@@ -2435,9 +2751,29 @@
                 <w:rFonts w:ascii="Times New Roman" w:eastAsia="Times New Roman" w:hAnsi="Times New Roman" w:cs="Times New Roman"/>
                 <w:sz w:val="20"/>
                 <w:szCs w:val="20"/>
-                <w:lang w:eastAsia="es-MX"/>
-              </w:rPr>
-            </w:pPr>
+                <w:lang w:val="en-US" w:eastAsia="es-MX"/>
+              </w:rPr>
+            </w:pPr>
+            <w:r>
+              <w:rPr>
+                <w:rFonts w:ascii="Times New Roman" w:eastAsia="Times New Roman" w:hAnsi="Times New Roman" w:cs="Times New Roman"/>
+                <w:sz w:val="20"/>
+                <w:szCs w:val="20"/>
+                <w:lang w:val="en-US" w:eastAsia="es-MX"/>
+              </w:rPr>
+              <w:t>Through the camera, the lightsaber will turn off</w:t>
+            </w:r>
+            <w:r>
+              <w:rPr>
+                <w:rFonts w:ascii="Times New Roman" w:eastAsia="Times New Roman" w:hAnsi="Times New Roman" w:cs="Times New Roman"/>
+                <w:sz w:val="20"/>
+                <w:szCs w:val="20"/>
+                <w:lang w:val="en-US" w:eastAsia="es-MX"/>
+              </w:rPr>
+              <w:t>.</w:t>
+            </w:r>
+            <w:bookmarkStart w:id="0" w:name="_GoBack"/>
+            <w:bookmarkEnd w:id="0"/>
           </w:p>
         </w:tc>
       </w:tr>
@@ -2458,28 +2794,28 @@
                 <w:b/>
                 <w:bCs/>
                 <w:color w:val="000000"/>
-                <w:lang w:eastAsia="es-MX"/>
-              </w:rPr>
-            </w:pPr>
-          </w:p>
-          <w:p>
-            <w:pPr>
-              <w:rPr>
-                <w:rFonts w:ascii="Calibri" w:eastAsia="Times New Roman" w:hAnsi="Calibri" w:cs="Times New Roman"/>
-                <w:b/>
-                <w:bCs/>
-                <w:color w:val="000000"/>
-                <w:lang w:eastAsia="es-MX"/>
-              </w:rPr>
-            </w:pPr>
-          </w:p>
-          <w:p>
-            <w:pPr>
-              <w:rPr>
-                <w:rFonts w:ascii="Times New Roman" w:eastAsia="Times New Roman" w:hAnsi="Times New Roman" w:cs="Times New Roman"/>
-                <w:sz w:val="20"/>
-                <w:szCs w:val="20"/>
-                <w:lang w:eastAsia="es-MX"/>
+                <w:lang w:val="en-US" w:eastAsia="es-MX"/>
+              </w:rPr>
+            </w:pPr>
+          </w:p>
+          <w:p>
+            <w:pPr>
+              <w:rPr>
+                <w:rFonts w:ascii="Calibri" w:eastAsia="Times New Roman" w:hAnsi="Calibri" w:cs="Times New Roman"/>
+                <w:b/>
+                <w:bCs/>
+                <w:color w:val="000000"/>
+                <w:lang w:val="en-US" w:eastAsia="es-MX"/>
+              </w:rPr>
+            </w:pPr>
+          </w:p>
+          <w:p>
+            <w:pPr>
+              <w:rPr>
+                <w:rFonts w:ascii="Times New Roman" w:eastAsia="Times New Roman" w:hAnsi="Times New Roman" w:cs="Times New Roman"/>
+                <w:sz w:val="20"/>
+                <w:szCs w:val="20"/>
+                <w:lang w:val="en-US" w:eastAsia="es-MX"/>
               </w:rPr>
             </w:pPr>
           </w:p>
@@ -2496,7 +2832,7 @@
                 <w:rFonts w:ascii="Times New Roman" w:eastAsia="Times New Roman" w:hAnsi="Times New Roman" w:cs="Times New Roman"/>
                 <w:sz w:val="20"/>
                 <w:szCs w:val="20"/>
-                <w:lang w:eastAsia="es-MX"/>
+                <w:lang w:val="en-US" w:eastAsia="es-MX"/>
               </w:rPr>
             </w:pPr>
           </w:p>
@@ -2513,7 +2849,7 @@
                 <w:rFonts w:ascii="Times New Roman" w:eastAsia="Times New Roman" w:hAnsi="Times New Roman" w:cs="Times New Roman"/>
                 <w:sz w:val="20"/>
                 <w:szCs w:val="20"/>
-                <w:lang w:eastAsia="es-MX"/>
+                <w:lang w:val="en-US" w:eastAsia="es-MX"/>
               </w:rPr>
             </w:pPr>
           </w:p>
@@ -2536,28 +2872,28 @@
                 <w:b/>
                 <w:bCs/>
                 <w:color w:val="000000"/>
-                <w:lang w:eastAsia="es-MX"/>
-              </w:rPr>
-            </w:pPr>
-          </w:p>
-          <w:p>
-            <w:pPr>
-              <w:rPr>
-                <w:rFonts w:ascii="Calibri" w:eastAsia="Times New Roman" w:hAnsi="Calibri" w:cs="Times New Roman"/>
-                <w:b/>
-                <w:bCs/>
-                <w:color w:val="000000"/>
-                <w:lang w:eastAsia="es-MX"/>
-              </w:rPr>
-            </w:pPr>
-          </w:p>
-          <w:p>
-            <w:pPr>
-              <w:rPr>
-                <w:rFonts w:ascii="Times New Roman" w:eastAsia="Times New Roman" w:hAnsi="Times New Roman" w:cs="Times New Roman"/>
-                <w:sz w:val="20"/>
-                <w:szCs w:val="20"/>
-                <w:lang w:eastAsia="es-MX"/>
+                <w:lang w:val="en-US" w:eastAsia="es-MX"/>
+              </w:rPr>
+            </w:pPr>
+          </w:p>
+          <w:p>
+            <w:pPr>
+              <w:rPr>
+                <w:rFonts w:ascii="Calibri" w:eastAsia="Times New Roman" w:hAnsi="Calibri" w:cs="Times New Roman"/>
+                <w:b/>
+                <w:bCs/>
+                <w:color w:val="000000"/>
+                <w:lang w:val="en-US" w:eastAsia="es-MX"/>
+              </w:rPr>
+            </w:pPr>
+          </w:p>
+          <w:p>
+            <w:pPr>
+              <w:rPr>
+                <w:rFonts w:ascii="Times New Roman" w:eastAsia="Times New Roman" w:hAnsi="Times New Roman" w:cs="Times New Roman"/>
+                <w:sz w:val="20"/>
+                <w:szCs w:val="20"/>
+                <w:lang w:val="en-US" w:eastAsia="es-MX"/>
               </w:rPr>
             </w:pPr>
           </w:p>
@@ -2574,7 +2910,7 @@
                 <w:rFonts w:ascii="Times New Roman" w:eastAsia="Times New Roman" w:hAnsi="Times New Roman" w:cs="Times New Roman"/>
                 <w:sz w:val="20"/>
                 <w:szCs w:val="20"/>
-                <w:lang w:eastAsia="es-MX"/>
+                <w:lang w:val="en-US" w:eastAsia="es-MX"/>
               </w:rPr>
             </w:pPr>
           </w:p>
@@ -2591,7 +2927,7 @@
                 <w:rFonts w:ascii="Times New Roman" w:eastAsia="Times New Roman" w:hAnsi="Times New Roman" w:cs="Times New Roman"/>
                 <w:sz w:val="20"/>
                 <w:szCs w:val="20"/>
-                <w:lang w:eastAsia="es-MX"/>
+                <w:lang w:val="en-US" w:eastAsia="es-MX"/>
               </w:rPr>
             </w:pPr>
           </w:p>
@@ -2614,28 +2950,28 @@
                 <w:b/>
                 <w:bCs/>
                 <w:color w:val="000000"/>
-                <w:lang w:eastAsia="es-MX"/>
-              </w:rPr>
-            </w:pPr>
-          </w:p>
-          <w:p>
-            <w:pPr>
-              <w:rPr>
-                <w:rFonts w:ascii="Calibri" w:eastAsia="Times New Roman" w:hAnsi="Calibri" w:cs="Times New Roman"/>
-                <w:b/>
-                <w:bCs/>
-                <w:color w:val="000000"/>
-                <w:lang w:eastAsia="es-MX"/>
-              </w:rPr>
-            </w:pPr>
-          </w:p>
-          <w:p>
-            <w:pPr>
-              <w:rPr>
-                <w:rFonts w:ascii="Times New Roman" w:eastAsia="Times New Roman" w:hAnsi="Times New Roman" w:cs="Times New Roman"/>
-                <w:sz w:val="20"/>
-                <w:szCs w:val="20"/>
-                <w:lang w:eastAsia="es-MX"/>
+                <w:lang w:val="en-US" w:eastAsia="es-MX"/>
+              </w:rPr>
+            </w:pPr>
+          </w:p>
+          <w:p>
+            <w:pPr>
+              <w:rPr>
+                <w:rFonts w:ascii="Calibri" w:eastAsia="Times New Roman" w:hAnsi="Calibri" w:cs="Times New Roman"/>
+                <w:b/>
+                <w:bCs/>
+                <w:color w:val="000000"/>
+                <w:lang w:val="en-US" w:eastAsia="es-MX"/>
+              </w:rPr>
+            </w:pPr>
+          </w:p>
+          <w:p>
+            <w:pPr>
+              <w:rPr>
+                <w:rFonts w:ascii="Times New Roman" w:eastAsia="Times New Roman" w:hAnsi="Times New Roman" w:cs="Times New Roman"/>
+                <w:sz w:val="20"/>
+                <w:szCs w:val="20"/>
+                <w:lang w:val="en-US" w:eastAsia="es-MX"/>
               </w:rPr>
             </w:pPr>
           </w:p>
@@ -2652,7 +2988,7 @@
                 <w:rFonts w:ascii="Times New Roman" w:eastAsia="Times New Roman" w:hAnsi="Times New Roman" w:cs="Times New Roman"/>
                 <w:sz w:val="20"/>
                 <w:szCs w:val="20"/>
-                <w:lang w:eastAsia="es-MX"/>
+                <w:lang w:val="en-US" w:eastAsia="es-MX"/>
               </w:rPr>
             </w:pPr>
           </w:p>
@@ -2669,7 +3005,7 @@
                 <w:rFonts w:ascii="Times New Roman" w:eastAsia="Times New Roman" w:hAnsi="Times New Roman" w:cs="Times New Roman"/>
                 <w:sz w:val="20"/>
                 <w:szCs w:val="20"/>
-                <w:lang w:eastAsia="es-MX"/>
+                <w:lang w:val="en-US" w:eastAsia="es-MX"/>
               </w:rPr>
             </w:pPr>
           </w:p>
@@ -2692,28 +3028,28 @@
                 <w:b/>
                 <w:bCs/>
                 <w:color w:val="000000"/>
-                <w:lang w:eastAsia="es-MX"/>
-              </w:rPr>
-            </w:pPr>
-          </w:p>
-          <w:p>
-            <w:pPr>
-              <w:rPr>
-                <w:rFonts w:ascii="Calibri" w:eastAsia="Times New Roman" w:hAnsi="Calibri" w:cs="Times New Roman"/>
-                <w:b/>
-                <w:bCs/>
-                <w:color w:val="000000"/>
-                <w:lang w:eastAsia="es-MX"/>
-              </w:rPr>
-            </w:pPr>
-          </w:p>
-          <w:p>
-            <w:pPr>
-              <w:rPr>
-                <w:rFonts w:ascii="Times New Roman" w:eastAsia="Times New Roman" w:hAnsi="Times New Roman" w:cs="Times New Roman"/>
-                <w:sz w:val="20"/>
-                <w:szCs w:val="20"/>
-                <w:lang w:eastAsia="es-MX"/>
+                <w:lang w:val="en-US" w:eastAsia="es-MX"/>
+              </w:rPr>
+            </w:pPr>
+          </w:p>
+          <w:p>
+            <w:pPr>
+              <w:rPr>
+                <w:rFonts w:ascii="Calibri" w:eastAsia="Times New Roman" w:hAnsi="Calibri" w:cs="Times New Roman"/>
+                <w:b/>
+                <w:bCs/>
+                <w:color w:val="000000"/>
+                <w:lang w:val="en-US" w:eastAsia="es-MX"/>
+              </w:rPr>
+            </w:pPr>
+          </w:p>
+          <w:p>
+            <w:pPr>
+              <w:rPr>
+                <w:rFonts w:ascii="Times New Roman" w:eastAsia="Times New Roman" w:hAnsi="Times New Roman" w:cs="Times New Roman"/>
+                <w:sz w:val="20"/>
+                <w:szCs w:val="20"/>
+                <w:lang w:val="en-US" w:eastAsia="es-MX"/>
               </w:rPr>
             </w:pPr>
           </w:p>
@@ -2730,7 +3066,7 @@
                 <w:rFonts w:ascii="Times New Roman" w:eastAsia="Times New Roman" w:hAnsi="Times New Roman" w:cs="Times New Roman"/>
                 <w:sz w:val="20"/>
                 <w:szCs w:val="20"/>
-                <w:lang w:eastAsia="es-MX"/>
+                <w:lang w:val="en-US" w:eastAsia="es-MX"/>
               </w:rPr>
             </w:pPr>
           </w:p>
@@ -2747,7 +3083,7 @@
                 <w:rFonts w:ascii="Times New Roman" w:eastAsia="Times New Roman" w:hAnsi="Times New Roman" w:cs="Times New Roman"/>
                 <w:sz w:val="20"/>
                 <w:szCs w:val="20"/>
-                <w:lang w:eastAsia="es-MX"/>
+                <w:lang w:val="en-US" w:eastAsia="es-MX"/>
               </w:rPr>
             </w:pPr>
           </w:p>
@@ -2770,28 +3106,28 @@
                 <w:b/>
                 <w:bCs/>
                 <w:color w:val="000000"/>
-                <w:lang w:eastAsia="es-MX"/>
-              </w:rPr>
-            </w:pPr>
-          </w:p>
-          <w:p>
-            <w:pPr>
-              <w:rPr>
-                <w:rFonts w:ascii="Calibri" w:eastAsia="Times New Roman" w:hAnsi="Calibri" w:cs="Times New Roman"/>
-                <w:b/>
-                <w:bCs/>
-                <w:color w:val="000000"/>
-                <w:lang w:eastAsia="es-MX"/>
-              </w:rPr>
-            </w:pPr>
-          </w:p>
-          <w:p>
-            <w:pPr>
-              <w:rPr>
-                <w:rFonts w:ascii="Times New Roman" w:eastAsia="Times New Roman" w:hAnsi="Times New Roman" w:cs="Times New Roman"/>
-                <w:sz w:val="20"/>
-                <w:szCs w:val="20"/>
-                <w:lang w:eastAsia="es-MX"/>
+                <w:lang w:val="en-US" w:eastAsia="es-MX"/>
+              </w:rPr>
+            </w:pPr>
+          </w:p>
+          <w:p>
+            <w:pPr>
+              <w:rPr>
+                <w:rFonts w:ascii="Calibri" w:eastAsia="Times New Roman" w:hAnsi="Calibri" w:cs="Times New Roman"/>
+                <w:b/>
+                <w:bCs/>
+                <w:color w:val="000000"/>
+                <w:lang w:val="en-US" w:eastAsia="es-MX"/>
+              </w:rPr>
+            </w:pPr>
+          </w:p>
+          <w:p>
+            <w:pPr>
+              <w:rPr>
+                <w:rFonts w:ascii="Times New Roman" w:eastAsia="Times New Roman" w:hAnsi="Times New Roman" w:cs="Times New Roman"/>
+                <w:sz w:val="20"/>
+                <w:szCs w:val="20"/>
+                <w:lang w:val="en-US" w:eastAsia="es-MX"/>
               </w:rPr>
             </w:pPr>
           </w:p>
@@ -2808,7 +3144,7 @@
                 <w:rFonts w:ascii="Times New Roman" w:eastAsia="Times New Roman" w:hAnsi="Times New Roman" w:cs="Times New Roman"/>
                 <w:sz w:val="20"/>
                 <w:szCs w:val="20"/>
-                <w:lang w:eastAsia="es-MX"/>
+                <w:lang w:val="en-US" w:eastAsia="es-MX"/>
               </w:rPr>
             </w:pPr>
           </w:p>
@@ -2825,7 +3161,7 @@
                 <w:rFonts w:ascii="Times New Roman" w:eastAsia="Times New Roman" w:hAnsi="Times New Roman" w:cs="Times New Roman"/>
                 <w:sz w:val="20"/>
                 <w:szCs w:val="20"/>
-                <w:lang w:eastAsia="es-MX"/>
+                <w:lang w:val="en-US" w:eastAsia="es-MX"/>
               </w:rPr>
             </w:pPr>
           </w:p>
@@ -2848,28 +3184,28 @@
                 <w:b/>
                 <w:bCs/>
                 <w:color w:val="000000"/>
-                <w:lang w:eastAsia="es-MX"/>
-              </w:rPr>
-            </w:pPr>
-          </w:p>
-          <w:p>
-            <w:pPr>
-              <w:rPr>
-                <w:rFonts w:ascii="Calibri" w:eastAsia="Times New Roman" w:hAnsi="Calibri" w:cs="Times New Roman"/>
-                <w:b/>
-                <w:bCs/>
-                <w:color w:val="000000"/>
-                <w:lang w:eastAsia="es-MX"/>
-              </w:rPr>
-            </w:pPr>
-          </w:p>
-          <w:p>
-            <w:pPr>
-              <w:rPr>
-                <w:rFonts w:ascii="Times New Roman" w:eastAsia="Times New Roman" w:hAnsi="Times New Roman" w:cs="Times New Roman"/>
-                <w:sz w:val="20"/>
-                <w:szCs w:val="20"/>
-                <w:lang w:eastAsia="es-MX"/>
+                <w:lang w:val="en-US" w:eastAsia="es-MX"/>
+              </w:rPr>
+            </w:pPr>
+          </w:p>
+          <w:p>
+            <w:pPr>
+              <w:rPr>
+                <w:rFonts w:ascii="Calibri" w:eastAsia="Times New Roman" w:hAnsi="Calibri" w:cs="Times New Roman"/>
+                <w:b/>
+                <w:bCs/>
+                <w:color w:val="000000"/>
+                <w:lang w:val="en-US" w:eastAsia="es-MX"/>
+              </w:rPr>
+            </w:pPr>
+          </w:p>
+          <w:p>
+            <w:pPr>
+              <w:rPr>
+                <w:rFonts w:ascii="Times New Roman" w:eastAsia="Times New Roman" w:hAnsi="Times New Roman" w:cs="Times New Roman"/>
+                <w:sz w:val="20"/>
+                <w:szCs w:val="20"/>
+                <w:lang w:val="en-US" w:eastAsia="es-MX"/>
               </w:rPr>
             </w:pPr>
           </w:p>
@@ -2886,7 +3222,7 @@
                 <w:rFonts w:ascii="Times New Roman" w:eastAsia="Times New Roman" w:hAnsi="Times New Roman" w:cs="Times New Roman"/>
                 <w:sz w:val="20"/>
                 <w:szCs w:val="20"/>
-                <w:lang w:eastAsia="es-MX"/>
+                <w:lang w:val="en-US" w:eastAsia="es-MX"/>
               </w:rPr>
             </w:pPr>
           </w:p>
@@ -2903,7 +3239,7 @@
                 <w:rFonts w:ascii="Times New Roman" w:eastAsia="Times New Roman" w:hAnsi="Times New Roman" w:cs="Times New Roman"/>
                 <w:sz w:val="20"/>
                 <w:szCs w:val="20"/>
-                <w:lang w:eastAsia="es-MX"/>
+                <w:lang w:val="en-US" w:eastAsia="es-MX"/>
               </w:rPr>
             </w:pPr>
           </w:p>
@@ -2926,28 +3262,28 @@
                 <w:b/>
                 <w:bCs/>
                 <w:color w:val="000000"/>
-                <w:lang w:eastAsia="es-MX"/>
-              </w:rPr>
-            </w:pPr>
-          </w:p>
-          <w:p>
-            <w:pPr>
-              <w:rPr>
-                <w:rFonts w:ascii="Calibri" w:eastAsia="Times New Roman" w:hAnsi="Calibri" w:cs="Times New Roman"/>
-                <w:b/>
-                <w:bCs/>
-                <w:color w:val="000000"/>
-                <w:lang w:eastAsia="es-MX"/>
-              </w:rPr>
-            </w:pPr>
-          </w:p>
-          <w:p>
-            <w:pPr>
-              <w:rPr>
-                <w:rFonts w:ascii="Times New Roman" w:eastAsia="Times New Roman" w:hAnsi="Times New Roman" w:cs="Times New Roman"/>
-                <w:sz w:val="20"/>
-                <w:szCs w:val="20"/>
-                <w:lang w:eastAsia="es-MX"/>
+                <w:lang w:val="en-US" w:eastAsia="es-MX"/>
+              </w:rPr>
+            </w:pPr>
+          </w:p>
+          <w:p>
+            <w:pPr>
+              <w:rPr>
+                <w:rFonts w:ascii="Calibri" w:eastAsia="Times New Roman" w:hAnsi="Calibri" w:cs="Times New Roman"/>
+                <w:b/>
+                <w:bCs/>
+                <w:color w:val="000000"/>
+                <w:lang w:val="en-US" w:eastAsia="es-MX"/>
+              </w:rPr>
+            </w:pPr>
+          </w:p>
+          <w:p>
+            <w:pPr>
+              <w:rPr>
+                <w:rFonts w:ascii="Times New Roman" w:eastAsia="Times New Roman" w:hAnsi="Times New Roman" w:cs="Times New Roman"/>
+                <w:sz w:val="20"/>
+                <w:szCs w:val="20"/>
+                <w:lang w:val="en-US" w:eastAsia="es-MX"/>
               </w:rPr>
             </w:pPr>
           </w:p>
@@ -2964,7 +3300,7 @@
                 <w:rFonts w:ascii="Times New Roman" w:eastAsia="Times New Roman" w:hAnsi="Times New Roman" w:cs="Times New Roman"/>
                 <w:sz w:val="20"/>
                 <w:szCs w:val="20"/>
-                <w:lang w:eastAsia="es-MX"/>
+                <w:lang w:val="en-US" w:eastAsia="es-MX"/>
               </w:rPr>
             </w:pPr>
           </w:p>
@@ -2981,7 +3317,7 @@
                 <w:rFonts w:ascii="Times New Roman" w:eastAsia="Times New Roman" w:hAnsi="Times New Roman" w:cs="Times New Roman"/>
                 <w:sz w:val="20"/>
                 <w:szCs w:val="20"/>
-                <w:lang w:eastAsia="es-MX"/>
+                <w:lang w:val="en-US" w:eastAsia="es-MX"/>
               </w:rPr>
             </w:pPr>
           </w:p>
@@ -3302,16 +3638,29 @@
           <w:lang w:val="en-US"/>
         </w:rPr>
       </w:pPr>
-      <w:r>
-        <w:rPr>
-          <w:rFonts w:ascii="Arial" w:eastAsiaTheme="minorEastAsia" w:hAnsi="Arial" w:cs="Arial"/>
-          <w:color w:val="000000" w:themeColor="text1"/>
-          <w:kern w:val="24"/>
-          <w:sz w:val="36"/>
-          <w:szCs w:val="36"/>
-          <w:lang w:val="en-US"/>
-        </w:rPr>
-        <w:t>1.- As Iron Man</w:t>
+      <w:proofErr w:type="gramStart"/>
+      <w:r>
+        <w:rPr>
+          <w:rFonts w:ascii="Arial" w:eastAsiaTheme="minorEastAsia" w:hAnsi="Arial" w:cs="Arial"/>
+          <w:color w:val="000000" w:themeColor="text1"/>
+          <w:kern w:val="24"/>
+          <w:sz w:val="36"/>
+          <w:szCs w:val="36"/>
+          <w:lang w:val="en-US"/>
+        </w:rPr>
+        <w:t>1.-</w:t>
+      </w:r>
+      <w:proofErr w:type="gramEnd"/>
+      <w:r>
+        <w:rPr>
+          <w:rFonts w:ascii="Arial" w:eastAsiaTheme="minorEastAsia" w:hAnsi="Arial" w:cs="Arial"/>
+          <w:color w:val="000000" w:themeColor="text1"/>
+          <w:kern w:val="24"/>
+          <w:sz w:val="36"/>
+          <w:szCs w:val="36"/>
+          <w:lang w:val="en-US"/>
+        </w:rPr>
+        <w:t xml:space="preserve"> As Iron Man</w:t>
       </w:r>
       <w:r>
         <w:rPr>
@@ -3458,16 +3807,53 @@
           <w:lang w:val="en-US"/>
         </w:rPr>
       </w:pPr>
-      <w:r>
-        <w:rPr>
-          <w:rFonts w:ascii="Arial" w:eastAsiaTheme="minorEastAsia" w:hAnsi="Arial" w:cs="Arial"/>
-          <w:color w:val="000000" w:themeColor="text1"/>
-          <w:kern w:val="24"/>
-          <w:sz w:val="36"/>
-          <w:szCs w:val="36"/>
-          <w:lang w:val="en-US"/>
-        </w:rPr>
-        <w:t xml:space="preserve">2.- As Sith Knight, I want that my light saber firmware </w:t>
+      <w:proofErr w:type="gramStart"/>
+      <w:r>
+        <w:rPr>
+          <w:rFonts w:ascii="Arial" w:eastAsiaTheme="minorEastAsia" w:hAnsi="Arial" w:cs="Arial"/>
+          <w:color w:val="000000" w:themeColor="text1"/>
+          <w:kern w:val="24"/>
+          <w:sz w:val="36"/>
+          <w:szCs w:val="36"/>
+          <w:lang w:val="en-US"/>
+        </w:rPr>
+        <w:t>2.-</w:t>
+      </w:r>
+      <w:proofErr w:type="gramEnd"/>
+      <w:r>
+        <w:rPr>
+          <w:rFonts w:ascii="Arial" w:eastAsiaTheme="minorEastAsia" w:hAnsi="Arial" w:cs="Arial"/>
+          <w:color w:val="000000" w:themeColor="text1"/>
+          <w:kern w:val="24"/>
+          <w:sz w:val="36"/>
+          <w:szCs w:val="36"/>
+          <w:lang w:val="en-US"/>
+        </w:rPr>
+        <w:t xml:space="preserve"> As </w:t>
+      </w:r>
+      <w:proofErr w:type="spellStart"/>
+      <w:r>
+        <w:rPr>
+          <w:rFonts w:ascii="Arial" w:eastAsiaTheme="minorEastAsia" w:hAnsi="Arial" w:cs="Arial"/>
+          <w:color w:val="000000" w:themeColor="text1"/>
+          <w:kern w:val="24"/>
+          <w:sz w:val="36"/>
+          <w:szCs w:val="36"/>
+          <w:lang w:val="en-US"/>
+        </w:rPr>
+        <w:t>Sith</w:t>
+      </w:r>
+      <w:proofErr w:type="spellEnd"/>
+      <w:r>
+        <w:rPr>
+          <w:rFonts w:ascii="Arial" w:eastAsiaTheme="minorEastAsia" w:hAnsi="Arial" w:cs="Arial"/>
+          <w:color w:val="000000" w:themeColor="text1"/>
+          <w:kern w:val="24"/>
+          <w:sz w:val="36"/>
+          <w:szCs w:val="36"/>
+          <w:lang w:val="en-US"/>
+        </w:rPr>
+        <w:t xml:space="preserve"> Knight, I want that my light saber firmware </w:t>
       </w:r>
       <w:r>
         <w:rPr>
@@ -3491,16 +3877,29 @@
         </w:rPr>
         <w:t xml:space="preserve"> off my saber when </w:t>
       </w:r>
-      <w:r>
-        <w:rPr>
-          <w:rFonts w:ascii="Arial" w:eastAsiaTheme="minorEastAsia" w:hAnsi="Arial" w:cs="Arial"/>
-          <w:color w:val="000000" w:themeColor="text1"/>
-          <w:kern w:val="24"/>
-          <w:sz w:val="36"/>
-          <w:szCs w:val="36"/>
-          <w:lang w:val="en-US"/>
-        </w:rPr>
-        <w:t>kyber crystal gets overheated</w:t>
+      <w:proofErr w:type="spellStart"/>
+      <w:r>
+        <w:rPr>
+          <w:rFonts w:ascii="Arial" w:eastAsiaTheme="minorEastAsia" w:hAnsi="Arial" w:cs="Arial"/>
+          <w:color w:val="000000" w:themeColor="text1"/>
+          <w:kern w:val="24"/>
+          <w:sz w:val="36"/>
+          <w:szCs w:val="36"/>
+          <w:lang w:val="en-US"/>
+        </w:rPr>
+        <w:t>kyber</w:t>
+      </w:r>
+      <w:proofErr w:type="spellEnd"/>
+      <w:r>
+        <w:rPr>
+          <w:rFonts w:ascii="Arial" w:eastAsiaTheme="minorEastAsia" w:hAnsi="Arial" w:cs="Arial"/>
+          <w:color w:val="000000" w:themeColor="text1"/>
+          <w:kern w:val="24"/>
+          <w:sz w:val="36"/>
+          <w:szCs w:val="36"/>
+          <w:lang w:val="en-US"/>
+        </w:rPr>
+        <w:t xml:space="preserve"> crystal gets overheated</w:t>
       </w:r>
       <w:r>
         <w:rPr>
@@ -3959,7 +4358,7 @@
       <w:hyperlink r:id="rId4" w:history="1">
         <w:r>
           <w:rPr>
-            <w:rStyle w:val="Hipervnculo"/>
+            <w:rStyle w:val="Hyperlink"/>
             <w:rFonts w:ascii="Arial" w:eastAsiaTheme="minorEastAsia" w:hAnsi="Arial" w:cs="Arial"/>
             <w:kern w:val="24"/>
             <w:sz w:val="36"/>
@@ -4001,12 +4400,34 @@
           <w:sz w:val="36"/>
           <w:szCs w:val="36"/>
         </w:rPr>
-        <w:t xml:space="preserve">Miguel Diaz </w:t>
+        <w:t xml:space="preserve">Miguel </w:t>
+      </w:r>
+      <w:proofErr w:type="spellStart"/>
+      <w:r>
+        <w:rPr>
+          <w:rFonts w:ascii="Arial" w:eastAsiaTheme="minorEastAsia" w:hAnsi="Arial" w:cs="Arial"/>
+          <w:color w:val="000000" w:themeColor="text1"/>
+          <w:kern w:val="24"/>
+          <w:sz w:val="36"/>
+          <w:szCs w:val="36"/>
+        </w:rPr>
+        <w:t>Diaz</w:t>
+      </w:r>
+      <w:proofErr w:type="spellEnd"/>
+      <w:r>
+        <w:rPr>
+          <w:rFonts w:ascii="Arial" w:eastAsiaTheme="minorEastAsia" w:hAnsi="Arial" w:cs="Arial"/>
+          <w:color w:val="000000" w:themeColor="text1"/>
+          <w:kern w:val="24"/>
+          <w:sz w:val="36"/>
+          <w:szCs w:val="36"/>
+        </w:rPr>
+        <w:t xml:space="preserve"> </w:t>
       </w:r>
       <w:hyperlink r:id="rId5" w:history="1">
         <w:r>
           <w:rPr>
-            <w:rStyle w:val="Hipervnculo"/>
+            <w:rStyle w:val="Hyperlink"/>
             <w:rFonts w:ascii="Arial" w:eastAsiaTheme="minorEastAsia" w:hAnsi="Arial" w:cs="Arial"/>
             <w:kern w:val="24"/>
             <w:sz w:val="36"/>
@@ -4051,7 +4472,7 @@
       <w:hyperlink r:id="rId6" w:history="1">
         <w:r>
           <w:rPr>
-            <w:rStyle w:val="Hipervnculo"/>
+            <w:rStyle w:val="Hyperlink"/>
             <w:rFonts w:ascii="Arial" w:eastAsiaTheme="minorEastAsia" w:hAnsi="Arial" w:cs="Arial"/>
             <w:kern w:val="24"/>
             <w:sz w:val="36"/>
@@ -4096,7 +4517,7 @@
       <w:hyperlink r:id="rId7" w:history="1">
         <w:r>
           <w:rPr>
-            <w:rStyle w:val="Hipervnculo"/>
+            <w:rStyle w:val="Hyperlink"/>
             <w:rFonts w:ascii="Arial" w:eastAsiaTheme="minorEastAsia" w:hAnsi="Arial" w:cs="Arial"/>
             <w:kern w:val="24"/>
             <w:sz w:val="36"/>
@@ -4141,7 +4562,7 @@
       <w:hyperlink r:id="rId8" w:history="1">
         <w:r>
           <w:rPr>
-            <w:rStyle w:val="Hipervnculo"/>
+            <w:rStyle w:val="Hyperlink"/>
             <w:rFonts w:ascii="Arial" w:eastAsiaTheme="minorEastAsia" w:hAnsi="Arial" w:cs="Arial"/>
             <w:kern w:val="24"/>
             <w:sz w:val="36"/>
@@ -4200,7 +4621,35 @@
           <w:szCs w:val="36"/>
           <w:lang w:val="en-US"/>
         </w:rPr>
-        <w:t xml:space="preserve">Activity: TestCases; Team: </w:t>
+        <w:t xml:space="preserve">Activity: </w:t>
+      </w:r>
+      <w:proofErr w:type="spellStart"/>
+      <w:r>
+        <w:rPr>
+          <w:rFonts w:ascii="Arial" w:eastAsiaTheme="minorEastAsia" w:hAnsi="Arial" w:cs="Arial"/>
+          <w:b/>
+          <w:bCs/>
+          <w:color w:val="000000" w:themeColor="text1"/>
+          <w:kern w:val="24"/>
+          <w:sz w:val="36"/>
+          <w:szCs w:val="36"/>
+          <w:lang w:val="en-US"/>
+        </w:rPr>
+        <w:t>TestCases</w:t>
+      </w:r>
+      <w:proofErr w:type="spellEnd"/>
+      <w:r>
+        <w:rPr>
+          <w:rFonts w:ascii="Arial" w:eastAsiaTheme="minorEastAsia" w:hAnsi="Arial" w:cs="Arial"/>
+          <w:b/>
+          <w:bCs/>
+          <w:color w:val="000000" w:themeColor="text1"/>
+          <w:kern w:val="24"/>
+          <w:sz w:val="36"/>
+          <w:szCs w:val="36"/>
+          <w:lang w:val="en-US"/>
+        </w:rPr>
+        <w:t xml:space="preserve">; Team: </w:t>
       </w:r>
       <w:r>
         <w:rPr>
@@ -4348,7 +4797,7 @@
       </w:pPr>
     </w:pPrDefault>
   </w:docDefaults>
-  <w:latentStyles w:defLockedState="0" w:defUIPriority="99" w:defSemiHidden="0" w:defUnhideWhenUsed="0" w:defQFormat="0" w:count="382">
+  <w:latentStyles w:defLockedState="0" w:defUIPriority="99" w:defSemiHidden="0" w:defUnhideWhenUsed="0" w:defQFormat="0" w:count="371">
     <w:lsdException w:name="Normal" w:uiPriority="0" w:qFormat="1"/>
     <w:lsdException w:name="heading 1" w:uiPriority="9" w:qFormat="1"/>
     <w:lsdException w:name="heading 2" w:semiHidden="1" w:uiPriority="9" w:unhideWhenUsed="1" w:qFormat="1"/>
@@ -4454,6 +4903,7 @@
     <w:lsdException w:name="HTML Sample" w:semiHidden="1" w:unhideWhenUsed="1"/>
     <w:lsdException w:name="HTML Typewriter" w:semiHidden="1" w:unhideWhenUsed="1"/>
     <w:lsdException w:name="HTML Variable" w:semiHidden="1" w:unhideWhenUsed="1"/>
+    <w:lsdException w:name="Normal Table" w:semiHidden="1" w:unhideWhenUsed="1"/>
     <w:lsdException w:name="annotation subject" w:semiHidden="1" w:unhideWhenUsed="1"/>
     <w:lsdException w:name="No List" w:semiHidden="1" w:unhideWhenUsed="1"/>
     <w:lsdException w:name="Outline List 1" w:semiHidden="1" w:unhideWhenUsed="1"/>
@@ -4499,9 +4949,11 @@
     <w:lsdException w:name="Table Subtle 1" w:semiHidden="1" w:unhideWhenUsed="1"/>
     <w:lsdException w:name="Table Subtle 2" w:semiHidden="1" w:unhideWhenUsed="1"/>
     <w:lsdException w:name="Table Web 1" w:semiHidden="1" w:unhideWhenUsed="1"/>
+    <w:lsdException w:name="Table Web 2" w:semiHidden="1" w:unhideWhenUsed="1"/>
     <w:lsdException w:name="Table Web 3" w:semiHidden="1" w:unhideWhenUsed="1"/>
     <w:lsdException w:name="Balloon Text" w:semiHidden="1" w:unhideWhenUsed="1"/>
     <w:lsdException w:name="Table Grid" w:uiPriority="39"/>
+    <w:lsdException w:name="Table Theme" w:semiHidden="1" w:unhideWhenUsed="1"/>
     <w:lsdException w:name="Placeholder Text" w:semiHidden="1"/>
     <w:lsdException w:name="No Spacing" w:uiPriority="1" w:qFormat="1"/>
     <w:lsdException w:name="Light Shading" w:uiPriority="60"/>
@@ -4717,20 +5169,18 @@
     <w:lsdException w:name="List Table 5 Dark Accent 6" w:uiPriority="50"/>
     <w:lsdException w:name="List Table 6 Colorful Accent 6" w:uiPriority="51"/>
     <w:lsdException w:name="List Table 7 Colorful Accent 6" w:uiPriority="52"/>
-    <w:lsdException w:name="Mention" w:semiHidden="1" w:unhideWhenUsed="1"/>
-    <w:lsdException w:name="Smart Hyperlink" w:semiHidden="1" w:unhideWhenUsed="1"/>
   </w:latentStyles>
   <w:style w:type="paragraph" w:default="1" w:styleId="Normal">
     <w:name w:val="Normal"/>
     <w:qFormat/>
   </w:style>
-  <w:style w:type="character" w:default="1" w:styleId="Fuentedeprrafopredeter">
+  <w:style w:type="character" w:default="1" w:styleId="DefaultParagraphFont">
     <w:name w:val="Default Paragraph Font"/>
     <w:uiPriority w:val="1"/>
     <w:semiHidden/>
     <w:unhideWhenUsed/>
   </w:style>
-  <w:style w:type="table" w:default="1" w:styleId="Tablanormal">
+  <w:style w:type="table" w:default="1" w:styleId="TableNormal">
     <w:name w:val="Normal Table"/>
     <w:uiPriority w:val="99"/>
     <w:semiHidden/>
@@ -4745,22 +5195,21 @@
       </w:tblCellMar>
     </w:tblPr>
   </w:style>
-  <w:style w:type="numbering" w:default="1" w:styleId="Sinlista">
+  <w:style w:type="numbering" w:default="1" w:styleId="NoList">
     <w:name w:val="No List"/>
     <w:uiPriority w:val="99"/>
     <w:semiHidden/>
     <w:unhideWhenUsed/>
   </w:style>
-  <w:style w:type="table" w:styleId="Tablaconcuadrcula">
+  <w:style w:type="table" w:styleId="TableGrid">
     <w:name w:val="Table Grid"/>
-    <w:basedOn w:val="Tablanormal"/>
+    <w:basedOn w:val="TableNormal"/>
     <w:uiPriority w:val="39"/>
     <w:rsid w:val="00992E35"/>
     <w:pPr>
       <w:spacing w:after="0" w:line="240" w:lineRule="auto"/>
     </w:pPr>
     <w:tblPr>
-      <w:tblInd w:w="0" w:type="dxa"/>
       <w:tblBorders>
         <w:top w:val="single" w:sz="4" w:space="0" w:color="auto"/>
         <w:left w:val="single" w:sz="4" w:space="0" w:color="auto"/>
@@ -4769,12 +5218,6 @@
         <w:insideH w:val="single" w:sz="4" w:space="0" w:color="auto"/>
         <w:insideV w:val="single" w:sz="4" w:space="0" w:color="auto"/>
       </w:tblBorders>
-      <w:tblCellMar>
-        <w:top w:w="0" w:type="dxa"/>
-        <w:left w:w="108" w:type="dxa"/>
-        <w:bottom w:w="0" w:type="dxa"/>
-        <w:right w:w="108" w:type="dxa"/>
-      </w:tblCellMar>
     </w:tblPr>
   </w:style>
   <w:style w:type="paragraph" w:styleId="NormalWeb">
@@ -4794,9 +5237,9 @@
       <w:lang w:eastAsia="es-MX"/>
     </w:rPr>
   </w:style>
-  <w:style w:type="character" w:styleId="Hipervnculo">
+  <w:style w:type="character" w:styleId="Hyperlink">
     <w:name w:val="Hyperlink"/>
-    <w:basedOn w:val="Fuentedeprrafopredeter"/>
+    <w:basedOn w:val="DefaultParagraphFont"/>
     <w:uiPriority w:val="99"/>
     <w:unhideWhenUsed/>
     <w:rsid w:val="00723B83"/>
@@ -4807,7 +5250,7 @@
   </w:style>
   <w:style w:type="character" w:customStyle="1" w:styleId="Mencin1">
     <w:name w:val="Mención1"/>
-    <w:basedOn w:val="Fuentedeprrafopredeter"/>
+    <w:basedOn w:val="DefaultParagraphFont"/>
     <w:uiPriority w:val="99"/>
     <w:semiHidden/>
     <w:unhideWhenUsed/>
@@ -4817,9 +5260,9 @@
       <w:shd w:val="clear" w:color="auto" w:fill="E6E6E6"/>
     </w:rPr>
   </w:style>
-  <w:style w:type="character" w:styleId="Hipervnculovisitado">
+  <w:style w:type="character" w:styleId="FollowedHyperlink">
     <w:name w:val="FollowedHyperlink"/>
-    <w:basedOn w:val="Fuentedeprrafopredeter"/>
+    <w:basedOn w:val="DefaultParagraphFont"/>
     <w:uiPriority w:val="99"/>
     <w:semiHidden/>
     <w:unhideWhenUsed/>
@@ -4831,7 +5274,7 @@
   </w:style>
   <w:style w:type="character" w:customStyle="1" w:styleId="UnresolvedMention">
     <w:name w:val="Unresolved Mention"/>
-    <w:basedOn w:val="Fuentedeprrafopredeter"/>
+    <w:basedOn w:val="DefaultParagraphFont"/>
     <w:uiPriority w:val="99"/>
     <w:semiHidden/>
     <w:unhideWhenUsed/>

</xml_diff>